<commit_message>
Q13300 Room Allocation (Mathematics, Bronze 2) added
</commit_message>
<xml_diff>
--- a/알고리즘 가이드라인.docx
+++ b/알고리즘 가이드라인.docx
@@ -225,7 +225,7 @@
       <w:pPr>
         <w:pStyle w:val="a3"/>
         <w:rPr>
-          <w:rFonts w:ascii="Open Sans" w:hAnsi="Open Sans" w:cs="Open Sans" w:hint="eastAsia"/>
+          <w:rFonts w:ascii="Open Sans" w:hAnsi="Open Sans" w:cs="Open Sans"/>
           <w:color w:val="333333"/>
           <w:szCs w:val="20"/>
         </w:rPr>
@@ -343,7 +343,7 @@
       <w:pPr>
         <w:pStyle w:val="a3"/>
         <w:rPr>
-          <w:rFonts w:ascii="Open Sans" w:hAnsi="Open Sans" w:cs="Open Sans" w:hint="eastAsia"/>
+          <w:rFonts w:ascii="Open Sans" w:hAnsi="Open Sans" w:cs="Open Sans"/>
           <w:color w:val="333333"/>
           <w:szCs w:val="20"/>
         </w:rPr>
@@ -429,7 +429,7 @@
       <w:pPr>
         <w:pStyle w:val="a3"/>
         <w:rPr>
-          <w:rFonts w:ascii="Open Sans" w:hAnsi="Open Sans" w:cs="Open Sans" w:hint="eastAsia"/>
+          <w:rFonts w:ascii="Open Sans" w:hAnsi="Open Sans" w:cs="Open Sans"/>
           <w:color w:val="333333"/>
           <w:szCs w:val="20"/>
         </w:rPr>
@@ -523,7 +523,7 @@
       <w:pPr>
         <w:pStyle w:val="a3"/>
         <w:rPr>
-          <w:rFonts w:ascii="Open Sans" w:hAnsi="Open Sans" w:cs="Open Sans" w:hint="eastAsia"/>
+          <w:rFonts w:ascii="Open Sans" w:hAnsi="Open Sans" w:cs="Open Sans"/>
           <w:color w:val="333333"/>
           <w:szCs w:val="20"/>
         </w:rPr>
@@ -609,7 +609,7 @@
       <w:pPr>
         <w:pStyle w:val="a3"/>
         <w:rPr>
-          <w:rFonts w:ascii="Open Sans" w:hAnsi="Open Sans" w:cs="Open Sans" w:hint="eastAsia"/>
+          <w:rFonts w:ascii="Open Sans" w:hAnsi="Open Sans" w:cs="Open Sans"/>
           <w:color w:val="333333"/>
           <w:szCs w:val="20"/>
         </w:rPr>
@@ -695,7 +695,7 @@
       <w:pPr>
         <w:pStyle w:val="a3"/>
         <w:rPr>
-          <w:rFonts w:ascii="Open Sans" w:hAnsi="Open Sans" w:cs="Open Sans" w:hint="eastAsia"/>
+          <w:rFonts w:ascii="Open Sans" w:hAnsi="Open Sans" w:cs="Open Sans"/>
           <w:color w:val="333333"/>
           <w:szCs w:val="20"/>
         </w:rPr>
@@ -781,7 +781,7 @@
       <w:pPr>
         <w:pStyle w:val="a3"/>
         <w:rPr>
-          <w:rFonts w:ascii="Open Sans" w:hAnsi="Open Sans" w:cs="Open Sans" w:hint="eastAsia"/>
+          <w:rFonts w:ascii="Open Sans" w:hAnsi="Open Sans" w:cs="Open Sans"/>
           <w:color w:val="333333"/>
           <w:szCs w:val="20"/>
         </w:rPr>
@@ -867,7 +867,7 @@
       <w:pPr>
         <w:pStyle w:val="a3"/>
         <w:rPr>
-          <w:rFonts w:ascii="Open Sans" w:hAnsi="Open Sans" w:cs="Open Sans" w:hint="eastAsia"/>
+          <w:rFonts w:ascii="Open Sans" w:hAnsi="Open Sans" w:cs="Open Sans"/>
           <w:color w:val="333333"/>
           <w:szCs w:val="20"/>
         </w:rPr>
@@ -937,7 +937,7 @@
       <w:pPr>
         <w:pStyle w:val="a3"/>
         <w:rPr>
-          <w:rFonts w:ascii="Open Sans" w:hAnsi="Open Sans" w:cs="Open Sans" w:hint="eastAsia"/>
+          <w:rFonts w:ascii="Open Sans" w:hAnsi="Open Sans" w:cs="Open Sans"/>
           <w:color w:val="333333"/>
           <w:szCs w:val="20"/>
         </w:rPr>
@@ -1023,7 +1023,7 @@
       <w:pPr>
         <w:pStyle w:val="a3"/>
         <w:rPr>
-          <w:rFonts w:ascii="Open Sans" w:hAnsi="Open Sans" w:cs="Open Sans" w:hint="eastAsia"/>
+          <w:rFonts w:ascii="Open Sans" w:hAnsi="Open Sans" w:cs="Open Sans"/>
           <w:color w:val="333333"/>
           <w:szCs w:val="20"/>
         </w:rPr>
@@ -1126,7 +1126,7 @@
       <w:pPr>
         <w:pStyle w:val="a3"/>
         <w:rPr>
-          <w:rFonts w:ascii="Open Sans" w:hAnsi="Open Sans" w:cs="Open Sans" w:hint="eastAsia"/>
+          <w:rFonts w:ascii="Open Sans" w:hAnsi="Open Sans" w:cs="Open Sans"/>
           <w:color w:val="333333"/>
           <w:szCs w:val="20"/>
         </w:rPr>
@@ -1196,7 +1196,7 @@
       <w:pPr>
         <w:pStyle w:val="a3"/>
         <w:rPr>
-          <w:rFonts w:ascii="Open Sans" w:hAnsi="Open Sans" w:cs="Open Sans" w:hint="eastAsia"/>
+          <w:rFonts w:ascii="Open Sans" w:hAnsi="Open Sans" w:cs="Open Sans"/>
           <w:color w:val="333333"/>
           <w:szCs w:val="20"/>
         </w:rPr>
@@ -1216,7 +1216,7 @@
         <w:spacing w:after="300"/>
         <w:ind w:leftChars="0"/>
         <w:rPr>
-          <w:rFonts w:ascii="Open Sans" w:hAnsi="Open Sans" w:cs="Open Sans" w:hint="eastAsia"/>
+          <w:rFonts w:ascii="Open Sans" w:hAnsi="Open Sans" w:cs="Open Sans"/>
           <w:color w:val="333333"/>
           <w:szCs w:val="20"/>
         </w:rPr>
@@ -1272,7 +1272,7 @@
         <w:spacing w:after="300"/>
         <w:ind w:leftChars="0"/>
         <w:rPr>
-          <w:rFonts w:ascii="Open Sans" w:hAnsi="Open Sans" w:cs="Open Sans" w:hint="eastAsia"/>
+          <w:rFonts w:ascii="Open Sans" w:hAnsi="Open Sans" w:cs="Open Sans"/>
           <w:color w:val="333333"/>
           <w:szCs w:val="20"/>
         </w:rPr>
@@ -1748,7 +1748,6 @@
         </w:rPr>
         <w:t xml:space="preserve">0988 </w:t>
       </w:r>
-      <w:proofErr w:type="spellStart"/>
       <w:r>
         <w:rPr>
           <w:rFonts w:ascii="Open Sans" w:hAnsi="Open Sans" w:cs="Open Sans" w:hint="eastAsia"/>
@@ -1757,7 +1756,6 @@
         </w:rPr>
         <w:t>팰린드롬인지</w:t>
       </w:r>
-      <w:proofErr w:type="spellEnd"/>
       <w:r>
         <w:rPr>
           <w:rFonts w:ascii="Open Sans" w:hAnsi="Open Sans" w:cs="Open Sans" w:hint="eastAsia"/>
@@ -1836,7 +1834,6 @@
         </w:rPr>
         <w:t xml:space="preserve">587 </w:t>
       </w:r>
-      <w:proofErr w:type="spellStart"/>
       <w:r>
         <w:rPr>
           <w:rFonts w:ascii="Open Sans" w:hAnsi="Open Sans" w:cs="Open Sans" w:hint="eastAsia"/>
@@ -1845,7 +1842,6 @@
         </w:rPr>
         <w:t>대표값</w:t>
       </w:r>
-      <w:proofErr w:type="spellEnd"/>
       <w:r>
         <w:rPr>
           <w:rFonts w:ascii="Open Sans" w:hAnsi="Open Sans" w:cs="Open Sans" w:hint="eastAsia"/>
@@ -1908,7 +1904,6 @@
         </w:rPr>
         <w:t xml:space="preserve">977 </w:t>
       </w:r>
-      <w:proofErr w:type="spellStart"/>
       <w:r>
         <w:rPr>
           <w:rFonts w:ascii="Open Sans" w:hAnsi="Open Sans" w:cs="Open Sans" w:hint="eastAsia"/>
@@ -1917,7 +1912,6 @@
         </w:rPr>
         <w:t>완전제곱수</w:t>
       </w:r>
-      <w:proofErr w:type="spellEnd"/>
       <w:r>
         <w:rPr>
           <w:rFonts w:ascii="Open Sans" w:hAnsi="Open Sans" w:cs="Open Sans" w:hint="eastAsia"/>
@@ -2456,7 +2450,7 @@
       <w:pPr>
         <w:pStyle w:val="a3"/>
         <w:rPr>
-          <w:rFonts w:ascii="Open Sans" w:hAnsi="Open Sans" w:cs="Open Sans" w:hint="eastAsia"/>
+          <w:rFonts w:ascii="Open Sans" w:hAnsi="Open Sans" w:cs="Open Sans"/>
           <w:color w:val="333333"/>
           <w:szCs w:val="20"/>
         </w:rPr>
@@ -2526,7 +2520,7 @@
       <w:pPr>
         <w:pStyle w:val="a3"/>
         <w:rPr>
-          <w:rFonts w:ascii="Open Sans" w:hAnsi="Open Sans" w:cs="Open Sans" w:hint="eastAsia"/>
+          <w:rFonts w:ascii="Open Sans" w:hAnsi="Open Sans" w:cs="Open Sans"/>
           <w:color w:val="333333"/>
           <w:szCs w:val="20"/>
         </w:rPr>
@@ -2748,7 +2742,6 @@
         </w:rPr>
         <w:t xml:space="preserve">259 </w:t>
       </w:r>
-      <w:proofErr w:type="spellStart"/>
       <w:r>
         <w:rPr>
           <w:rFonts w:ascii="Open Sans" w:hAnsi="Open Sans" w:cs="Open Sans" w:hint="eastAsia"/>
@@ -2757,7 +2750,6 @@
         </w:rPr>
         <w:t>팰린드롬수</w:t>
       </w:r>
-      <w:proofErr w:type="spellEnd"/>
       <w:r>
         <w:rPr>
           <w:rFonts w:ascii="Open Sans" w:hAnsi="Open Sans" w:cs="Open Sans" w:hint="eastAsia"/>
@@ -3584,7 +3576,7 @@
         <w:spacing w:after="300"/>
         <w:ind w:leftChars="0"/>
         <w:rPr>
-          <w:rFonts w:ascii="Open Sans" w:hAnsi="Open Sans" w:cs="Open Sans" w:hint="eastAsia"/>
+          <w:rFonts w:ascii="Open Sans" w:hAnsi="Open Sans" w:cs="Open Sans"/>
           <w:color w:val="333333"/>
           <w:szCs w:val="20"/>
         </w:rPr>
@@ -3799,7 +3791,7 @@
         <w:spacing w:after="300"/>
         <w:ind w:leftChars="0"/>
         <w:rPr>
-          <w:rFonts w:ascii="Open Sans" w:hAnsi="Open Sans" w:cs="Open Sans" w:hint="eastAsia"/>
+          <w:rFonts w:ascii="Open Sans" w:hAnsi="Open Sans" w:cs="Open Sans"/>
           <w:color w:val="333333"/>
           <w:szCs w:val="20"/>
         </w:rPr>
@@ -3881,7 +3873,7 @@
         <w:autoSpaceDN/>
         <w:spacing w:after="300"/>
         <w:rPr>
-          <w:rFonts w:ascii="Open Sans" w:hAnsi="Open Sans" w:cs="Open Sans" w:hint="eastAsia"/>
+          <w:rFonts w:ascii="Open Sans" w:hAnsi="Open Sans" w:cs="Open Sans"/>
           <w:color w:val="333333"/>
           <w:szCs w:val="20"/>
         </w:rPr>
@@ -4133,7 +4125,7 @@
       <w:pPr>
         <w:pStyle w:val="a3"/>
         <w:rPr>
-          <w:rFonts w:ascii="Open Sans" w:hAnsi="Open Sans" w:cs="Open Sans" w:hint="eastAsia"/>
+          <w:rFonts w:ascii="Open Sans" w:hAnsi="Open Sans" w:cs="Open Sans"/>
           <w:color w:val="333333"/>
           <w:szCs w:val="20"/>
         </w:rPr>
@@ -4235,7 +4227,7 @@
       <w:pPr>
         <w:pStyle w:val="a3"/>
         <w:rPr>
-          <w:rFonts w:ascii="Open Sans" w:hAnsi="Open Sans" w:cs="Open Sans" w:hint="eastAsia"/>
+          <w:rFonts w:ascii="Open Sans" w:hAnsi="Open Sans" w:cs="Open Sans"/>
           <w:color w:val="333333"/>
           <w:szCs w:val="20"/>
         </w:rPr>
@@ -4321,7 +4313,7 @@
       <w:pPr>
         <w:pStyle w:val="a3"/>
         <w:rPr>
-          <w:rFonts w:ascii="Open Sans" w:hAnsi="Open Sans" w:cs="Open Sans" w:hint="eastAsia"/>
+          <w:rFonts w:ascii="Open Sans" w:hAnsi="Open Sans" w:cs="Open Sans"/>
           <w:color w:val="333333"/>
           <w:szCs w:val="20"/>
         </w:rPr>
@@ -4423,7 +4415,7 @@
       <w:pPr>
         <w:pStyle w:val="a3"/>
         <w:rPr>
-          <w:rFonts w:ascii="Open Sans" w:hAnsi="Open Sans" w:cs="Open Sans" w:hint="eastAsia"/>
+          <w:rFonts w:ascii="Open Sans" w:hAnsi="Open Sans" w:cs="Open Sans"/>
           <w:color w:val="333333"/>
           <w:szCs w:val="20"/>
         </w:rPr>
@@ -4493,7 +4485,7 @@
       <w:pPr>
         <w:pStyle w:val="a3"/>
         <w:rPr>
-          <w:rFonts w:ascii="Open Sans" w:hAnsi="Open Sans" w:cs="Open Sans" w:hint="eastAsia"/>
+          <w:rFonts w:ascii="Open Sans" w:hAnsi="Open Sans" w:cs="Open Sans"/>
           <w:color w:val="333333"/>
           <w:szCs w:val="20"/>
         </w:rPr>
@@ -4534,7 +4526,6 @@
         </w:rPr>
         <w:t xml:space="preserve">6431 </w:t>
       </w:r>
-      <w:proofErr w:type="spellStart"/>
       <w:r>
         <w:rPr>
           <w:rFonts w:ascii="Open Sans" w:hAnsi="Open Sans" w:cs="Open Sans" w:hint="eastAsia"/>
@@ -4543,7 +4534,6 @@
         </w:rPr>
         <w:t>베시와</w:t>
       </w:r>
-      <w:proofErr w:type="spellEnd"/>
       <w:r>
         <w:rPr>
           <w:rFonts w:ascii="Open Sans" w:hAnsi="Open Sans" w:cs="Open Sans" w:hint="eastAsia"/>
@@ -4597,7 +4587,7 @@
       <w:pPr>
         <w:pStyle w:val="a3"/>
         <w:rPr>
-          <w:rFonts w:ascii="Open Sans" w:hAnsi="Open Sans" w:cs="Open Sans" w:hint="eastAsia"/>
+          <w:rFonts w:ascii="Open Sans" w:hAnsi="Open Sans" w:cs="Open Sans"/>
           <w:color w:val="333333"/>
           <w:szCs w:val="20"/>
         </w:rPr>
@@ -4617,7 +4607,7 @@
         <w:spacing w:after="300"/>
         <w:ind w:leftChars="0"/>
         <w:rPr>
-          <w:rFonts w:ascii="Open Sans" w:hAnsi="Open Sans" w:cs="Open Sans" w:hint="eastAsia"/>
+          <w:rFonts w:ascii="Open Sans" w:hAnsi="Open Sans" w:cs="Open Sans"/>
           <w:color w:val="333333"/>
           <w:szCs w:val="20"/>
         </w:rPr>
@@ -4689,7 +4679,7 @@
         <w:spacing w:after="300"/>
         <w:ind w:leftChars="0"/>
         <w:rPr>
-          <w:rFonts w:ascii="Open Sans" w:hAnsi="Open Sans" w:cs="Open Sans" w:hint="eastAsia"/>
+          <w:rFonts w:ascii="Open Sans" w:hAnsi="Open Sans" w:cs="Open Sans"/>
           <w:color w:val="333333"/>
           <w:szCs w:val="20"/>
         </w:rPr>
@@ -5058,14 +5048,8 @@
     <w:p>
       <w:pPr>
         <w:pStyle w:val="a3"/>
-        <w:widowControl/>
-        <w:wordWrap/>
-        <w:autoSpaceDE/>
-        <w:autoSpaceDN/>
-        <w:spacing w:after="300"/>
-        <w:ind w:leftChars="0"/>
-        <w:rPr>
-          <w:rFonts w:ascii="Open Sans" w:hAnsi="Open Sans" w:cs="Open Sans"/>
+        <w:rPr>
+          <w:rFonts w:ascii="Open Sans" w:hAnsi="Open Sans" w:cs="Open Sans" w:hint="eastAsia"/>
           <w:color w:val="333333"/>
           <w:szCs w:val="20"/>
         </w:rPr>
@@ -5104,56 +5088,58 @@
           <w:color w:val="333333"/>
           <w:szCs w:val="20"/>
         </w:rPr>
-        <w:t xml:space="preserve">110 </w:t>
-      </w:r>
-      <w:r>
-        <w:rPr>
-          <w:rFonts w:ascii="Open Sans" w:hAnsi="Open Sans" w:cs="Open Sans" w:hint="eastAsia"/>
-          <w:color w:val="333333"/>
-          <w:szCs w:val="20"/>
-        </w:rPr>
-        <w:t>더하기</w:t>
-      </w:r>
-      <w:r>
-        <w:rPr>
-          <w:rFonts w:ascii="Open Sans" w:hAnsi="Open Sans" w:cs="Open Sans" w:hint="eastAsia"/>
-          <w:color w:val="333333"/>
-          <w:szCs w:val="20"/>
-        </w:rPr>
-        <w:t xml:space="preserve"> </w:t>
-      </w:r>
-      <w:r>
-        <w:rPr>
-          <w:rFonts w:ascii="Open Sans" w:hAnsi="Open Sans" w:cs="Open Sans" w:hint="eastAsia"/>
-          <w:color w:val="333333"/>
-          <w:szCs w:val="20"/>
-        </w:rPr>
-        <w:t>사이클</w:t>
-      </w:r>
-      <w:r>
-        <w:rPr>
-          <w:rFonts w:ascii="Open Sans" w:hAnsi="Open Sans" w:cs="Open Sans" w:hint="eastAsia"/>
-          <w:color w:val="333333"/>
-          <w:szCs w:val="20"/>
-        </w:rPr>
-        <w:t xml:space="preserve"> </w:t>
-      </w:r>
-      <w:r>
-        <w:rPr>
-          <w:rFonts w:ascii="Open Sans" w:hAnsi="Open Sans" w:cs="Open Sans"/>
-          <w:color w:val="333333"/>
-          <w:szCs w:val="20"/>
-        </w:rPr>
-        <w:t>(B1) (JAVA ONLY)</w:t>
-      </w:r>
-    </w:p>
-    <w:p>
-      <w:pPr>
-        <w:widowControl/>
-        <w:wordWrap/>
-        <w:autoSpaceDE/>
-        <w:autoSpaceDN/>
-        <w:spacing w:after="300"/>
+        <w:t xml:space="preserve">3300 </w:t>
+      </w:r>
+      <w:r>
+        <w:rPr>
+          <w:rFonts w:ascii="Open Sans" w:hAnsi="Open Sans" w:cs="Open Sans" w:hint="eastAsia"/>
+          <w:color w:val="333333"/>
+          <w:szCs w:val="20"/>
+        </w:rPr>
+        <w:t>방</w:t>
+      </w:r>
+      <w:r>
+        <w:rPr>
+          <w:rFonts w:ascii="Open Sans" w:hAnsi="Open Sans" w:cs="Open Sans" w:hint="eastAsia"/>
+          <w:color w:val="333333"/>
+          <w:szCs w:val="20"/>
+        </w:rPr>
+        <w:t xml:space="preserve"> </w:t>
+      </w:r>
+      <w:r>
+        <w:rPr>
+          <w:rFonts w:ascii="Open Sans" w:hAnsi="Open Sans" w:cs="Open Sans" w:hint="eastAsia"/>
+          <w:color w:val="333333"/>
+          <w:szCs w:val="20"/>
+        </w:rPr>
+        <w:t>배정</w:t>
+      </w:r>
+      <w:r>
+        <w:rPr>
+          <w:rFonts w:ascii="Open Sans" w:hAnsi="Open Sans" w:cs="Open Sans" w:hint="eastAsia"/>
+          <w:color w:val="333333"/>
+          <w:szCs w:val="20"/>
+        </w:rPr>
+        <w:t xml:space="preserve"> </w:t>
+      </w:r>
+      <w:r>
+        <w:rPr>
+          <w:rFonts w:ascii="Open Sans" w:hAnsi="Open Sans" w:cs="Open Sans"/>
+          <w:color w:val="333333"/>
+          <w:szCs w:val="20"/>
+        </w:rPr>
+        <w:t>(B2)</w:t>
+      </w:r>
+    </w:p>
+    <w:p>
+      <w:pPr>
+        <w:pStyle w:val="a3"/>
+        <w:widowControl/>
+        <w:wordWrap/>
+        <w:autoSpaceDE/>
+        <w:autoSpaceDN/>
+        <w:spacing w:after="300"/>
+        <w:ind w:leftChars="0"/>
         <w:rPr>
           <w:rFonts w:ascii="Open Sans" w:hAnsi="Open Sans" w:cs="Open Sans"/>
           <w:color w:val="333333"/>
@@ -5186,60 +5172,64 @@
           <w:color w:val="333333"/>
           <w:szCs w:val="20"/>
         </w:rPr>
-        <w:t>4</w:t>
-      </w:r>
-      <w:r>
-        <w:rPr>
-          <w:rFonts w:ascii="Open Sans" w:hAnsi="Open Sans" w:cs="Open Sans"/>
-          <w:color w:val="333333"/>
-          <w:szCs w:val="20"/>
-        </w:rPr>
-        <w:t xml:space="preserve">344 </w:t>
-      </w:r>
-      <w:r>
-        <w:rPr>
-          <w:rFonts w:ascii="Open Sans" w:hAnsi="Open Sans" w:cs="Open Sans" w:hint="eastAsia"/>
-          <w:color w:val="333333"/>
-          <w:szCs w:val="20"/>
-        </w:rPr>
-        <w:t>평균은</w:t>
-      </w:r>
-      <w:r>
-        <w:rPr>
-          <w:rFonts w:ascii="Open Sans" w:hAnsi="Open Sans" w:cs="Open Sans" w:hint="eastAsia"/>
-          <w:color w:val="333333"/>
-          <w:szCs w:val="20"/>
-        </w:rPr>
-        <w:t xml:space="preserve"> </w:t>
-      </w:r>
-      <w:r>
-        <w:rPr>
-          <w:rFonts w:ascii="Open Sans" w:hAnsi="Open Sans" w:cs="Open Sans" w:hint="eastAsia"/>
-          <w:color w:val="333333"/>
-          <w:szCs w:val="20"/>
-        </w:rPr>
-        <w:t>넘겠지</w:t>
-      </w:r>
-      <w:r>
-        <w:rPr>
-          <w:rFonts w:ascii="Open Sans" w:hAnsi="Open Sans" w:cs="Open Sans" w:hint="eastAsia"/>
-          <w:color w:val="333333"/>
-          <w:szCs w:val="20"/>
-        </w:rPr>
-        <w:t xml:space="preserve"> </w:t>
-      </w:r>
-      <w:r>
-        <w:rPr>
-          <w:rFonts w:ascii="Open Sans" w:hAnsi="Open Sans" w:cs="Open Sans"/>
-          <w:color w:val="333333"/>
-          <w:szCs w:val="20"/>
-        </w:rPr>
-        <w:t>(B1)</w:t>
-      </w:r>
-    </w:p>
-    <w:p>
-      <w:pPr>
-        <w:pStyle w:val="a3"/>
+        <w:t>1</w:t>
+      </w:r>
+      <w:r>
+        <w:rPr>
+          <w:rFonts w:ascii="Open Sans" w:hAnsi="Open Sans" w:cs="Open Sans"/>
+          <w:color w:val="333333"/>
+          <w:szCs w:val="20"/>
+        </w:rPr>
+        <w:t xml:space="preserve">110 </w:t>
+      </w:r>
+      <w:r>
+        <w:rPr>
+          <w:rFonts w:ascii="Open Sans" w:hAnsi="Open Sans" w:cs="Open Sans" w:hint="eastAsia"/>
+          <w:color w:val="333333"/>
+          <w:szCs w:val="20"/>
+        </w:rPr>
+        <w:t>더하기</w:t>
+      </w:r>
+      <w:r>
+        <w:rPr>
+          <w:rFonts w:ascii="Open Sans" w:hAnsi="Open Sans" w:cs="Open Sans" w:hint="eastAsia"/>
+          <w:color w:val="333333"/>
+          <w:szCs w:val="20"/>
+        </w:rPr>
+        <w:t xml:space="preserve"> </w:t>
+      </w:r>
+      <w:r>
+        <w:rPr>
+          <w:rFonts w:ascii="Open Sans" w:hAnsi="Open Sans" w:cs="Open Sans" w:hint="eastAsia"/>
+          <w:color w:val="333333"/>
+          <w:szCs w:val="20"/>
+        </w:rPr>
+        <w:t>사이클</w:t>
+      </w:r>
+      <w:r>
+        <w:rPr>
+          <w:rFonts w:ascii="Open Sans" w:hAnsi="Open Sans" w:cs="Open Sans" w:hint="eastAsia"/>
+          <w:color w:val="333333"/>
+          <w:szCs w:val="20"/>
+        </w:rPr>
+        <w:t xml:space="preserve"> </w:t>
+      </w:r>
+      <w:r>
+        <w:rPr>
+          <w:rFonts w:ascii="Open Sans" w:hAnsi="Open Sans" w:cs="Open Sans"/>
+          <w:color w:val="333333"/>
+          <w:szCs w:val="20"/>
+        </w:rPr>
+        <w:t>(B1) (JAVA ONLY)</w:t>
+      </w:r>
+    </w:p>
+    <w:p>
+      <w:pPr>
+        <w:widowControl/>
+        <w:wordWrap/>
+        <w:autoSpaceDE/>
+        <w:autoSpaceDN/>
+        <w:spacing w:after="300"/>
         <w:rPr>
           <w:rFonts w:ascii="Open Sans" w:hAnsi="Open Sans" w:cs="Open Sans"/>
           <w:color w:val="333333"/>
@@ -5272,55 +5262,39 @@
           <w:color w:val="333333"/>
           <w:szCs w:val="20"/>
         </w:rPr>
-        <w:t>2</w:t>
-      </w:r>
-      <w:r>
-        <w:rPr>
-          <w:rFonts w:ascii="Open Sans" w:hAnsi="Open Sans" w:cs="Open Sans"/>
-          <w:color w:val="333333"/>
-          <w:szCs w:val="20"/>
-        </w:rPr>
-        <w:t xml:space="preserve">869 </w:t>
-      </w:r>
-      <w:r>
-        <w:rPr>
-          <w:rFonts w:ascii="Open Sans" w:hAnsi="Open Sans" w:cs="Open Sans" w:hint="eastAsia"/>
-          <w:color w:val="333333"/>
-          <w:szCs w:val="20"/>
-        </w:rPr>
-        <w:t>달팽이는</w:t>
-      </w:r>
-      <w:r>
-        <w:rPr>
-          <w:rFonts w:ascii="Open Sans" w:hAnsi="Open Sans" w:cs="Open Sans" w:hint="eastAsia"/>
-          <w:color w:val="333333"/>
-          <w:szCs w:val="20"/>
-        </w:rPr>
-        <w:t xml:space="preserve"> </w:t>
-      </w:r>
-      <w:r>
-        <w:rPr>
-          <w:rFonts w:ascii="Open Sans" w:hAnsi="Open Sans" w:cs="Open Sans" w:hint="eastAsia"/>
-          <w:color w:val="333333"/>
-          <w:szCs w:val="20"/>
-        </w:rPr>
-        <w:t>올라가고</w:t>
-      </w:r>
-      <w:r>
-        <w:rPr>
-          <w:rFonts w:ascii="Open Sans" w:hAnsi="Open Sans" w:cs="Open Sans" w:hint="eastAsia"/>
-          <w:color w:val="333333"/>
-          <w:szCs w:val="20"/>
-        </w:rPr>
-        <w:t xml:space="preserve"> </w:t>
-      </w:r>
-      <w:r>
-        <w:rPr>
-          <w:rFonts w:ascii="Open Sans" w:hAnsi="Open Sans" w:cs="Open Sans" w:hint="eastAsia"/>
-          <w:color w:val="333333"/>
-          <w:szCs w:val="20"/>
-        </w:rPr>
-        <w:t>싶다</w:t>
+        <w:t>4</w:t>
+      </w:r>
+      <w:r>
+        <w:rPr>
+          <w:rFonts w:ascii="Open Sans" w:hAnsi="Open Sans" w:cs="Open Sans"/>
+          <w:color w:val="333333"/>
+          <w:szCs w:val="20"/>
+        </w:rPr>
+        <w:t xml:space="preserve">344 </w:t>
+      </w:r>
+      <w:r>
+        <w:rPr>
+          <w:rFonts w:ascii="Open Sans" w:hAnsi="Open Sans" w:cs="Open Sans" w:hint="eastAsia"/>
+          <w:color w:val="333333"/>
+          <w:szCs w:val="20"/>
+        </w:rPr>
+        <w:t>평균은</w:t>
+      </w:r>
+      <w:r>
+        <w:rPr>
+          <w:rFonts w:ascii="Open Sans" w:hAnsi="Open Sans" w:cs="Open Sans" w:hint="eastAsia"/>
+          <w:color w:val="333333"/>
+          <w:szCs w:val="20"/>
+        </w:rPr>
+        <w:t xml:space="preserve"> </w:t>
+      </w:r>
+      <w:r>
+        <w:rPr>
+          <w:rFonts w:ascii="Open Sans" w:hAnsi="Open Sans" w:cs="Open Sans" w:hint="eastAsia"/>
+          <w:color w:val="333333"/>
+          <w:szCs w:val="20"/>
+        </w:rPr>
+        <w:t>넘겠지</w:t>
       </w:r>
       <w:r>
         <w:rPr>
@@ -5370,51 +5344,75 @@
       </w:pPr>
       <w:r>
         <w:rPr>
-          <w:rFonts w:ascii="Open Sans" w:hAnsi="Open Sans" w:cs="Open Sans"/>
-          <w:color w:val="333333"/>
-          <w:szCs w:val="20"/>
-        </w:rPr>
-        <w:t xml:space="preserve">2748 </w:t>
-      </w:r>
-      <w:r>
-        <w:rPr>
-          <w:rFonts w:ascii="Open Sans" w:hAnsi="Open Sans" w:cs="Open Sans" w:hint="eastAsia"/>
-          <w:color w:val="333333"/>
-          <w:szCs w:val="20"/>
-        </w:rPr>
-        <w:t>피보나치</w:t>
-      </w:r>
-      <w:r>
-        <w:rPr>
-          <w:rFonts w:ascii="Open Sans" w:hAnsi="Open Sans" w:cs="Open Sans" w:hint="eastAsia"/>
-          <w:color w:val="333333"/>
-          <w:szCs w:val="20"/>
-        </w:rPr>
-        <w:t xml:space="preserve"> </w:t>
-      </w:r>
-      <w:r>
-        <w:rPr>
-          <w:rFonts w:ascii="Open Sans" w:hAnsi="Open Sans" w:cs="Open Sans" w:hint="eastAsia"/>
-          <w:color w:val="333333"/>
-          <w:szCs w:val="20"/>
-        </w:rPr>
-        <w:t>수</w:t>
-      </w:r>
-      <w:r>
-        <w:rPr>
-          <w:rFonts w:ascii="Open Sans" w:hAnsi="Open Sans" w:cs="Open Sans" w:hint="eastAsia"/>
-          <w:color w:val="333333"/>
-          <w:szCs w:val="20"/>
-        </w:rPr>
-        <w:t xml:space="preserve"> </w:t>
-      </w:r>
-      <w:r>
-        <w:rPr>
-          <w:rFonts w:ascii="Open Sans" w:hAnsi="Open Sans" w:cs="Open Sans"/>
-          <w:color w:val="333333"/>
-          <w:szCs w:val="20"/>
-        </w:rPr>
-        <w:t>2 (B1)</w:t>
+          <w:rFonts w:ascii="Open Sans" w:hAnsi="Open Sans" w:cs="Open Sans" w:hint="eastAsia"/>
+          <w:color w:val="333333"/>
+          <w:szCs w:val="20"/>
+        </w:rPr>
+        <w:t>2</w:t>
+      </w:r>
+      <w:r>
+        <w:rPr>
+          <w:rFonts w:ascii="Open Sans" w:hAnsi="Open Sans" w:cs="Open Sans"/>
+          <w:color w:val="333333"/>
+          <w:szCs w:val="20"/>
+        </w:rPr>
+        <w:t xml:space="preserve">869 </w:t>
+      </w:r>
+      <w:r>
+        <w:rPr>
+          <w:rFonts w:ascii="Open Sans" w:hAnsi="Open Sans" w:cs="Open Sans" w:hint="eastAsia"/>
+          <w:color w:val="333333"/>
+          <w:szCs w:val="20"/>
+        </w:rPr>
+        <w:t>달팽이는</w:t>
+      </w:r>
+      <w:r>
+        <w:rPr>
+          <w:rFonts w:ascii="Open Sans" w:hAnsi="Open Sans" w:cs="Open Sans" w:hint="eastAsia"/>
+          <w:color w:val="333333"/>
+          <w:szCs w:val="20"/>
+        </w:rPr>
+        <w:t xml:space="preserve"> </w:t>
+      </w:r>
+      <w:r>
+        <w:rPr>
+          <w:rFonts w:ascii="Open Sans" w:hAnsi="Open Sans" w:cs="Open Sans" w:hint="eastAsia"/>
+          <w:color w:val="333333"/>
+          <w:szCs w:val="20"/>
+        </w:rPr>
+        <w:t>올라가고</w:t>
+      </w:r>
+      <w:r>
+        <w:rPr>
+          <w:rFonts w:ascii="Open Sans" w:hAnsi="Open Sans" w:cs="Open Sans" w:hint="eastAsia"/>
+          <w:color w:val="333333"/>
+          <w:szCs w:val="20"/>
+        </w:rPr>
+        <w:t xml:space="preserve"> </w:t>
+      </w:r>
+      <w:r>
+        <w:rPr>
+          <w:rFonts w:ascii="Open Sans" w:hAnsi="Open Sans" w:cs="Open Sans" w:hint="eastAsia"/>
+          <w:color w:val="333333"/>
+          <w:szCs w:val="20"/>
+        </w:rPr>
+        <w:t>싶다</w:t>
+      </w:r>
+      <w:r>
+        <w:rPr>
+          <w:rFonts w:ascii="Open Sans" w:hAnsi="Open Sans" w:cs="Open Sans" w:hint="eastAsia"/>
+          <w:color w:val="333333"/>
+          <w:szCs w:val="20"/>
+        </w:rPr>
+        <w:t xml:space="preserve"> </w:t>
+      </w:r>
+      <w:r>
+        <w:rPr>
+          <w:rFonts w:ascii="Open Sans" w:hAnsi="Open Sans" w:cs="Open Sans"/>
+          <w:color w:val="333333"/>
+          <w:szCs w:val="20"/>
+        </w:rPr>
+        <w:t>(B1)</w:t>
       </w:r>
     </w:p>
     <w:p>
@@ -5448,59 +5446,51 @@
       </w:pPr>
       <w:r>
         <w:rPr>
-          <w:rFonts w:ascii="Open Sans" w:hAnsi="Open Sans" w:cs="Open Sans" w:hint="eastAsia"/>
-          <w:color w:val="333333"/>
-          <w:szCs w:val="20"/>
-        </w:rPr>
-        <w:t>1</w:t>
-      </w:r>
-      <w:r>
-        <w:rPr>
-          <w:rFonts w:ascii="Open Sans" w:hAnsi="Open Sans" w:cs="Open Sans"/>
-          <w:color w:val="333333"/>
-          <w:szCs w:val="20"/>
-        </w:rPr>
-        <w:t xml:space="preserve">037 </w:t>
-      </w:r>
-      <w:r>
-        <w:rPr>
-          <w:rFonts w:ascii="Open Sans" w:hAnsi="Open Sans" w:cs="Open Sans" w:hint="eastAsia"/>
-          <w:color w:val="333333"/>
-          <w:szCs w:val="20"/>
-        </w:rPr>
-        <w:t>약수</w:t>
-      </w:r>
-      <w:r>
-        <w:rPr>
-          <w:rFonts w:ascii="Open Sans" w:hAnsi="Open Sans" w:cs="Open Sans" w:hint="eastAsia"/>
-          <w:color w:val="333333"/>
-          <w:szCs w:val="20"/>
-        </w:rPr>
-        <w:t xml:space="preserve"> </w:t>
-      </w:r>
-      <w:r>
-        <w:rPr>
-          <w:rFonts w:ascii="Open Sans" w:hAnsi="Open Sans" w:cs="Open Sans"/>
-          <w:color w:val="333333"/>
-          <w:szCs w:val="20"/>
-        </w:rPr>
-        <w:t>(</w:t>
-      </w:r>
-      <w:r>
-        <w:rPr>
-          <w:rFonts w:ascii="Open Sans" w:hAnsi="Open Sans" w:cs="Open Sans" w:hint="eastAsia"/>
-          <w:color w:val="333333"/>
-          <w:szCs w:val="20"/>
-        </w:rPr>
-        <w:t>B</w:t>
-      </w:r>
-      <w:r>
-        <w:rPr>
-          <w:rFonts w:ascii="Open Sans" w:hAnsi="Open Sans" w:cs="Open Sans"/>
-          <w:color w:val="333333"/>
-          <w:szCs w:val="20"/>
-        </w:rPr>
-        <w:t>1)</w:t>
+          <w:rFonts w:ascii="Open Sans" w:hAnsi="Open Sans" w:cs="Open Sans"/>
+          <w:color w:val="333333"/>
+          <w:szCs w:val="20"/>
+        </w:rPr>
+        <w:t xml:space="preserve">2748 </w:t>
+      </w:r>
+      <w:r>
+        <w:rPr>
+          <w:rFonts w:ascii="Open Sans" w:hAnsi="Open Sans" w:cs="Open Sans" w:hint="eastAsia"/>
+          <w:color w:val="333333"/>
+          <w:szCs w:val="20"/>
+        </w:rPr>
+        <w:t>피보나치</w:t>
+      </w:r>
+      <w:r>
+        <w:rPr>
+          <w:rFonts w:ascii="Open Sans" w:hAnsi="Open Sans" w:cs="Open Sans" w:hint="eastAsia"/>
+          <w:color w:val="333333"/>
+          <w:szCs w:val="20"/>
+        </w:rPr>
+        <w:t xml:space="preserve"> </w:t>
+      </w:r>
+      <w:r>
+        <w:rPr>
+          <w:rFonts w:ascii="Open Sans" w:hAnsi="Open Sans" w:cs="Open Sans" w:hint="eastAsia"/>
+          <w:color w:val="333333"/>
+          <w:szCs w:val="20"/>
+        </w:rPr>
+        <w:t>수</w:t>
+      </w:r>
+      <w:r>
+        <w:rPr>
+          <w:rFonts w:ascii="Open Sans" w:hAnsi="Open Sans" w:cs="Open Sans" w:hint="eastAsia"/>
+          <w:color w:val="333333"/>
+          <w:szCs w:val="20"/>
+        </w:rPr>
+        <w:t xml:space="preserve"> </w:t>
+      </w:r>
+      <w:r>
+        <w:rPr>
+          <w:rFonts w:ascii="Open Sans" w:hAnsi="Open Sans" w:cs="Open Sans"/>
+          <w:color w:val="333333"/>
+          <w:szCs w:val="20"/>
+        </w:rPr>
+        <w:t>2 (B1)</w:t>
       </w:r>
     </w:p>
     <w:p>
@@ -5534,51 +5524,59 @@
       </w:pPr>
       <w:r>
         <w:rPr>
-          <w:rFonts w:ascii="Open Sans" w:hAnsi="Open Sans" w:cs="Open Sans"/>
-          <w:color w:val="333333"/>
-          <w:szCs w:val="20"/>
-        </w:rPr>
-        <w:t xml:space="preserve">2163 </w:t>
-      </w:r>
-      <w:r>
-        <w:rPr>
-          <w:rFonts w:ascii="Open Sans" w:hAnsi="Open Sans" w:cs="Open Sans" w:hint="eastAsia"/>
-          <w:color w:val="333333"/>
-          <w:szCs w:val="20"/>
-        </w:rPr>
-        <w:t>초콜릿</w:t>
-      </w:r>
-      <w:r>
-        <w:rPr>
-          <w:rFonts w:ascii="Open Sans" w:hAnsi="Open Sans" w:cs="Open Sans" w:hint="eastAsia"/>
-          <w:color w:val="333333"/>
-          <w:szCs w:val="20"/>
-        </w:rPr>
-        <w:t xml:space="preserve"> </w:t>
-      </w:r>
-      <w:r>
-        <w:rPr>
-          <w:rFonts w:ascii="Open Sans" w:hAnsi="Open Sans" w:cs="Open Sans" w:hint="eastAsia"/>
-          <w:color w:val="333333"/>
-          <w:szCs w:val="20"/>
-        </w:rPr>
-        <w:t>자르기</w:t>
-      </w:r>
-      <w:r>
-        <w:rPr>
-          <w:rFonts w:ascii="Open Sans" w:hAnsi="Open Sans" w:cs="Open Sans" w:hint="eastAsia"/>
-          <w:color w:val="333333"/>
-          <w:szCs w:val="20"/>
-        </w:rPr>
-        <w:t xml:space="preserve"> </w:t>
-      </w:r>
-      <w:r>
-        <w:rPr>
-          <w:rFonts w:ascii="Open Sans" w:hAnsi="Open Sans" w:cs="Open Sans"/>
-          <w:color w:val="333333"/>
-          <w:szCs w:val="20"/>
-        </w:rPr>
-        <w:t>(B1)</w:t>
+          <w:rFonts w:ascii="Open Sans" w:hAnsi="Open Sans" w:cs="Open Sans" w:hint="eastAsia"/>
+          <w:color w:val="333333"/>
+          <w:szCs w:val="20"/>
+        </w:rPr>
+        <w:t>1</w:t>
+      </w:r>
+      <w:r>
+        <w:rPr>
+          <w:rFonts w:ascii="Open Sans" w:hAnsi="Open Sans" w:cs="Open Sans"/>
+          <w:color w:val="333333"/>
+          <w:szCs w:val="20"/>
+        </w:rPr>
+        <w:t xml:space="preserve">037 </w:t>
+      </w:r>
+      <w:r>
+        <w:rPr>
+          <w:rFonts w:ascii="Open Sans" w:hAnsi="Open Sans" w:cs="Open Sans" w:hint="eastAsia"/>
+          <w:color w:val="333333"/>
+          <w:szCs w:val="20"/>
+        </w:rPr>
+        <w:t>약수</w:t>
+      </w:r>
+      <w:r>
+        <w:rPr>
+          <w:rFonts w:ascii="Open Sans" w:hAnsi="Open Sans" w:cs="Open Sans" w:hint="eastAsia"/>
+          <w:color w:val="333333"/>
+          <w:szCs w:val="20"/>
+        </w:rPr>
+        <w:t xml:space="preserve"> </w:t>
+      </w:r>
+      <w:r>
+        <w:rPr>
+          <w:rFonts w:ascii="Open Sans" w:hAnsi="Open Sans" w:cs="Open Sans"/>
+          <w:color w:val="333333"/>
+          <w:szCs w:val="20"/>
+        </w:rPr>
+        <w:t>(</w:t>
+      </w:r>
+      <w:r>
+        <w:rPr>
+          <w:rFonts w:ascii="Open Sans" w:hAnsi="Open Sans" w:cs="Open Sans" w:hint="eastAsia"/>
+          <w:color w:val="333333"/>
+          <w:szCs w:val="20"/>
+        </w:rPr>
+        <w:t>B</w:t>
+      </w:r>
+      <w:r>
+        <w:rPr>
+          <w:rFonts w:ascii="Open Sans" w:hAnsi="Open Sans" w:cs="Open Sans"/>
+          <w:color w:val="333333"/>
+          <w:szCs w:val="20"/>
+        </w:rPr>
+        <w:t>1)</w:t>
       </w:r>
     </w:p>
     <w:p>
@@ -5612,51 +5610,35 @@
       </w:pPr>
       <w:r>
         <w:rPr>
-          <w:rFonts w:ascii="Open Sans" w:hAnsi="Open Sans" w:cs="Open Sans" w:hint="eastAsia"/>
-          <w:color w:val="333333"/>
-          <w:szCs w:val="20"/>
-        </w:rPr>
-        <w:t>1</w:t>
-      </w:r>
-      <w:r>
-        <w:rPr>
-          <w:rFonts w:ascii="Open Sans" w:hAnsi="Open Sans" w:cs="Open Sans"/>
-          <w:color w:val="333333"/>
-          <w:szCs w:val="20"/>
-        </w:rPr>
-        <w:t>373 2</w:t>
-      </w:r>
-      <w:r>
-        <w:rPr>
-          <w:rFonts w:ascii="Open Sans" w:hAnsi="Open Sans" w:cs="Open Sans" w:hint="eastAsia"/>
-          <w:color w:val="333333"/>
-          <w:szCs w:val="20"/>
-        </w:rPr>
-        <w:t>진수</w:t>
-      </w:r>
-      <w:r>
-        <w:rPr>
-          <w:rFonts w:ascii="Open Sans" w:hAnsi="Open Sans" w:cs="Open Sans" w:hint="eastAsia"/>
-          <w:color w:val="333333"/>
-          <w:szCs w:val="20"/>
-        </w:rPr>
-        <w:t xml:space="preserve"> </w:t>
-      </w:r>
-      <w:r>
-        <w:rPr>
-          <w:rFonts w:ascii="Open Sans" w:hAnsi="Open Sans" w:cs="Open Sans"/>
-          <w:color w:val="333333"/>
-          <w:szCs w:val="20"/>
-        </w:rPr>
-        <w:t>8</w:t>
-      </w:r>
-      <w:r>
-        <w:rPr>
-          <w:rFonts w:ascii="Open Sans" w:hAnsi="Open Sans" w:cs="Open Sans" w:hint="eastAsia"/>
-          <w:color w:val="333333"/>
-          <w:szCs w:val="20"/>
-        </w:rPr>
-        <w:t>진수</w:t>
+          <w:rFonts w:ascii="Open Sans" w:hAnsi="Open Sans" w:cs="Open Sans"/>
+          <w:color w:val="333333"/>
+          <w:szCs w:val="20"/>
+        </w:rPr>
+        <w:t xml:space="preserve">2163 </w:t>
+      </w:r>
+      <w:r>
+        <w:rPr>
+          <w:rFonts w:ascii="Open Sans" w:hAnsi="Open Sans" w:cs="Open Sans" w:hint="eastAsia"/>
+          <w:color w:val="333333"/>
+          <w:szCs w:val="20"/>
+        </w:rPr>
+        <w:t>초콜릿</w:t>
+      </w:r>
+      <w:r>
+        <w:rPr>
+          <w:rFonts w:ascii="Open Sans" w:hAnsi="Open Sans" w:cs="Open Sans" w:hint="eastAsia"/>
+          <w:color w:val="333333"/>
+          <w:szCs w:val="20"/>
+        </w:rPr>
+        <w:t xml:space="preserve"> </w:t>
+      </w:r>
+      <w:r>
+        <w:rPr>
+          <w:rFonts w:ascii="Open Sans" w:hAnsi="Open Sans" w:cs="Open Sans" w:hint="eastAsia"/>
+          <w:color w:val="333333"/>
+          <w:szCs w:val="20"/>
+        </w:rPr>
+        <w:t>자르기</w:t>
       </w:r>
       <w:r>
         <w:rPr>
@@ -5710,23 +5692,47 @@
           <w:color w:val="333333"/>
           <w:szCs w:val="20"/>
         </w:rPr>
-        <w:t>4</w:t>
-      </w:r>
-      <w:r>
-        <w:rPr>
-          <w:rFonts w:ascii="Open Sans" w:hAnsi="Open Sans" w:cs="Open Sans"/>
-          <w:color w:val="333333"/>
-          <w:szCs w:val="20"/>
-        </w:rPr>
-        <w:t xml:space="preserve">796 </w:t>
-      </w:r>
-      <w:r>
-        <w:rPr>
-          <w:rFonts w:ascii="Open Sans" w:hAnsi="Open Sans" w:cs="Open Sans" w:hint="eastAsia"/>
-          <w:color w:val="333333"/>
-          <w:szCs w:val="20"/>
-        </w:rPr>
-        <w:t>캠핑</w:t>
+        <w:t>1</w:t>
+      </w:r>
+      <w:r>
+        <w:rPr>
+          <w:rFonts w:ascii="Open Sans" w:hAnsi="Open Sans" w:cs="Open Sans"/>
+          <w:color w:val="333333"/>
+          <w:szCs w:val="20"/>
+        </w:rPr>
+        <w:t>373 2</w:t>
+      </w:r>
+      <w:r>
+        <w:rPr>
+          <w:rFonts w:ascii="Open Sans" w:hAnsi="Open Sans" w:cs="Open Sans" w:hint="eastAsia"/>
+          <w:color w:val="333333"/>
+          <w:szCs w:val="20"/>
+        </w:rPr>
+        <w:t>진수</w:t>
+      </w:r>
+      <w:r>
+        <w:rPr>
+          <w:rFonts w:ascii="Open Sans" w:hAnsi="Open Sans" w:cs="Open Sans" w:hint="eastAsia"/>
+          <w:color w:val="333333"/>
+          <w:szCs w:val="20"/>
+        </w:rPr>
+        <w:t xml:space="preserve"> </w:t>
+      </w:r>
+      <w:r>
+        <w:rPr>
+          <w:rFonts w:ascii="Open Sans" w:hAnsi="Open Sans" w:cs="Open Sans"/>
+          <w:color w:val="333333"/>
+          <w:szCs w:val="20"/>
+        </w:rPr>
+        <w:t>8</w:t>
+      </w:r>
+      <w:r>
+        <w:rPr>
+          <w:rFonts w:ascii="Open Sans" w:hAnsi="Open Sans" w:cs="Open Sans" w:hint="eastAsia"/>
+          <w:color w:val="333333"/>
+          <w:szCs w:val="20"/>
+        </w:rPr>
+        <w:t>진수</w:t>
       </w:r>
       <w:r>
         <w:rPr>
@@ -5780,55 +5786,39 @@
           <w:color w:val="333333"/>
           <w:szCs w:val="20"/>
         </w:rPr>
-        <w:t>1</w:t>
-      </w:r>
-      <w:r>
-        <w:rPr>
-          <w:rFonts w:ascii="Open Sans" w:hAnsi="Open Sans" w:cs="Open Sans"/>
-          <w:color w:val="333333"/>
-          <w:szCs w:val="20"/>
-        </w:rPr>
-        <w:t xml:space="preserve">1005 </w:t>
-      </w:r>
-      <w:r>
-        <w:rPr>
-          <w:rFonts w:ascii="Open Sans" w:hAnsi="Open Sans" w:cs="Open Sans" w:hint="eastAsia"/>
-          <w:color w:val="333333"/>
-          <w:szCs w:val="20"/>
-        </w:rPr>
-        <w:t>진법</w:t>
-      </w:r>
-      <w:r>
-        <w:rPr>
-          <w:rFonts w:ascii="Open Sans" w:hAnsi="Open Sans" w:cs="Open Sans" w:hint="eastAsia"/>
-          <w:color w:val="333333"/>
-          <w:szCs w:val="20"/>
-        </w:rPr>
-        <w:t xml:space="preserve"> </w:t>
-      </w:r>
-      <w:r>
-        <w:rPr>
-          <w:rFonts w:ascii="Open Sans" w:hAnsi="Open Sans" w:cs="Open Sans" w:hint="eastAsia"/>
-          <w:color w:val="333333"/>
-          <w:szCs w:val="20"/>
-        </w:rPr>
-        <w:t>변환</w:t>
-      </w:r>
-      <w:r>
-        <w:rPr>
-          <w:rFonts w:ascii="Open Sans" w:hAnsi="Open Sans" w:cs="Open Sans" w:hint="eastAsia"/>
-          <w:color w:val="333333"/>
-          <w:szCs w:val="20"/>
-        </w:rPr>
-        <w:t xml:space="preserve"> </w:t>
-      </w:r>
-      <w:r>
-        <w:rPr>
-          <w:rFonts w:ascii="Open Sans" w:hAnsi="Open Sans" w:cs="Open Sans"/>
-          <w:color w:val="333333"/>
-          <w:szCs w:val="20"/>
-        </w:rPr>
-        <w:t>2 (B1)</w:t>
+        <w:t>4</w:t>
+      </w:r>
+      <w:r>
+        <w:rPr>
+          <w:rFonts w:ascii="Open Sans" w:hAnsi="Open Sans" w:cs="Open Sans"/>
+          <w:color w:val="333333"/>
+          <w:szCs w:val="20"/>
+        </w:rPr>
+        <w:t xml:space="preserve">796 </w:t>
+      </w:r>
+      <w:r>
+        <w:rPr>
+          <w:rFonts w:ascii="Open Sans" w:hAnsi="Open Sans" w:cs="Open Sans" w:hint="eastAsia"/>
+          <w:color w:val="333333"/>
+          <w:szCs w:val="20"/>
+        </w:rPr>
+        <w:t>캠핑</w:t>
+      </w:r>
+      <w:r>
+        <w:rPr>
+          <w:rFonts w:ascii="Open Sans" w:hAnsi="Open Sans" w:cs="Open Sans" w:hint="eastAsia"/>
+          <w:color w:val="333333"/>
+          <w:szCs w:val="20"/>
+        </w:rPr>
+        <w:t xml:space="preserve"> </w:t>
+      </w:r>
+      <w:r>
+        <w:rPr>
+          <w:rFonts w:ascii="Open Sans" w:hAnsi="Open Sans" w:cs="Open Sans"/>
+          <w:color w:val="333333"/>
+          <w:szCs w:val="20"/>
+        </w:rPr>
+        <w:t>(B1)</w:t>
       </w:r>
     </w:p>
     <w:p>
@@ -5874,47 +5864,47 @@
           <w:color w:val="333333"/>
           <w:szCs w:val="20"/>
         </w:rPr>
-        <w:t xml:space="preserve">0448 </w:t>
-      </w:r>
-      <w:r>
-        <w:rPr>
-          <w:rFonts w:ascii="Open Sans" w:hAnsi="Open Sans" w:cs="Open Sans" w:hint="eastAsia"/>
-          <w:color w:val="333333"/>
-          <w:szCs w:val="20"/>
-        </w:rPr>
-        <w:t>유레카</w:t>
-      </w:r>
-      <w:r>
-        <w:rPr>
-          <w:rFonts w:ascii="Open Sans" w:hAnsi="Open Sans" w:cs="Open Sans" w:hint="eastAsia"/>
-          <w:color w:val="333333"/>
-          <w:szCs w:val="20"/>
-        </w:rPr>
-        <w:t xml:space="preserve"> </w:t>
-      </w:r>
-      <w:r>
-        <w:rPr>
-          <w:rFonts w:ascii="Open Sans" w:hAnsi="Open Sans" w:cs="Open Sans" w:hint="eastAsia"/>
-          <w:color w:val="333333"/>
-          <w:szCs w:val="20"/>
-        </w:rPr>
-        <w:t>이론</w:t>
-      </w:r>
-      <w:r>
-        <w:rPr>
-          <w:rFonts w:ascii="Open Sans" w:hAnsi="Open Sans" w:cs="Open Sans" w:hint="eastAsia"/>
-          <w:color w:val="333333"/>
-          <w:szCs w:val="20"/>
-        </w:rPr>
-        <w:t xml:space="preserve"> </w:t>
-      </w:r>
-      <w:r>
-        <w:rPr>
-          <w:rFonts w:ascii="Open Sans" w:hAnsi="Open Sans" w:cs="Open Sans"/>
-          <w:color w:val="333333"/>
-          <w:szCs w:val="20"/>
-        </w:rPr>
-        <w:t>(B1)</w:t>
+        <w:t xml:space="preserve">1005 </w:t>
+      </w:r>
+      <w:r>
+        <w:rPr>
+          <w:rFonts w:ascii="Open Sans" w:hAnsi="Open Sans" w:cs="Open Sans" w:hint="eastAsia"/>
+          <w:color w:val="333333"/>
+          <w:szCs w:val="20"/>
+        </w:rPr>
+        <w:t>진법</w:t>
+      </w:r>
+      <w:r>
+        <w:rPr>
+          <w:rFonts w:ascii="Open Sans" w:hAnsi="Open Sans" w:cs="Open Sans" w:hint="eastAsia"/>
+          <w:color w:val="333333"/>
+          <w:szCs w:val="20"/>
+        </w:rPr>
+        <w:t xml:space="preserve"> </w:t>
+      </w:r>
+      <w:r>
+        <w:rPr>
+          <w:rFonts w:ascii="Open Sans" w:hAnsi="Open Sans" w:cs="Open Sans" w:hint="eastAsia"/>
+          <w:color w:val="333333"/>
+          <w:szCs w:val="20"/>
+        </w:rPr>
+        <w:t>변환</w:t>
+      </w:r>
+      <w:r>
+        <w:rPr>
+          <w:rFonts w:ascii="Open Sans" w:hAnsi="Open Sans" w:cs="Open Sans" w:hint="eastAsia"/>
+          <w:color w:val="333333"/>
+          <w:szCs w:val="20"/>
+        </w:rPr>
+        <w:t xml:space="preserve"> </w:t>
+      </w:r>
+      <w:r>
+        <w:rPr>
+          <w:rFonts w:ascii="Open Sans" w:hAnsi="Open Sans" w:cs="Open Sans"/>
+          <w:color w:val="333333"/>
+          <w:szCs w:val="20"/>
+        </w:rPr>
+        <w:t>2 (B1)</w:t>
       </w:r>
     </w:p>
     <w:p>
@@ -5960,47 +5950,47 @@
           <w:color w:val="333333"/>
           <w:szCs w:val="20"/>
         </w:rPr>
-        <w:t xml:space="preserve">6968 </w:t>
-      </w:r>
-      <w:r>
-        <w:rPr>
-          <w:rFonts w:ascii="Open Sans" w:hAnsi="Open Sans" w:cs="Open Sans" w:hint="eastAsia"/>
-          <w:color w:val="333333"/>
-          <w:szCs w:val="20"/>
-        </w:rPr>
-        <w:t>차량</w:t>
-      </w:r>
-      <w:r>
-        <w:rPr>
-          <w:rFonts w:ascii="Open Sans" w:hAnsi="Open Sans" w:cs="Open Sans" w:hint="eastAsia"/>
-          <w:color w:val="333333"/>
-          <w:szCs w:val="20"/>
-        </w:rPr>
-        <w:t xml:space="preserve"> </w:t>
-      </w:r>
-      <w:r>
-        <w:rPr>
-          <w:rFonts w:ascii="Open Sans" w:hAnsi="Open Sans" w:cs="Open Sans" w:hint="eastAsia"/>
-          <w:color w:val="333333"/>
-          <w:szCs w:val="20"/>
-        </w:rPr>
-        <w:t>번호판</w:t>
-      </w:r>
-      <w:r>
-        <w:rPr>
-          <w:rFonts w:ascii="Open Sans" w:hAnsi="Open Sans" w:cs="Open Sans" w:hint="eastAsia"/>
-          <w:color w:val="333333"/>
-          <w:szCs w:val="20"/>
-        </w:rPr>
-        <w:t xml:space="preserve"> </w:t>
-      </w:r>
-      <w:r>
-        <w:rPr>
-          <w:rFonts w:ascii="Open Sans" w:hAnsi="Open Sans" w:cs="Open Sans"/>
-          <w:color w:val="333333"/>
-          <w:szCs w:val="20"/>
-        </w:rPr>
-        <w:t>1 (B1)</w:t>
+        <w:t xml:space="preserve">0448 </w:t>
+      </w:r>
+      <w:r>
+        <w:rPr>
+          <w:rFonts w:ascii="Open Sans" w:hAnsi="Open Sans" w:cs="Open Sans" w:hint="eastAsia"/>
+          <w:color w:val="333333"/>
+          <w:szCs w:val="20"/>
+        </w:rPr>
+        <w:t>유레카</w:t>
+      </w:r>
+      <w:r>
+        <w:rPr>
+          <w:rFonts w:ascii="Open Sans" w:hAnsi="Open Sans" w:cs="Open Sans" w:hint="eastAsia"/>
+          <w:color w:val="333333"/>
+          <w:szCs w:val="20"/>
+        </w:rPr>
+        <w:t xml:space="preserve"> </w:t>
+      </w:r>
+      <w:r>
+        <w:rPr>
+          <w:rFonts w:ascii="Open Sans" w:hAnsi="Open Sans" w:cs="Open Sans" w:hint="eastAsia"/>
+          <w:color w:val="333333"/>
+          <w:szCs w:val="20"/>
+        </w:rPr>
+        <w:t>이론</w:t>
+      </w:r>
+      <w:r>
+        <w:rPr>
+          <w:rFonts w:ascii="Open Sans" w:hAnsi="Open Sans" w:cs="Open Sans" w:hint="eastAsia"/>
+          <w:color w:val="333333"/>
+          <w:szCs w:val="20"/>
+        </w:rPr>
+        <w:t xml:space="preserve"> </w:t>
+      </w:r>
+      <w:r>
+        <w:rPr>
+          <w:rFonts w:ascii="Open Sans" w:hAnsi="Open Sans" w:cs="Open Sans"/>
+          <w:color w:val="333333"/>
+          <w:szCs w:val="20"/>
+        </w:rPr>
+        <w:t>(B1)</w:t>
       </w:r>
     </w:p>
     <w:p>
@@ -6046,7 +6036,47 @@
           <w:color w:val="333333"/>
           <w:szCs w:val="20"/>
         </w:rPr>
-        <w:t>2833 XORXORXOR (B1)</w:t>
+        <w:t xml:space="preserve">6968 </w:t>
+      </w:r>
+      <w:r>
+        <w:rPr>
+          <w:rFonts w:ascii="Open Sans" w:hAnsi="Open Sans" w:cs="Open Sans" w:hint="eastAsia"/>
+          <w:color w:val="333333"/>
+          <w:szCs w:val="20"/>
+        </w:rPr>
+        <w:t>차량</w:t>
+      </w:r>
+      <w:r>
+        <w:rPr>
+          <w:rFonts w:ascii="Open Sans" w:hAnsi="Open Sans" w:cs="Open Sans" w:hint="eastAsia"/>
+          <w:color w:val="333333"/>
+          <w:szCs w:val="20"/>
+        </w:rPr>
+        <w:t xml:space="preserve"> </w:t>
+      </w:r>
+      <w:r>
+        <w:rPr>
+          <w:rFonts w:ascii="Open Sans" w:hAnsi="Open Sans" w:cs="Open Sans" w:hint="eastAsia"/>
+          <w:color w:val="333333"/>
+          <w:szCs w:val="20"/>
+        </w:rPr>
+        <w:t>번호판</w:t>
+      </w:r>
+      <w:r>
+        <w:rPr>
+          <w:rFonts w:ascii="Open Sans" w:hAnsi="Open Sans" w:cs="Open Sans" w:hint="eastAsia"/>
+          <w:color w:val="333333"/>
+          <w:szCs w:val="20"/>
+        </w:rPr>
+        <w:t xml:space="preserve"> </w:t>
+      </w:r>
+      <w:r>
+        <w:rPr>
+          <w:rFonts w:ascii="Open Sans" w:hAnsi="Open Sans" w:cs="Open Sans"/>
+          <w:color w:val="333333"/>
+          <w:szCs w:val="20"/>
+        </w:rPr>
+        <w:t>1 (B1)</w:t>
       </w:r>
     </w:p>
     <w:p>
@@ -6092,79 +6122,7 @@
           <w:color w:val="333333"/>
           <w:szCs w:val="20"/>
         </w:rPr>
-        <w:t xml:space="preserve">7211 </w:t>
-      </w:r>
-      <w:r>
-        <w:rPr>
-          <w:rFonts w:ascii="Open Sans" w:hAnsi="Open Sans" w:cs="Open Sans" w:hint="eastAsia"/>
-          <w:color w:val="333333"/>
-          <w:szCs w:val="20"/>
-        </w:rPr>
-        <w:t>좋은</w:t>
-      </w:r>
-      <w:r>
-        <w:rPr>
-          <w:rFonts w:ascii="Open Sans" w:hAnsi="Open Sans" w:cs="Open Sans" w:hint="eastAsia"/>
-          <w:color w:val="333333"/>
-          <w:szCs w:val="20"/>
-        </w:rPr>
-        <w:t xml:space="preserve"> </w:t>
-      </w:r>
-      <w:r>
-        <w:rPr>
-          <w:rFonts w:ascii="Open Sans" w:hAnsi="Open Sans" w:cs="Open Sans" w:hint="eastAsia"/>
-          <w:color w:val="333333"/>
-          <w:szCs w:val="20"/>
-        </w:rPr>
-        <w:t>날</w:t>
-      </w:r>
-      <w:r>
-        <w:rPr>
-          <w:rFonts w:ascii="Open Sans" w:hAnsi="Open Sans" w:cs="Open Sans" w:hint="eastAsia"/>
-          <w:color w:val="333333"/>
-          <w:szCs w:val="20"/>
-        </w:rPr>
-        <w:t xml:space="preserve"> </w:t>
-      </w:r>
-      <w:r>
-        <w:rPr>
-          <w:rFonts w:ascii="Open Sans" w:hAnsi="Open Sans" w:cs="Open Sans" w:hint="eastAsia"/>
-          <w:color w:val="333333"/>
-          <w:szCs w:val="20"/>
-        </w:rPr>
-        <w:t>싫은</w:t>
-      </w:r>
-      <w:r>
-        <w:rPr>
-          <w:rFonts w:ascii="Open Sans" w:hAnsi="Open Sans" w:cs="Open Sans" w:hint="eastAsia"/>
-          <w:color w:val="333333"/>
-          <w:szCs w:val="20"/>
-        </w:rPr>
-        <w:t xml:space="preserve"> </w:t>
-      </w:r>
-      <w:r>
-        <w:rPr>
-          <w:rFonts w:ascii="Open Sans" w:hAnsi="Open Sans" w:cs="Open Sans" w:hint="eastAsia"/>
-          <w:color w:val="333333"/>
-          <w:szCs w:val="20"/>
-        </w:rPr>
-        <w:t>날</w:t>
-      </w:r>
-      <w:r>
-        <w:rPr>
-          <w:rFonts w:ascii="Open Sans" w:hAnsi="Open Sans" w:cs="Open Sans" w:hint="eastAsia"/>
-          <w:color w:val="333333"/>
-          <w:szCs w:val="20"/>
-        </w:rPr>
-        <w:t xml:space="preserve"> </w:t>
-      </w:r>
-      <w:r>
-        <w:rPr>
-          <w:rFonts w:ascii="Open Sans" w:hAnsi="Open Sans" w:cs="Open Sans"/>
-          <w:color w:val="333333"/>
-          <w:szCs w:val="20"/>
-        </w:rPr>
-        <w:t>(B1)</w:t>
+        <w:t>2833 XORXORXOR (B1)</w:t>
       </w:r>
     </w:p>
     <w:p>
@@ -6210,31 +6168,63 @@
           <w:color w:val="333333"/>
           <w:szCs w:val="20"/>
         </w:rPr>
-        <w:t xml:space="preserve">6478 </w:t>
-      </w:r>
-      <w:r>
-        <w:rPr>
-          <w:rFonts w:ascii="Open Sans" w:hAnsi="Open Sans" w:cs="Open Sans" w:hint="eastAsia"/>
-          <w:color w:val="333333"/>
-          <w:szCs w:val="20"/>
-        </w:rPr>
-        <w:t>원의</w:t>
-      </w:r>
-      <w:r>
-        <w:rPr>
-          <w:rFonts w:ascii="Open Sans" w:hAnsi="Open Sans" w:cs="Open Sans" w:hint="eastAsia"/>
-          <w:color w:val="333333"/>
-          <w:szCs w:val="20"/>
-        </w:rPr>
-        <w:t xml:space="preserve"> </w:t>
-      </w:r>
-      <w:r>
-        <w:rPr>
-          <w:rFonts w:ascii="Open Sans" w:hAnsi="Open Sans" w:cs="Open Sans" w:hint="eastAsia"/>
-          <w:color w:val="333333"/>
-          <w:szCs w:val="20"/>
-        </w:rPr>
-        <w:t>분할</w:t>
+        <w:t xml:space="preserve">7211 </w:t>
+      </w:r>
+      <w:r>
+        <w:rPr>
+          <w:rFonts w:ascii="Open Sans" w:hAnsi="Open Sans" w:cs="Open Sans" w:hint="eastAsia"/>
+          <w:color w:val="333333"/>
+          <w:szCs w:val="20"/>
+        </w:rPr>
+        <w:t>좋은</w:t>
+      </w:r>
+      <w:r>
+        <w:rPr>
+          <w:rFonts w:ascii="Open Sans" w:hAnsi="Open Sans" w:cs="Open Sans" w:hint="eastAsia"/>
+          <w:color w:val="333333"/>
+          <w:szCs w:val="20"/>
+        </w:rPr>
+        <w:t xml:space="preserve"> </w:t>
+      </w:r>
+      <w:r>
+        <w:rPr>
+          <w:rFonts w:ascii="Open Sans" w:hAnsi="Open Sans" w:cs="Open Sans" w:hint="eastAsia"/>
+          <w:color w:val="333333"/>
+          <w:szCs w:val="20"/>
+        </w:rPr>
+        <w:t>날</w:t>
+      </w:r>
+      <w:r>
+        <w:rPr>
+          <w:rFonts w:ascii="Open Sans" w:hAnsi="Open Sans" w:cs="Open Sans" w:hint="eastAsia"/>
+          <w:color w:val="333333"/>
+          <w:szCs w:val="20"/>
+        </w:rPr>
+        <w:t xml:space="preserve"> </w:t>
+      </w:r>
+      <w:r>
+        <w:rPr>
+          <w:rFonts w:ascii="Open Sans" w:hAnsi="Open Sans" w:cs="Open Sans" w:hint="eastAsia"/>
+          <w:color w:val="333333"/>
+          <w:szCs w:val="20"/>
+        </w:rPr>
+        <w:t>싫은</w:t>
+      </w:r>
+      <w:r>
+        <w:rPr>
+          <w:rFonts w:ascii="Open Sans" w:hAnsi="Open Sans" w:cs="Open Sans" w:hint="eastAsia"/>
+          <w:color w:val="333333"/>
+          <w:szCs w:val="20"/>
+        </w:rPr>
+        <w:t xml:space="preserve"> </w:t>
+      </w:r>
+      <w:r>
+        <w:rPr>
+          <w:rFonts w:ascii="Open Sans" w:hAnsi="Open Sans" w:cs="Open Sans" w:hint="eastAsia"/>
+          <w:color w:val="333333"/>
+          <w:szCs w:val="20"/>
+        </w:rPr>
+        <w:t>날</w:t>
       </w:r>
       <w:r>
         <w:rPr>
@@ -6256,12 +6246,6 @@
     <w:p>
       <w:pPr>
         <w:pStyle w:val="a3"/>
-        <w:widowControl/>
-        <w:wordWrap/>
-        <w:autoSpaceDE/>
-        <w:autoSpaceDN/>
-        <w:spacing w:after="300"/>
-        <w:ind w:leftChars="0"/>
         <w:rPr>
           <w:rFonts w:ascii="Open Sans" w:hAnsi="Open Sans" w:cs="Open Sans"/>
           <w:color w:val="333333"/>
@@ -6294,55 +6278,55 @@
           <w:color w:val="333333"/>
           <w:szCs w:val="20"/>
         </w:rPr>
-        <w:t>2</w:t>
-      </w:r>
-      <w:r>
-        <w:rPr>
-          <w:rFonts w:ascii="Open Sans" w:hAnsi="Open Sans" w:cs="Open Sans"/>
-          <w:color w:val="333333"/>
-          <w:szCs w:val="20"/>
-        </w:rPr>
-        <w:t xml:space="preserve">635 </w:t>
-      </w:r>
-      <w:r>
-        <w:rPr>
-          <w:rFonts w:ascii="Open Sans" w:hAnsi="Open Sans" w:cs="Open Sans" w:hint="eastAsia"/>
-          <w:color w:val="333333"/>
-          <w:szCs w:val="20"/>
-        </w:rPr>
-        <w:t>수</w:t>
-      </w:r>
-      <w:r>
-        <w:rPr>
-          <w:rFonts w:ascii="Open Sans" w:hAnsi="Open Sans" w:cs="Open Sans" w:hint="eastAsia"/>
-          <w:color w:val="333333"/>
-          <w:szCs w:val="20"/>
-        </w:rPr>
-        <w:t xml:space="preserve"> </w:t>
-      </w:r>
-      <w:r>
-        <w:rPr>
-          <w:rFonts w:ascii="Open Sans" w:hAnsi="Open Sans" w:cs="Open Sans" w:hint="eastAsia"/>
-          <w:color w:val="333333"/>
-          <w:szCs w:val="20"/>
-        </w:rPr>
-        <w:t>이어가기</w:t>
-      </w:r>
-      <w:r>
-        <w:rPr>
-          <w:rFonts w:ascii="Open Sans" w:hAnsi="Open Sans" w:cs="Open Sans" w:hint="eastAsia"/>
-          <w:color w:val="333333"/>
-          <w:szCs w:val="20"/>
-        </w:rPr>
-        <w:t xml:space="preserve"> </w:t>
-      </w:r>
-      <w:r>
-        <w:rPr>
-          <w:rFonts w:ascii="Open Sans" w:hAnsi="Open Sans" w:cs="Open Sans"/>
-          <w:color w:val="333333"/>
-          <w:szCs w:val="20"/>
-        </w:rPr>
-        <w:t>(S5)</w:t>
+        <w:t>1</w:t>
+      </w:r>
+      <w:r>
+        <w:rPr>
+          <w:rFonts w:ascii="Open Sans" w:hAnsi="Open Sans" w:cs="Open Sans"/>
+          <w:color w:val="333333"/>
+          <w:szCs w:val="20"/>
+        </w:rPr>
+        <w:t xml:space="preserve">6478 </w:t>
+      </w:r>
+      <w:r>
+        <w:rPr>
+          <w:rFonts w:ascii="Open Sans" w:hAnsi="Open Sans" w:cs="Open Sans" w:hint="eastAsia"/>
+          <w:color w:val="333333"/>
+          <w:szCs w:val="20"/>
+        </w:rPr>
+        <w:t>원의</w:t>
+      </w:r>
+      <w:r>
+        <w:rPr>
+          <w:rFonts w:ascii="Open Sans" w:hAnsi="Open Sans" w:cs="Open Sans" w:hint="eastAsia"/>
+          <w:color w:val="333333"/>
+          <w:szCs w:val="20"/>
+        </w:rPr>
+        <w:t xml:space="preserve"> </w:t>
+      </w:r>
+      <w:r>
+        <w:rPr>
+          <w:rFonts w:ascii="Open Sans" w:hAnsi="Open Sans" w:cs="Open Sans" w:hint="eastAsia"/>
+          <w:color w:val="333333"/>
+          <w:szCs w:val="20"/>
+        </w:rPr>
+        <w:t>분할</w:t>
+      </w:r>
+      <w:r>
+        <w:rPr>
+          <w:rFonts w:ascii="Open Sans" w:hAnsi="Open Sans" w:cs="Open Sans" w:hint="eastAsia"/>
+          <w:color w:val="333333"/>
+          <w:szCs w:val="20"/>
+        </w:rPr>
+        <w:t xml:space="preserve"> </w:t>
+      </w:r>
+      <w:r>
+        <w:rPr>
+          <w:rFonts w:ascii="Open Sans" w:hAnsi="Open Sans" w:cs="Open Sans"/>
+          <w:color w:val="333333"/>
+          <w:szCs w:val="20"/>
+        </w:rPr>
+        <w:t>(B1)</w:t>
       </w:r>
     </w:p>
     <w:p>
@@ -6386,6 +6370,98 @@
           <w:color w:val="333333"/>
           <w:szCs w:val="20"/>
         </w:rPr>
+        <w:t>2</w:t>
+      </w:r>
+      <w:r>
+        <w:rPr>
+          <w:rFonts w:ascii="Open Sans" w:hAnsi="Open Sans" w:cs="Open Sans"/>
+          <w:color w:val="333333"/>
+          <w:szCs w:val="20"/>
+        </w:rPr>
+        <w:t xml:space="preserve">635 </w:t>
+      </w:r>
+      <w:r>
+        <w:rPr>
+          <w:rFonts w:ascii="Open Sans" w:hAnsi="Open Sans" w:cs="Open Sans" w:hint="eastAsia"/>
+          <w:color w:val="333333"/>
+          <w:szCs w:val="20"/>
+        </w:rPr>
+        <w:t>수</w:t>
+      </w:r>
+      <w:r>
+        <w:rPr>
+          <w:rFonts w:ascii="Open Sans" w:hAnsi="Open Sans" w:cs="Open Sans" w:hint="eastAsia"/>
+          <w:color w:val="333333"/>
+          <w:szCs w:val="20"/>
+        </w:rPr>
+        <w:t xml:space="preserve"> </w:t>
+      </w:r>
+      <w:r>
+        <w:rPr>
+          <w:rFonts w:ascii="Open Sans" w:hAnsi="Open Sans" w:cs="Open Sans" w:hint="eastAsia"/>
+          <w:color w:val="333333"/>
+          <w:szCs w:val="20"/>
+        </w:rPr>
+        <w:t>이어가기</w:t>
+      </w:r>
+      <w:r>
+        <w:rPr>
+          <w:rFonts w:ascii="Open Sans" w:hAnsi="Open Sans" w:cs="Open Sans" w:hint="eastAsia"/>
+          <w:color w:val="333333"/>
+          <w:szCs w:val="20"/>
+        </w:rPr>
+        <w:t xml:space="preserve"> </w:t>
+      </w:r>
+      <w:r>
+        <w:rPr>
+          <w:rFonts w:ascii="Open Sans" w:hAnsi="Open Sans" w:cs="Open Sans"/>
+          <w:color w:val="333333"/>
+          <w:szCs w:val="20"/>
+        </w:rPr>
+        <w:t>(S5)</w:t>
+      </w:r>
+    </w:p>
+    <w:p>
+      <w:pPr>
+        <w:pStyle w:val="a3"/>
+        <w:widowControl/>
+        <w:wordWrap/>
+        <w:autoSpaceDE/>
+        <w:autoSpaceDN/>
+        <w:spacing w:after="300"/>
+        <w:ind w:leftChars="0"/>
+        <w:rPr>
+          <w:rFonts w:ascii="Open Sans" w:hAnsi="Open Sans" w:cs="Open Sans"/>
+          <w:color w:val="333333"/>
+          <w:szCs w:val="20"/>
+        </w:rPr>
+      </w:pPr>
+    </w:p>
+    <w:p>
+      <w:pPr>
+        <w:pStyle w:val="a3"/>
+        <w:widowControl/>
+        <w:numPr>
+          <w:ilvl w:val="0"/>
+          <w:numId w:val="3"/>
+        </w:numPr>
+        <w:wordWrap/>
+        <w:autoSpaceDE/>
+        <w:autoSpaceDN/>
+        <w:spacing w:after="300"/>
+        <w:ind w:leftChars="0"/>
+        <w:rPr>
+          <w:rFonts w:ascii="Open Sans" w:hAnsi="Open Sans" w:cs="Open Sans"/>
+          <w:color w:val="333333"/>
+          <w:szCs w:val="20"/>
+        </w:rPr>
+      </w:pPr>
+      <w:r>
+        <w:rPr>
+          <w:rFonts w:ascii="Open Sans" w:hAnsi="Open Sans" w:cs="Open Sans" w:hint="eastAsia"/>
+          <w:color w:val="333333"/>
+          <w:szCs w:val="20"/>
+        </w:rPr>
         <w:t>1</w:t>
       </w:r>
       <w:r>
@@ -6396,7 +6472,6 @@
         </w:rPr>
         <w:t xml:space="preserve">049 </w:t>
       </w:r>
-      <w:proofErr w:type="spellStart"/>
       <w:r>
         <w:rPr>
           <w:rFonts w:ascii="Open Sans" w:hAnsi="Open Sans" w:cs="Open Sans" w:hint="eastAsia"/>
@@ -6405,7 +6480,6 @@
         </w:rPr>
         <w:t>기타줄</w:t>
       </w:r>
-      <w:proofErr w:type="spellEnd"/>
       <w:r>
         <w:rPr>
           <w:rFonts w:ascii="Open Sans" w:hAnsi="Open Sans" w:cs="Open Sans" w:hint="eastAsia"/>
@@ -6772,6 +6846,7 @@
           <w:color w:val="333333"/>
           <w:szCs w:val="20"/>
         </w:rPr>
+        <w:lastRenderedPageBreak/>
         <w:t>1</w:t>
       </w:r>
       <w:r>
@@ -6811,18 +6886,17 @@
         <w:spacing w:after="300"/>
         <w:ind w:leftChars="0"/>
         <w:rPr>
-          <w:rFonts w:ascii="Open Sans" w:hAnsi="Open Sans" w:cs="Open Sans" w:hint="eastAsia"/>
-          <w:color w:val="333333"/>
-          <w:szCs w:val="20"/>
-        </w:rPr>
-      </w:pPr>
-      <w:r>
-        <w:rPr>
-          <w:rFonts w:ascii="Open Sans" w:hAnsi="Open Sans" w:cs="Open Sans"/>
-          <w:color w:val="333333"/>
-          <w:szCs w:val="20"/>
-        </w:rPr>
-        <w:lastRenderedPageBreak/>
+          <w:rFonts w:ascii="Open Sans" w:hAnsi="Open Sans" w:cs="Open Sans"/>
+          <w:color w:val="333333"/>
+          <w:szCs w:val="20"/>
+        </w:rPr>
+      </w:pPr>
+      <w:r>
+        <w:rPr>
+          <w:rFonts w:ascii="Open Sans" w:hAnsi="Open Sans" w:cs="Open Sans"/>
+          <w:color w:val="333333"/>
+          <w:szCs w:val="20"/>
+        </w:rPr>
         <w:t>13987 Six Sides (B2)</w:t>
       </w:r>
     </w:p>
@@ -6836,7 +6910,7 @@
         <w:spacing w:after="300"/>
         <w:ind w:leftChars="0"/>
         <w:rPr>
-          <w:rFonts w:ascii="Open Sans" w:hAnsi="Open Sans" w:cs="Open Sans" w:hint="eastAsia"/>
+          <w:rFonts w:ascii="Open Sans" w:hAnsi="Open Sans" w:cs="Open Sans"/>
           <w:color w:val="333333"/>
           <w:szCs w:val="20"/>
         </w:rPr>
@@ -7150,7 +7224,6 @@
         </w:rPr>
         <w:t xml:space="preserve">3845 </w:t>
       </w:r>
-      <w:proofErr w:type="spellStart"/>
       <w:r>
         <w:rPr>
           <w:rFonts w:ascii="Open Sans" w:hAnsi="Open Sans" w:cs="Open Sans" w:hint="eastAsia"/>
@@ -7159,7 +7232,6 @@
         </w:rPr>
         <w:t>잔디깎기</w:t>
       </w:r>
-      <w:proofErr w:type="spellEnd"/>
       <w:r>
         <w:rPr>
           <w:rFonts w:ascii="Open Sans" w:hAnsi="Open Sans" w:cs="Open Sans" w:hint="eastAsia"/>
@@ -7420,7 +7492,6 @@
         </w:rPr>
         <w:t xml:space="preserve">0814 </w:t>
       </w:r>
-      <w:proofErr w:type="spellStart"/>
       <w:r>
         <w:rPr>
           <w:rFonts w:ascii="Open Sans" w:hAnsi="Open Sans" w:cs="Open Sans" w:hint="eastAsia"/>
@@ -7429,7 +7500,6 @@
         </w:rPr>
         <w:t>나이순</w:t>
       </w:r>
-      <w:proofErr w:type="spellEnd"/>
       <w:r>
         <w:rPr>
           <w:rFonts w:ascii="Open Sans" w:hAnsi="Open Sans" w:cs="Open Sans" w:hint="eastAsia"/>
@@ -7927,7 +7997,7 @@
         <w:autoSpaceDN/>
         <w:spacing w:after="300"/>
         <w:rPr>
-          <w:rFonts w:ascii="Open Sans" w:hAnsi="Open Sans" w:cs="Open Sans" w:hint="eastAsia"/>
+          <w:rFonts w:ascii="Open Sans" w:hAnsi="Open Sans" w:cs="Open Sans"/>
           <w:color w:val="333333"/>
           <w:szCs w:val="20"/>
         </w:rPr>
@@ -8053,7 +8123,6 @@
         </w:rPr>
         <w:t xml:space="preserve">798 </w:t>
       </w:r>
-      <w:proofErr w:type="spellStart"/>
       <w:r>
         <w:rPr>
           <w:rFonts w:ascii="Open Sans" w:hAnsi="Open Sans" w:cs="Open Sans" w:hint="eastAsia"/>
@@ -8062,7 +8131,6 @@
         </w:rPr>
         <w:t>블랙잭</w:t>
       </w:r>
-      <w:proofErr w:type="spellEnd"/>
       <w:r>
         <w:rPr>
           <w:rFonts w:ascii="Open Sans" w:hAnsi="Open Sans" w:cs="Open Sans" w:hint="eastAsia"/>
@@ -8359,7 +8427,6 @@
         </w:rPr>
         <w:t xml:space="preserve"> </w:t>
       </w:r>
-      <w:proofErr w:type="spellStart"/>
       <w:r>
         <w:rPr>
           <w:rFonts w:ascii="Open Sans" w:hAnsi="Open Sans" w:cs="Open Sans" w:hint="eastAsia"/>
@@ -8368,7 +8435,6 @@
         </w:rPr>
         <w:t>마리오</w:t>
       </w:r>
-      <w:proofErr w:type="spellEnd"/>
       <w:r>
         <w:rPr>
           <w:rFonts w:ascii="Open Sans" w:hAnsi="Open Sans" w:cs="Open Sans" w:hint="eastAsia"/>
@@ -8555,7 +8621,6 @@
         </w:rPr>
         <w:t xml:space="preserve"> </w:t>
       </w:r>
-      <w:proofErr w:type="spellStart"/>
       <w:r>
         <w:rPr>
           <w:rFonts w:ascii="Open Sans" w:hAnsi="Open Sans" w:cs="Open Sans" w:hint="eastAsia"/>
@@ -8564,7 +8629,6 @@
         </w:rPr>
         <w:t>숌</w:t>
       </w:r>
-      <w:proofErr w:type="spellEnd"/>
       <w:r>
         <w:rPr>
           <w:rFonts w:ascii="Open Sans" w:hAnsi="Open Sans" w:cs="Open Sans" w:hint="eastAsia"/>
@@ -8718,7 +8782,7 @@
         <w:autoSpaceDN/>
         <w:spacing w:after="300"/>
         <w:rPr>
-          <w:rFonts w:ascii="Open Sans" w:hAnsi="Open Sans" w:cs="Open Sans" w:hint="eastAsia"/>
+          <w:rFonts w:ascii="Open Sans" w:hAnsi="Open Sans" w:cs="Open Sans"/>
           <w:color w:val="333333"/>
           <w:szCs w:val="20"/>
         </w:rPr>
@@ -8796,7 +8860,6 @@
           <w:color w:val="333333"/>
           <w:szCs w:val="20"/>
         </w:rPr>
-        <w:lastRenderedPageBreak/>
         <w:t>A</w:t>
       </w:r>
       <w:r>
@@ -8837,7 +8900,6 @@
         </w:rPr>
         <w:t xml:space="preserve">23251 </w:t>
       </w:r>
-      <w:proofErr w:type="spellStart"/>
       <w:r>
         <w:rPr>
           <w:rFonts w:ascii="Open Sans" w:hAnsi="Open Sans" w:cs="Open Sans" w:hint="eastAsia"/>
@@ -8846,7 +8908,6 @@
         </w:rPr>
         <w:t>스물셋</w:t>
       </w:r>
-      <w:proofErr w:type="spellEnd"/>
       <w:r>
         <w:rPr>
           <w:rFonts w:ascii="Open Sans" w:hAnsi="Open Sans" w:cs="Open Sans" w:hint="eastAsia"/>
@@ -8874,7 +8935,7 @@
         <w:spacing w:after="300"/>
         <w:ind w:leftChars="0"/>
         <w:rPr>
-          <w:rFonts w:ascii="Open Sans" w:hAnsi="Open Sans" w:cs="Open Sans" w:hint="eastAsia"/>
+          <w:rFonts w:ascii="Open Sans" w:hAnsi="Open Sans" w:cs="Open Sans"/>
           <w:color w:val="333333"/>
           <w:szCs w:val="20"/>
         </w:rPr>
@@ -9448,7 +9509,6 @@
         </w:rPr>
         <w:t xml:space="preserve">810 </w:t>
       </w:r>
-      <w:proofErr w:type="spellStart"/>
       <w:r>
         <w:rPr>
           <w:rFonts w:ascii="Open Sans" w:hAnsi="Open Sans" w:cs="Open Sans" w:hint="eastAsia"/>
@@ -9457,7 +9517,6 @@
         </w:rPr>
         <w:t>컵홀더</w:t>
       </w:r>
-      <w:proofErr w:type="spellEnd"/>
       <w:r>
         <w:rPr>
           <w:rFonts w:ascii="Open Sans" w:hAnsi="Open Sans" w:cs="Open Sans" w:hint="eastAsia"/>
@@ -9748,7 +9807,6 @@
           <w:color w:val="333333"/>
           <w:szCs w:val="20"/>
         </w:rPr>
-        <w:lastRenderedPageBreak/>
         <w:t>1</w:t>
       </w:r>
       <w:r>
@@ -9977,7 +10035,6 @@
         </w:rPr>
         <w:t xml:space="preserve">949 </w:t>
       </w:r>
-      <w:proofErr w:type="spellStart"/>
       <w:r>
         <w:rPr>
           <w:rFonts w:ascii="Open Sans" w:hAnsi="Open Sans" w:cs="Open Sans" w:hint="eastAsia"/>
@@ -9986,7 +10043,6 @@
         </w:rPr>
         <w:t>균형잡힌</w:t>
       </w:r>
-      <w:proofErr w:type="spellEnd"/>
       <w:r>
         <w:rPr>
           <w:rFonts w:ascii="Open Sans" w:hAnsi="Open Sans" w:cs="Open Sans" w:hint="eastAsia"/>
@@ -10273,7 +10329,6 @@
         </w:rPr>
         <w:t xml:space="preserve">1254 </w:t>
       </w:r>
-      <w:proofErr w:type="spellStart"/>
       <w:r>
         <w:rPr>
           <w:rFonts w:ascii="Open Sans" w:hAnsi="Open Sans" w:cs="Open Sans" w:hint="eastAsia"/>
@@ -10282,7 +10337,6 @@
         </w:rPr>
         <w:t>팰린드롬</w:t>
       </w:r>
-      <w:proofErr w:type="spellEnd"/>
       <w:r>
         <w:rPr>
           <w:rFonts w:ascii="Open Sans" w:hAnsi="Open Sans" w:cs="Open Sans" w:hint="eastAsia"/>
@@ -10481,6 +10535,7 @@
           <w:color w:val="333333"/>
           <w:szCs w:val="20"/>
         </w:rPr>
+        <w:lastRenderedPageBreak/>
         <w:t>5</w:t>
       </w:r>
       <w:r>
@@ -10500,27 +10555,26 @@
         <w:autoSpaceDN/>
         <w:spacing w:after="300"/>
         <w:rPr>
-          <w:rFonts w:ascii="Open Sans" w:hAnsi="Open Sans" w:cs="Open Sans" w:hint="eastAsia"/>
-          <w:color w:val="333333"/>
-          <w:szCs w:val="20"/>
-        </w:rPr>
-      </w:pPr>
-    </w:p>
-    <w:p>
-      <w:pPr>
-        <w:widowControl/>
-        <w:wordWrap/>
-        <w:autoSpaceDE/>
-        <w:autoSpaceDN/>
-        <w:spacing w:after="300"/>
-      </w:pPr>
-      <w:r>
-        <w:rPr>
-          <w:rFonts w:ascii="Open Sans" w:hAnsi="Open Sans" w:cs="Open Sans" w:hint="eastAsia"/>
-          <w:color w:val="333333"/>
-          <w:szCs w:val="20"/>
-        </w:rPr>
-        <w:lastRenderedPageBreak/>
+          <w:rFonts w:ascii="Open Sans" w:hAnsi="Open Sans" w:cs="Open Sans"/>
+          <w:color w:val="333333"/>
+          <w:szCs w:val="20"/>
+        </w:rPr>
+      </w:pPr>
+    </w:p>
+    <w:p>
+      <w:pPr>
+        <w:widowControl/>
+        <w:wordWrap/>
+        <w:autoSpaceDE/>
+        <w:autoSpaceDN/>
+        <w:spacing w:after="300"/>
+      </w:pPr>
+      <w:r>
+        <w:rPr>
+          <w:rFonts w:ascii="Open Sans" w:hAnsi="Open Sans" w:cs="Open Sans" w:hint="eastAsia"/>
+          <w:color w:val="333333"/>
+          <w:szCs w:val="20"/>
+        </w:rPr>
         <w:t>-</w:t>
       </w:r>
       <w:r>
@@ -10620,7 +10674,7 @@
         <w:spacing w:after="300"/>
         <w:ind w:leftChars="0"/>
         <w:rPr>
-          <w:rFonts w:ascii="Open Sans" w:hAnsi="Open Sans" w:cs="Open Sans" w:hint="eastAsia"/>
+          <w:rFonts w:ascii="Open Sans" w:hAnsi="Open Sans" w:cs="Open Sans"/>
           <w:color w:val="333333"/>
           <w:szCs w:val="20"/>
         </w:rPr>
@@ -11353,6 +11407,7 @@
           <w:color w:val="333333"/>
           <w:szCs w:val="20"/>
         </w:rPr>
+        <w:lastRenderedPageBreak/>
         <w:t xml:space="preserve">1149 RGB </w:t>
       </w:r>
       <w:r>
@@ -11413,7 +11468,6 @@
           <w:color w:val="333333"/>
           <w:szCs w:val="20"/>
         </w:rPr>
-        <w:lastRenderedPageBreak/>
         <w:t>-</w:t>
       </w:r>
       <w:r>
@@ -11582,7 +11636,7 @@
         <w:spacing w:after="300"/>
         <w:ind w:leftChars="0"/>
         <w:rPr>
-          <w:rFonts w:ascii="Open Sans" w:hAnsi="Open Sans" w:cs="Open Sans" w:hint="eastAsia"/>
+          <w:rFonts w:ascii="Open Sans" w:hAnsi="Open Sans" w:cs="Open Sans"/>
           <w:color w:val="333333"/>
           <w:szCs w:val="20"/>
         </w:rPr>
@@ -11623,7 +11677,6 @@
         </w:rPr>
         <w:t xml:space="preserve">4659 </w:t>
       </w:r>
-      <w:proofErr w:type="spellStart"/>
       <w:r>
         <w:rPr>
           <w:rFonts w:ascii="Open Sans" w:hAnsi="Open Sans" w:cs="Open Sans" w:hint="eastAsia"/>
@@ -11632,7 +11685,6 @@
         </w:rPr>
         <w:t>한조서열정리하고옴ㅋㅋ</w:t>
       </w:r>
-      <w:proofErr w:type="spellEnd"/>
       <w:r>
         <w:rPr>
           <w:rFonts w:ascii="Open Sans" w:hAnsi="Open Sans" w:cs="Open Sans" w:hint="eastAsia"/>
@@ -12230,6 +12282,7 @@
           <w:color w:val="333333"/>
           <w:szCs w:val="20"/>
         </w:rPr>
+        <w:lastRenderedPageBreak/>
         <w:t>1</w:t>
       </w:r>
       <w:r>
@@ -12240,7 +12293,6 @@
         </w:rPr>
         <w:t xml:space="preserve">934 </w:t>
       </w:r>
-      <w:proofErr w:type="spellStart"/>
       <w:r>
         <w:rPr>
           <w:rFonts w:ascii="Open Sans" w:hAnsi="Open Sans" w:cs="Open Sans" w:hint="eastAsia"/>
@@ -12249,7 +12301,6 @@
         </w:rPr>
         <w:t>최소공배수</w:t>
       </w:r>
-      <w:proofErr w:type="spellEnd"/>
       <w:r>
         <w:rPr>
           <w:rFonts w:ascii="Open Sans" w:hAnsi="Open Sans" w:cs="Open Sans" w:hint="eastAsia"/>
@@ -12308,7 +12359,6 @@
           <w:color w:val="333333"/>
           <w:szCs w:val="20"/>
         </w:rPr>
-        <w:lastRenderedPageBreak/>
         <w:t>2</w:t>
       </w:r>
       <w:r>
@@ -12319,7 +12369,6 @@
         </w:rPr>
         <w:t xml:space="preserve">960 </w:t>
       </w:r>
-      <w:proofErr w:type="spellStart"/>
       <w:r>
         <w:rPr>
           <w:rFonts w:ascii="Open Sans" w:hAnsi="Open Sans" w:cs="Open Sans" w:hint="eastAsia"/>
@@ -12328,7 +12377,6 @@
         </w:rPr>
         <w:t>에라토스테네스의</w:t>
       </w:r>
-      <w:proofErr w:type="spellEnd"/>
       <w:r>
         <w:rPr>
           <w:rFonts w:ascii="Open Sans" w:hAnsi="Open Sans" w:cs="Open Sans" w:hint="eastAsia"/>
@@ -12649,7 +12697,6 @@
         </w:rPr>
         <w:t xml:space="preserve">020 </w:t>
       </w:r>
-      <w:proofErr w:type="spellStart"/>
       <w:r>
         <w:rPr>
           <w:rFonts w:ascii="Open Sans" w:hAnsi="Open Sans" w:cs="Open Sans" w:hint="eastAsia"/>
@@ -12658,7 +12705,6 @@
         </w:rPr>
         <w:t>골드바흐의</w:t>
       </w:r>
-      <w:proofErr w:type="spellEnd"/>
       <w:r>
         <w:rPr>
           <w:rFonts w:ascii="Open Sans" w:hAnsi="Open Sans" w:cs="Open Sans" w:hint="eastAsia"/>
@@ -12742,7 +12788,6 @@
         </w:rPr>
         <w:t xml:space="preserve">7103 </w:t>
       </w:r>
-      <w:proofErr w:type="spellStart"/>
       <w:r>
         <w:rPr>
           <w:rFonts w:ascii="Open Sans" w:hAnsi="Open Sans" w:cs="Open Sans" w:hint="eastAsia"/>
@@ -12751,7 +12796,6 @@
         </w:rPr>
         <w:t>골드바흐</w:t>
       </w:r>
-      <w:proofErr w:type="spellEnd"/>
       <w:r>
         <w:rPr>
           <w:rFonts w:ascii="Open Sans" w:hAnsi="Open Sans" w:cs="Open Sans" w:hint="eastAsia"/>
@@ -12834,7 +12878,6 @@
         </w:rPr>
         <w:t xml:space="preserve">064 </w:t>
       </w:r>
-      <w:proofErr w:type="spellStart"/>
       <w:r>
         <w:rPr>
           <w:rFonts w:ascii="Open Sans" w:hAnsi="Open Sans" w:cs="Open Sans" w:hint="eastAsia"/>
@@ -12843,7 +12886,6 @@
         </w:rPr>
         <w:t>카잉</w:t>
       </w:r>
-      <w:proofErr w:type="spellEnd"/>
       <w:r>
         <w:rPr>
           <w:rFonts w:ascii="Open Sans" w:hAnsi="Open Sans" w:cs="Open Sans" w:hint="eastAsia"/>
@@ -12926,7 +12968,6 @@
         </w:rPr>
         <w:t xml:space="preserve">588 </w:t>
       </w:r>
-      <w:proofErr w:type="spellStart"/>
       <w:r>
         <w:rPr>
           <w:rFonts w:ascii="Open Sans" w:hAnsi="Open Sans" w:cs="Open Sans" w:hint="eastAsia"/>
@@ -12935,7 +12976,6 @@
         </w:rPr>
         <w:t>골드바흐의</w:t>
       </w:r>
-      <w:proofErr w:type="spellEnd"/>
       <w:r>
         <w:rPr>
           <w:rFonts w:ascii="Open Sans" w:hAnsi="Open Sans" w:cs="Open Sans" w:hint="eastAsia"/>
@@ -13104,7 +13144,6 @@
         </w:rPr>
         <w:t>&amp;</w:t>
       </w:r>
-      <w:proofErr w:type="spellStart"/>
       <w:r>
         <w:rPr>
           <w:rFonts w:ascii="Open Sans" w:hAnsi="Open Sans" w:cs="Open Sans" w:hint="eastAsia"/>
@@ -13113,7 +13152,6 @@
         </w:rPr>
         <w:t>팰린드롬</w:t>
       </w:r>
-      <w:proofErr w:type="spellEnd"/>
       <w:r>
         <w:rPr>
           <w:rFonts w:ascii="Open Sans" w:hAnsi="Open Sans" w:cs="Open Sans" w:hint="eastAsia"/>
@@ -13139,26 +13177,27 @@
         <w:autoSpaceDN/>
         <w:spacing w:after="300"/>
         <w:rPr>
-          <w:rFonts w:ascii="Open Sans" w:hAnsi="Open Sans" w:cs="Open Sans" w:hint="eastAsia"/>
-          <w:color w:val="333333"/>
-          <w:szCs w:val="20"/>
-        </w:rPr>
-      </w:pPr>
-    </w:p>
-    <w:p>
-      <w:pPr>
-        <w:widowControl/>
-        <w:wordWrap/>
-        <w:autoSpaceDE/>
-        <w:autoSpaceDN/>
-        <w:spacing w:after="300"/>
-      </w:pPr>
-      <w:r>
-        <w:rPr>
-          <w:rFonts w:ascii="Open Sans" w:hAnsi="Open Sans" w:cs="Open Sans" w:hint="eastAsia"/>
-          <w:color w:val="333333"/>
-          <w:szCs w:val="20"/>
-        </w:rPr>
+          <w:rFonts w:ascii="Open Sans" w:hAnsi="Open Sans" w:cs="Open Sans"/>
+          <w:color w:val="333333"/>
+          <w:szCs w:val="20"/>
+        </w:rPr>
+      </w:pPr>
+    </w:p>
+    <w:p>
+      <w:pPr>
+        <w:widowControl/>
+        <w:wordWrap/>
+        <w:autoSpaceDE/>
+        <w:autoSpaceDN/>
+        <w:spacing w:after="300"/>
+      </w:pPr>
+      <w:r>
+        <w:rPr>
+          <w:rFonts w:ascii="Open Sans" w:hAnsi="Open Sans" w:cs="Open Sans" w:hint="eastAsia"/>
+          <w:color w:val="333333"/>
+          <w:szCs w:val="20"/>
+        </w:rPr>
+        <w:lastRenderedPageBreak/>
         <w:t>-</w:t>
       </w:r>
       <w:r>
@@ -13192,7 +13231,6 @@
         <w:autoSpaceDN/>
         <w:spacing w:after="300"/>
         <w:rPr>
-          <w:rFonts w:hint="eastAsia"/>
           <w:b/>
           <w:bCs/>
         </w:rPr>
@@ -13238,7 +13276,6 @@
           <w:color w:val="333333"/>
           <w:szCs w:val="20"/>
         </w:rPr>
-        <w:lastRenderedPageBreak/>
         <w:t>2</w:t>
       </w:r>
       <w:r>
@@ -13457,7 +13494,6 @@
         </w:rPr>
         <w:t xml:space="preserve">654 </w:t>
       </w:r>
-      <w:proofErr w:type="spellStart"/>
       <w:r>
         <w:rPr>
           <w:rFonts w:ascii="Open Sans" w:hAnsi="Open Sans" w:cs="Open Sans" w:hint="eastAsia"/>
@@ -13466,7 +13502,6 @@
         </w:rPr>
         <w:t>랜선</w:t>
       </w:r>
-      <w:proofErr w:type="spellEnd"/>
       <w:r>
         <w:rPr>
           <w:rFonts w:ascii="Open Sans" w:hAnsi="Open Sans" w:cs="Open Sans" w:hint="eastAsia"/>
@@ -13599,9 +13634,6 @@
         <w:autoSpaceDE/>
         <w:autoSpaceDN/>
         <w:spacing w:after="300"/>
-        <w:rPr>
-          <w:rFonts w:hint="eastAsia"/>
-        </w:rPr>
       </w:pPr>
     </w:p>
     <w:p>
@@ -13839,7 +13871,6 @@
         </w:rPr>
         <w:t xml:space="preserve">1158 </w:t>
       </w:r>
-      <w:proofErr w:type="spellStart"/>
       <w:r>
         <w:rPr>
           <w:rFonts w:ascii="Open Sans" w:hAnsi="Open Sans" w:cs="Open Sans" w:hint="eastAsia"/>
@@ -13848,7 +13879,6 @@
         </w:rPr>
         <w:t>요세푸스</w:t>
       </w:r>
-      <w:proofErr w:type="spellEnd"/>
       <w:r>
         <w:rPr>
           <w:rFonts w:ascii="Open Sans" w:hAnsi="Open Sans" w:cs="Open Sans" w:hint="eastAsia"/>
@@ -14329,7 +14359,6 @@
         </w:rPr>
         <w:t xml:space="preserve"> </w:t>
       </w:r>
-      <w:proofErr w:type="spellStart"/>
       <w:r>
         <w:rPr>
           <w:rFonts w:ascii="Open Sans" w:hAnsi="Open Sans" w:cs="Open Sans" w:hint="eastAsia"/>
@@ -14338,7 +14367,6 @@
         </w:rPr>
         <w:t>힙</w:t>
       </w:r>
-      <w:proofErr w:type="spellEnd"/>
       <w:r>
         <w:rPr>
           <w:rFonts w:ascii="Open Sans" w:hAnsi="Open Sans" w:cs="Open Sans" w:hint="eastAsia"/>
@@ -14440,7 +14468,7 @@
         <w:spacing w:after="300"/>
         <w:ind w:leftChars="0"/>
         <w:rPr>
-          <w:rFonts w:ascii="Open Sans" w:hAnsi="Open Sans" w:cs="Open Sans" w:hint="eastAsia"/>
+          <w:rFonts w:ascii="Open Sans" w:hAnsi="Open Sans" w:cs="Open Sans"/>
           <w:color w:val="333333"/>
           <w:szCs w:val="20"/>
         </w:rPr>
@@ -14460,7 +14488,7 @@
         <w:spacing w:after="300"/>
         <w:ind w:leftChars="0"/>
         <w:rPr>
-          <w:rFonts w:ascii="Open Sans" w:hAnsi="Open Sans" w:cs="Open Sans" w:hint="eastAsia"/>
+          <w:rFonts w:ascii="Open Sans" w:hAnsi="Open Sans" w:cs="Open Sans"/>
           <w:color w:val="333333"/>
           <w:szCs w:val="20"/>
         </w:rPr>
@@ -14481,7 +14509,6 @@
         </w:rPr>
         <w:t xml:space="preserve">7298 </w:t>
       </w:r>
-      <w:proofErr w:type="spellStart"/>
       <w:r>
         <w:rPr>
           <w:rFonts w:ascii="Open Sans" w:hAnsi="Open Sans" w:cs="Open Sans" w:hint="eastAsia"/>
@@ -14490,7 +14517,6 @@
         </w:rPr>
         <w:t>오큰수</w:t>
       </w:r>
-      <w:proofErr w:type="spellEnd"/>
       <w:r>
         <w:rPr>
           <w:rFonts w:ascii="Open Sans" w:hAnsi="Open Sans" w:cs="Open Sans" w:hint="eastAsia"/>
@@ -14912,6 +14938,7 @@
           <w:b/>
           <w:bCs/>
         </w:rPr>
+        <w:lastRenderedPageBreak/>
         <w:t>A</w:t>
       </w:r>
       <w:r>
@@ -15006,7 +15033,7 @@
         <w:autoSpaceDN/>
         <w:spacing w:after="300"/>
         <w:rPr>
-          <w:rFonts w:ascii="Open Sans" w:hAnsi="Open Sans" w:cs="Open Sans" w:hint="eastAsia"/>
+          <w:rFonts w:ascii="Open Sans" w:hAnsi="Open Sans" w:cs="Open Sans"/>
           <w:color w:val="333333"/>
           <w:szCs w:val="20"/>
         </w:rPr>
@@ -15115,7 +15142,7 @@
         <w:autoSpaceDN/>
         <w:spacing w:after="300"/>
         <w:rPr>
-          <w:rFonts w:ascii="Open Sans" w:hAnsi="Open Sans" w:cs="Open Sans" w:hint="eastAsia"/>
+          <w:rFonts w:ascii="Open Sans" w:hAnsi="Open Sans" w:cs="Open Sans"/>
           <w:color w:val="333333"/>
           <w:szCs w:val="20"/>
         </w:rPr>

</xml_diff>

<commit_message>
Q2566 MAX VALUE (IMPLEMENTATION, BRONZE 3) ADDED
</commit_message>
<xml_diff>
--- a/알고리즘 가이드라인.docx
+++ b/알고리즘 가이드라인.docx
@@ -1265,14 +1265,8 @@
     <w:p>
       <w:pPr>
         <w:pStyle w:val="a3"/>
-        <w:widowControl/>
-        <w:wordWrap/>
-        <w:autoSpaceDE/>
-        <w:autoSpaceDN/>
-        <w:spacing w:after="300"/>
-        <w:ind w:leftChars="0"/>
-        <w:rPr>
-          <w:rFonts w:ascii="Open Sans" w:hAnsi="Open Sans" w:cs="Open Sans"/>
+        <w:rPr>
+          <w:rFonts w:ascii="Open Sans" w:hAnsi="Open Sans" w:cs="Open Sans" w:hint="eastAsia"/>
           <w:color w:val="333333"/>
           <w:szCs w:val="20"/>
         </w:rPr>
@@ -1311,57 +1305,42 @@
           <w:color w:val="333333"/>
           <w:szCs w:val="20"/>
         </w:rPr>
-        <w:t xml:space="preserve">577 </w:t>
-      </w:r>
-      <w:r>
-        <w:rPr>
-          <w:rFonts w:ascii="Open Sans" w:hAnsi="Open Sans" w:cs="Open Sans" w:hint="eastAsia"/>
-          <w:color w:val="333333"/>
-          <w:szCs w:val="20"/>
-        </w:rPr>
-        <w:t>숫자의</w:t>
-      </w:r>
-      <w:r>
-        <w:rPr>
-          <w:rFonts w:ascii="Open Sans" w:hAnsi="Open Sans" w:cs="Open Sans" w:hint="eastAsia"/>
-          <w:color w:val="333333"/>
-          <w:szCs w:val="20"/>
-        </w:rPr>
-        <w:t xml:space="preserve"> </w:t>
-      </w:r>
-      <w:r>
-        <w:rPr>
-          <w:rFonts w:ascii="Open Sans" w:hAnsi="Open Sans" w:cs="Open Sans" w:hint="eastAsia"/>
-          <w:color w:val="333333"/>
-          <w:szCs w:val="20"/>
-        </w:rPr>
-        <w:t>개수</w:t>
-      </w:r>
-      <w:r>
-        <w:rPr>
-          <w:rFonts w:ascii="Open Sans" w:hAnsi="Open Sans" w:cs="Open Sans" w:hint="eastAsia"/>
-          <w:color w:val="333333"/>
-          <w:szCs w:val="20"/>
-        </w:rPr>
-        <w:t xml:space="preserve"> </w:t>
-      </w:r>
-      <w:r>
-        <w:rPr>
-          <w:rFonts w:ascii="Open Sans" w:hAnsi="Open Sans" w:cs="Open Sans"/>
-          <w:color w:val="333333"/>
-          <w:szCs w:val="20"/>
-        </w:rPr>
-        <w:t>(B2)</w:t>
-      </w:r>
-    </w:p>
-    <w:p>
-      <w:pPr>
-        <w:widowControl/>
-        <w:wordWrap/>
-        <w:autoSpaceDE/>
-        <w:autoSpaceDN/>
-        <w:spacing w:after="300"/>
-        <w:ind w:left="440"/>
+        <w:t xml:space="preserve">566 </w:t>
+      </w:r>
+      <w:r>
+        <w:rPr>
+          <w:rFonts w:ascii="Open Sans" w:hAnsi="Open Sans" w:cs="Open Sans" w:hint="eastAsia"/>
+          <w:color w:val="333333"/>
+          <w:szCs w:val="20"/>
+        </w:rPr>
+        <w:t>최댓값</w:t>
+      </w:r>
+      <w:r>
+        <w:rPr>
+          <w:rFonts w:ascii="Open Sans" w:hAnsi="Open Sans" w:cs="Open Sans" w:hint="eastAsia"/>
+          <w:color w:val="333333"/>
+          <w:szCs w:val="20"/>
+        </w:rPr>
+        <w:t xml:space="preserve"> </w:t>
+      </w:r>
+      <w:r>
+        <w:rPr>
+          <w:rFonts w:ascii="Open Sans" w:hAnsi="Open Sans" w:cs="Open Sans"/>
+          <w:color w:val="333333"/>
+          <w:szCs w:val="20"/>
+        </w:rPr>
+        <w:t>(B3)</w:t>
+      </w:r>
+    </w:p>
+    <w:p>
+      <w:pPr>
+        <w:pStyle w:val="a3"/>
+        <w:widowControl/>
+        <w:wordWrap/>
+        <w:autoSpaceDE/>
+        <w:autoSpaceDN/>
+        <w:spacing w:after="300"/>
+        <w:ind w:leftChars="0"/>
         <w:rPr>
           <w:rFonts w:ascii="Open Sans" w:hAnsi="Open Sans" w:cs="Open Sans"/>
           <w:color w:val="333333"/>
@@ -1394,23 +1373,23 @@
           <w:color w:val="333333"/>
           <w:szCs w:val="20"/>
         </w:rPr>
-        <w:t>1</w:t>
-      </w:r>
-      <w:r>
-        <w:rPr>
-          <w:rFonts w:ascii="Open Sans" w:hAnsi="Open Sans" w:cs="Open Sans"/>
-          <w:color w:val="333333"/>
-          <w:szCs w:val="20"/>
-        </w:rPr>
-        <w:t xml:space="preserve">152 </w:t>
-      </w:r>
-      <w:r>
-        <w:rPr>
-          <w:rFonts w:ascii="Open Sans" w:hAnsi="Open Sans" w:cs="Open Sans" w:hint="eastAsia"/>
-          <w:color w:val="333333"/>
-          <w:szCs w:val="20"/>
-        </w:rPr>
-        <w:t>단어의</w:t>
+        <w:t>2</w:t>
+      </w:r>
+      <w:r>
+        <w:rPr>
+          <w:rFonts w:ascii="Open Sans" w:hAnsi="Open Sans" w:cs="Open Sans"/>
+          <w:color w:val="333333"/>
+          <w:szCs w:val="20"/>
+        </w:rPr>
+        <w:t xml:space="preserve">577 </w:t>
+      </w:r>
+      <w:r>
+        <w:rPr>
+          <w:rFonts w:ascii="Open Sans" w:hAnsi="Open Sans" w:cs="Open Sans" w:hint="eastAsia"/>
+          <w:color w:val="333333"/>
+          <w:szCs w:val="20"/>
+        </w:rPr>
+        <w:t>숫자의</w:t>
       </w:r>
       <w:r>
         <w:rPr>
@@ -1447,7 +1426,12 @@
     </w:p>
     <w:p>
       <w:pPr>
-        <w:pStyle w:val="a3"/>
+        <w:widowControl/>
+        <w:wordWrap/>
+        <w:autoSpaceDE/>
+        <w:autoSpaceDN/>
+        <w:spacing w:after="300"/>
+        <w:ind w:left="440"/>
         <w:rPr>
           <w:rFonts w:ascii="Open Sans" w:hAnsi="Open Sans" w:cs="Open Sans"/>
           <w:color w:val="333333"/>
@@ -1488,31 +1472,31 @@
           <w:color w:val="333333"/>
           <w:szCs w:val="20"/>
         </w:rPr>
-        <w:t xml:space="preserve">0809 </w:t>
-      </w:r>
-      <w:r>
-        <w:rPr>
-          <w:rFonts w:ascii="Open Sans" w:hAnsi="Open Sans" w:cs="Open Sans" w:hint="eastAsia"/>
-          <w:color w:val="333333"/>
-          <w:szCs w:val="20"/>
-        </w:rPr>
-        <w:t>알파벳</w:t>
-      </w:r>
-      <w:r>
-        <w:rPr>
-          <w:rFonts w:ascii="Open Sans" w:hAnsi="Open Sans" w:cs="Open Sans" w:hint="eastAsia"/>
-          <w:color w:val="333333"/>
-          <w:szCs w:val="20"/>
-        </w:rPr>
-        <w:t xml:space="preserve"> </w:t>
-      </w:r>
-      <w:r>
-        <w:rPr>
-          <w:rFonts w:ascii="Open Sans" w:hAnsi="Open Sans" w:cs="Open Sans" w:hint="eastAsia"/>
-          <w:color w:val="333333"/>
-          <w:szCs w:val="20"/>
-        </w:rPr>
-        <w:t>찾기</w:t>
+        <w:t xml:space="preserve">152 </w:t>
+      </w:r>
+      <w:r>
+        <w:rPr>
+          <w:rFonts w:ascii="Open Sans" w:hAnsi="Open Sans" w:cs="Open Sans" w:hint="eastAsia"/>
+          <w:color w:val="333333"/>
+          <w:szCs w:val="20"/>
+        </w:rPr>
+        <w:t>단어의</w:t>
+      </w:r>
+      <w:r>
+        <w:rPr>
+          <w:rFonts w:ascii="Open Sans" w:hAnsi="Open Sans" w:cs="Open Sans" w:hint="eastAsia"/>
+          <w:color w:val="333333"/>
+          <w:szCs w:val="20"/>
+        </w:rPr>
+        <w:t xml:space="preserve"> </w:t>
+      </w:r>
+      <w:r>
+        <w:rPr>
+          <w:rFonts w:ascii="Open Sans" w:hAnsi="Open Sans" w:cs="Open Sans" w:hint="eastAsia"/>
+          <w:color w:val="333333"/>
+          <w:szCs w:val="20"/>
+        </w:rPr>
+        <w:t>개수</w:t>
       </w:r>
       <w:r>
         <w:rPr>
@@ -1566,39 +1550,39 @@
           <w:color w:val="333333"/>
           <w:szCs w:val="20"/>
         </w:rPr>
-        <w:t>2</w:t>
-      </w:r>
-      <w:r>
-        <w:rPr>
-          <w:rFonts w:ascii="Open Sans" w:hAnsi="Open Sans" w:cs="Open Sans"/>
-          <w:color w:val="333333"/>
-          <w:szCs w:val="20"/>
-        </w:rPr>
-        <w:t xml:space="preserve">675 </w:t>
-      </w:r>
-      <w:r>
-        <w:rPr>
-          <w:rFonts w:ascii="Open Sans" w:hAnsi="Open Sans" w:cs="Open Sans" w:hint="eastAsia"/>
-          <w:color w:val="333333"/>
-          <w:szCs w:val="20"/>
-        </w:rPr>
-        <w:t>문자열</w:t>
-      </w:r>
-      <w:r>
-        <w:rPr>
-          <w:rFonts w:ascii="Open Sans" w:hAnsi="Open Sans" w:cs="Open Sans" w:hint="eastAsia"/>
-          <w:color w:val="333333"/>
-          <w:szCs w:val="20"/>
-        </w:rPr>
-        <w:t xml:space="preserve"> </w:t>
-      </w:r>
-      <w:r>
-        <w:rPr>
-          <w:rFonts w:ascii="Open Sans" w:hAnsi="Open Sans" w:cs="Open Sans" w:hint="eastAsia"/>
-          <w:color w:val="333333"/>
-          <w:szCs w:val="20"/>
-        </w:rPr>
-        <w:t>반복</w:t>
+        <w:t>1</w:t>
+      </w:r>
+      <w:r>
+        <w:rPr>
+          <w:rFonts w:ascii="Open Sans" w:hAnsi="Open Sans" w:cs="Open Sans"/>
+          <w:color w:val="333333"/>
+          <w:szCs w:val="20"/>
+        </w:rPr>
+        <w:t xml:space="preserve">0809 </w:t>
+      </w:r>
+      <w:r>
+        <w:rPr>
+          <w:rFonts w:ascii="Open Sans" w:hAnsi="Open Sans" w:cs="Open Sans" w:hint="eastAsia"/>
+          <w:color w:val="333333"/>
+          <w:szCs w:val="20"/>
+        </w:rPr>
+        <w:t>알파벳</w:t>
+      </w:r>
+      <w:r>
+        <w:rPr>
+          <w:rFonts w:ascii="Open Sans" w:hAnsi="Open Sans" w:cs="Open Sans" w:hint="eastAsia"/>
+          <w:color w:val="333333"/>
+          <w:szCs w:val="20"/>
+        </w:rPr>
+        <w:t xml:space="preserve"> </w:t>
+      </w:r>
+      <w:r>
+        <w:rPr>
+          <w:rFonts w:ascii="Open Sans" w:hAnsi="Open Sans" w:cs="Open Sans" w:hint="eastAsia"/>
+          <w:color w:val="333333"/>
+          <w:szCs w:val="20"/>
+        </w:rPr>
+        <w:t>찾기</w:t>
       </w:r>
       <w:r>
         <w:rPr>
@@ -1660,31 +1644,31 @@
           <w:color w:val="333333"/>
           <w:szCs w:val="20"/>
         </w:rPr>
-        <w:t xml:space="preserve">750 </w:t>
-      </w:r>
-      <w:r>
-        <w:rPr>
-          <w:rFonts w:ascii="Open Sans" w:hAnsi="Open Sans" w:cs="Open Sans" w:hint="eastAsia"/>
-          <w:color w:val="333333"/>
-          <w:szCs w:val="20"/>
-        </w:rPr>
-        <w:t>수</w:t>
-      </w:r>
-      <w:r>
-        <w:rPr>
-          <w:rFonts w:ascii="Open Sans" w:hAnsi="Open Sans" w:cs="Open Sans" w:hint="eastAsia"/>
-          <w:color w:val="333333"/>
-          <w:szCs w:val="20"/>
-        </w:rPr>
-        <w:t xml:space="preserve"> </w:t>
-      </w:r>
-      <w:r>
-        <w:rPr>
-          <w:rFonts w:ascii="Open Sans" w:hAnsi="Open Sans" w:cs="Open Sans" w:hint="eastAsia"/>
-          <w:color w:val="333333"/>
-          <w:szCs w:val="20"/>
-        </w:rPr>
-        <w:t>정렬하기</w:t>
+        <w:t xml:space="preserve">675 </w:t>
+      </w:r>
+      <w:r>
+        <w:rPr>
+          <w:rFonts w:ascii="Open Sans" w:hAnsi="Open Sans" w:cs="Open Sans" w:hint="eastAsia"/>
+          <w:color w:val="333333"/>
+          <w:szCs w:val="20"/>
+        </w:rPr>
+        <w:t>문자열</w:t>
+      </w:r>
+      <w:r>
+        <w:rPr>
+          <w:rFonts w:ascii="Open Sans" w:hAnsi="Open Sans" w:cs="Open Sans" w:hint="eastAsia"/>
+          <w:color w:val="333333"/>
+          <w:szCs w:val="20"/>
+        </w:rPr>
+        <w:t xml:space="preserve"> </w:t>
+      </w:r>
+      <w:r>
+        <w:rPr>
+          <w:rFonts w:ascii="Open Sans" w:hAnsi="Open Sans" w:cs="Open Sans" w:hint="eastAsia"/>
+          <w:color w:val="333333"/>
+          <w:szCs w:val="20"/>
+        </w:rPr>
+        <w:t>반복</w:t>
       </w:r>
       <w:r>
         <w:rPr>
@@ -1738,39 +1722,39 @@
           <w:color w:val="333333"/>
           <w:szCs w:val="20"/>
         </w:rPr>
-        <w:t>1</w:t>
-      </w:r>
-      <w:r>
-        <w:rPr>
-          <w:rFonts w:ascii="Open Sans" w:hAnsi="Open Sans" w:cs="Open Sans"/>
-          <w:color w:val="333333"/>
-          <w:szCs w:val="20"/>
-        </w:rPr>
-        <w:t xml:space="preserve">0988 </w:t>
-      </w:r>
-      <w:r>
-        <w:rPr>
-          <w:rFonts w:ascii="Open Sans" w:hAnsi="Open Sans" w:cs="Open Sans" w:hint="eastAsia"/>
-          <w:color w:val="333333"/>
-          <w:szCs w:val="20"/>
-        </w:rPr>
-        <w:t>팰린드롬인지</w:t>
-      </w:r>
-      <w:r>
-        <w:rPr>
-          <w:rFonts w:ascii="Open Sans" w:hAnsi="Open Sans" w:cs="Open Sans" w:hint="eastAsia"/>
-          <w:color w:val="333333"/>
-          <w:szCs w:val="20"/>
-        </w:rPr>
-        <w:t xml:space="preserve"> </w:t>
-      </w:r>
-      <w:r>
-        <w:rPr>
-          <w:rFonts w:ascii="Open Sans" w:hAnsi="Open Sans" w:cs="Open Sans" w:hint="eastAsia"/>
-          <w:color w:val="333333"/>
-          <w:szCs w:val="20"/>
-        </w:rPr>
-        <w:t>확인하기</w:t>
+        <w:t>2</w:t>
+      </w:r>
+      <w:r>
+        <w:rPr>
+          <w:rFonts w:ascii="Open Sans" w:hAnsi="Open Sans" w:cs="Open Sans"/>
+          <w:color w:val="333333"/>
+          <w:szCs w:val="20"/>
+        </w:rPr>
+        <w:t xml:space="preserve">750 </w:t>
+      </w:r>
+      <w:r>
+        <w:rPr>
+          <w:rFonts w:ascii="Open Sans" w:hAnsi="Open Sans" w:cs="Open Sans" w:hint="eastAsia"/>
+          <w:color w:val="333333"/>
+          <w:szCs w:val="20"/>
+        </w:rPr>
+        <w:t>수</w:t>
+      </w:r>
+      <w:r>
+        <w:rPr>
+          <w:rFonts w:ascii="Open Sans" w:hAnsi="Open Sans" w:cs="Open Sans" w:hint="eastAsia"/>
+          <w:color w:val="333333"/>
+          <w:szCs w:val="20"/>
+        </w:rPr>
+        <w:t xml:space="preserve"> </w:t>
+      </w:r>
+      <w:r>
+        <w:rPr>
+          <w:rFonts w:ascii="Open Sans" w:hAnsi="Open Sans" w:cs="Open Sans" w:hint="eastAsia"/>
+          <w:color w:val="333333"/>
+          <w:szCs w:val="20"/>
+        </w:rPr>
+        <w:t>정렬하기</w:t>
       </w:r>
       <w:r>
         <w:rPr>
@@ -1824,39 +1808,55 @@
           <w:color w:val="333333"/>
           <w:szCs w:val="20"/>
         </w:rPr>
-        <w:t>2</w:t>
-      </w:r>
-      <w:r>
-        <w:rPr>
-          <w:rFonts w:ascii="Open Sans" w:hAnsi="Open Sans" w:cs="Open Sans"/>
-          <w:color w:val="333333"/>
-          <w:szCs w:val="20"/>
-        </w:rPr>
-        <w:t xml:space="preserve">587 </w:t>
-      </w:r>
-      <w:r>
-        <w:rPr>
-          <w:rFonts w:ascii="Open Sans" w:hAnsi="Open Sans" w:cs="Open Sans" w:hint="eastAsia"/>
-          <w:color w:val="333333"/>
-          <w:szCs w:val="20"/>
-        </w:rPr>
-        <w:t>대표값</w:t>
-      </w:r>
-      <w:r>
-        <w:rPr>
-          <w:rFonts w:ascii="Open Sans" w:hAnsi="Open Sans" w:cs="Open Sans" w:hint="eastAsia"/>
-          <w:color w:val="333333"/>
-          <w:szCs w:val="20"/>
-        </w:rPr>
-        <w:t xml:space="preserve"> </w:t>
-      </w:r>
-      <w:r>
-        <w:rPr>
-          <w:rFonts w:ascii="Open Sans" w:hAnsi="Open Sans" w:cs="Open Sans"/>
-          <w:color w:val="333333"/>
-          <w:szCs w:val="20"/>
-        </w:rPr>
-        <w:t>2 (B2)</w:t>
+        <w:t>1</w:t>
+      </w:r>
+      <w:r>
+        <w:rPr>
+          <w:rFonts w:ascii="Open Sans" w:hAnsi="Open Sans" w:cs="Open Sans"/>
+          <w:color w:val="333333"/>
+          <w:szCs w:val="20"/>
+        </w:rPr>
+        <w:t xml:space="preserve">0988 </w:t>
+      </w:r>
+      <w:r>
+        <w:rPr>
+          <w:rFonts w:ascii="Open Sans" w:hAnsi="Open Sans" w:cs="Open Sans" w:hint="eastAsia"/>
+          <w:color w:val="333333"/>
+          <w:szCs w:val="20"/>
+        </w:rPr>
+        <w:t>팰린드롬인지</w:t>
+      </w:r>
+      <w:r>
+        <w:rPr>
+          <w:rFonts w:ascii="Open Sans" w:hAnsi="Open Sans" w:cs="Open Sans" w:hint="eastAsia"/>
+          <w:color w:val="333333"/>
+          <w:szCs w:val="20"/>
+        </w:rPr>
+        <w:t xml:space="preserve"> </w:t>
+      </w:r>
+      <w:r>
+        <w:rPr>
+          <w:rFonts w:ascii="Open Sans" w:hAnsi="Open Sans" w:cs="Open Sans" w:hint="eastAsia"/>
+          <w:color w:val="333333"/>
+          <w:szCs w:val="20"/>
+        </w:rPr>
+        <w:t>확인하기</w:t>
+      </w:r>
+      <w:r>
+        <w:rPr>
+          <w:rFonts w:ascii="Open Sans" w:hAnsi="Open Sans" w:cs="Open Sans" w:hint="eastAsia"/>
+          <w:color w:val="333333"/>
+          <w:szCs w:val="20"/>
+        </w:rPr>
+        <w:t xml:space="preserve"> </w:t>
+      </w:r>
+      <w:r>
+        <w:rPr>
+          <w:rFonts w:ascii="Open Sans" w:hAnsi="Open Sans" w:cs="Open Sans"/>
+          <w:color w:val="333333"/>
+          <w:szCs w:val="20"/>
+        </w:rPr>
+        <w:t>(B2)</w:t>
       </w:r>
     </w:p>
     <w:p>
@@ -1894,39 +1894,39 @@
           <w:color w:val="333333"/>
           <w:szCs w:val="20"/>
         </w:rPr>
-        <w:t>1</w:t>
-      </w:r>
-      <w:r>
-        <w:rPr>
-          <w:rFonts w:ascii="Open Sans" w:hAnsi="Open Sans" w:cs="Open Sans"/>
-          <w:color w:val="333333"/>
-          <w:szCs w:val="20"/>
-        </w:rPr>
-        <w:t xml:space="preserve">977 </w:t>
-      </w:r>
-      <w:r>
-        <w:rPr>
-          <w:rFonts w:ascii="Open Sans" w:hAnsi="Open Sans" w:cs="Open Sans" w:hint="eastAsia"/>
-          <w:color w:val="333333"/>
-          <w:szCs w:val="20"/>
-        </w:rPr>
-        <w:t>완전제곱수</w:t>
-      </w:r>
-      <w:r>
-        <w:rPr>
-          <w:rFonts w:ascii="Open Sans" w:hAnsi="Open Sans" w:cs="Open Sans" w:hint="eastAsia"/>
-          <w:color w:val="333333"/>
-          <w:szCs w:val="20"/>
-        </w:rPr>
-        <w:t xml:space="preserve"> </w:t>
-      </w:r>
-      <w:r>
-        <w:rPr>
-          <w:rFonts w:ascii="Open Sans" w:hAnsi="Open Sans" w:cs="Open Sans"/>
-          <w:color w:val="333333"/>
-          <w:szCs w:val="20"/>
-        </w:rPr>
-        <w:t>(B2)</w:t>
+        <w:t>2</w:t>
+      </w:r>
+      <w:r>
+        <w:rPr>
+          <w:rFonts w:ascii="Open Sans" w:hAnsi="Open Sans" w:cs="Open Sans"/>
+          <w:color w:val="333333"/>
+          <w:szCs w:val="20"/>
+        </w:rPr>
+        <w:t xml:space="preserve">587 </w:t>
+      </w:r>
+      <w:r>
+        <w:rPr>
+          <w:rFonts w:ascii="Open Sans" w:hAnsi="Open Sans" w:cs="Open Sans" w:hint="eastAsia"/>
+          <w:color w:val="333333"/>
+          <w:szCs w:val="20"/>
+        </w:rPr>
+        <w:t>대표값</w:t>
+      </w:r>
+      <w:r>
+        <w:rPr>
+          <w:rFonts w:ascii="Open Sans" w:hAnsi="Open Sans" w:cs="Open Sans" w:hint="eastAsia"/>
+          <w:color w:val="333333"/>
+          <w:szCs w:val="20"/>
+        </w:rPr>
+        <w:t xml:space="preserve"> </w:t>
+      </w:r>
+      <w:r>
+        <w:rPr>
+          <w:rFonts w:ascii="Open Sans" w:hAnsi="Open Sans" w:cs="Open Sans"/>
+          <w:color w:val="333333"/>
+          <w:szCs w:val="20"/>
+        </w:rPr>
+        <w:t>2 (B2)</w:t>
       </w:r>
     </w:p>
     <w:p>
@@ -1960,51 +1960,27 @@
       </w:pPr>
       <w:r>
         <w:rPr>
-          <w:rFonts w:ascii="Open Sans" w:hAnsi="Open Sans" w:cs="Open Sans"/>
-          <w:color w:val="333333"/>
-          <w:szCs w:val="20"/>
-        </w:rPr>
-        <w:t xml:space="preserve">1212 </w:t>
-      </w:r>
-      <w:r>
-        <w:rPr>
-          <w:rFonts w:ascii="Open Sans" w:hAnsi="Open Sans" w:cs="Open Sans" w:hint="eastAsia"/>
-          <w:color w:val="333333"/>
-          <w:szCs w:val="20"/>
-        </w:rPr>
-        <w:t>8</w:t>
-      </w:r>
-      <w:r>
-        <w:rPr>
-          <w:rFonts w:ascii="Open Sans" w:hAnsi="Open Sans" w:cs="Open Sans" w:hint="eastAsia"/>
-          <w:color w:val="333333"/>
-          <w:szCs w:val="20"/>
-        </w:rPr>
-        <w:t>진수</w:t>
-      </w:r>
-      <w:r>
-        <w:rPr>
-          <w:rFonts w:ascii="Open Sans" w:hAnsi="Open Sans" w:cs="Open Sans" w:hint="eastAsia"/>
-          <w:color w:val="333333"/>
-          <w:szCs w:val="20"/>
-        </w:rPr>
-        <w:t xml:space="preserve"> </w:t>
-      </w:r>
-      <w:r>
-        <w:rPr>
-          <w:rFonts w:ascii="Open Sans" w:hAnsi="Open Sans" w:cs="Open Sans"/>
-          <w:color w:val="333333"/>
-          <w:szCs w:val="20"/>
-        </w:rPr>
-        <w:t>2</w:t>
-      </w:r>
-      <w:r>
-        <w:rPr>
-          <w:rFonts w:ascii="Open Sans" w:hAnsi="Open Sans" w:cs="Open Sans" w:hint="eastAsia"/>
-          <w:color w:val="333333"/>
-          <w:szCs w:val="20"/>
-        </w:rPr>
-        <w:t>진수</w:t>
+          <w:rFonts w:ascii="Open Sans" w:hAnsi="Open Sans" w:cs="Open Sans" w:hint="eastAsia"/>
+          <w:color w:val="333333"/>
+          <w:szCs w:val="20"/>
+        </w:rPr>
+        <w:t>1</w:t>
+      </w:r>
+      <w:r>
+        <w:rPr>
+          <w:rFonts w:ascii="Open Sans" w:hAnsi="Open Sans" w:cs="Open Sans"/>
+          <w:color w:val="333333"/>
+          <w:szCs w:val="20"/>
+        </w:rPr>
+        <w:t xml:space="preserve">977 </w:t>
+      </w:r>
+      <w:r>
+        <w:rPr>
+          <w:rFonts w:ascii="Open Sans" w:hAnsi="Open Sans" w:cs="Open Sans" w:hint="eastAsia"/>
+          <w:color w:val="333333"/>
+          <w:szCs w:val="20"/>
+        </w:rPr>
+        <w:t>완전제곱수</w:t>
       </w:r>
       <w:r>
         <w:rPr>
@@ -2054,44 +2030,52 @@
       </w:pPr>
       <w:r>
         <w:rPr>
-          <w:rFonts w:ascii="Open Sans" w:hAnsi="Open Sans" w:cs="Open Sans" w:hint="eastAsia"/>
+          <w:rFonts w:ascii="Open Sans" w:hAnsi="Open Sans" w:cs="Open Sans"/>
           <w:color w:val="333333"/>
           <w:szCs w:val="20"/>
         </w:rPr>
         <w:lastRenderedPageBreak/>
-        <w:t>1</w:t>
-      </w:r>
-      <w:r>
-        <w:rPr>
-          <w:rFonts w:ascii="Open Sans" w:hAnsi="Open Sans" w:cs="Open Sans"/>
-          <w:color w:val="333333"/>
-          <w:szCs w:val="20"/>
-        </w:rPr>
-        <w:t xml:space="preserve">0820 </w:t>
-      </w:r>
-      <w:r>
-        <w:rPr>
-          <w:rFonts w:ascii="Open Sans" w:hAnsi="Open Sans" w:cs="Open Sans" w:hint="eastAsia"/>
-          <w:color w:val="333333"/>
-          <w:szCs w:val="20"/>
-        </w:rPr>
-        <w:t>문자열</w:t>
-      </w:r>
-      <w:r>
-        <w:rPr>
-          <w:rFonts w:ascii="Open Sans" w:hAnsi="Open Sans" w:cs="Open Sans" w:hint="eastAsia"/>
-          <w:color w:val="333333"/>
-          <w:szCs w:val="20"/>
-        </w:rPr>
-        <w:t xml:space="preserve"> </w:t>
-      </w:r>
-      <w:r>
-        <w:rPr>
-          <w:rFonts w:ascii="Open Sans" w:hAnsi="Open Sans" w:cs="Open Sans" w:hint="eastAsia"/>
-          <w:color w:val="333333"/>
-          <w:szCs w:val="20"/>
-        </w:rPr>
-        <w:t>분석</w:t>
+        <w:t xml:space="preserve">1212 </w:t>
+      </w:r>
+      <w:r>
+        <w:rPr>
+          <w:rFonts w:ascii="Open Sans" w:hAnsi="Open Sans" w:cs="Open Sans" w:hint="eastAsia"/>
+          <w:color w:val="333333"/>
+          <w:szCs w:val="20"/>
+        </w:rPr>
+        <w:t>8</w:t>
+      </w:r>
+      <w:r>
+        <w:rPr>
+          <w:rFonts w:ascii="Open Sans" w:hAnsi="Open Sans" w:cs="Open Sans" w:hint="eastAsia"/>
+          <w:color w:val="333333"/>
+          <w:szCs w:val="20"/>
+        </w:rPr>
+        <w:t>진수</w:t>
+      </w:r>
+      <w:r>
+        <w:rPr>
+          <w:rFonts w:ascii="Open Sans" w:hAnsi="Open Sans" w:cs="Open Sans" w:hint="eastAsia"/>
+          <w:color w:val="333333"/>
+          <w:szCs w:val="20"/>
+        </w:rPr>
+        <w:t xml:space="preserve"> </w:t>
+      </w:r>
+      <w:r>
+        <w:rPr>
+          <w:rFonts w:ascii="Open Sans" w:hAnsi="Open Sans" w:cs="Open Sans"/>
+          <w:color w:val="333333"/>
+          <w:szCs w:val="20"/>
+        </w:rPr>
+        <w:t>2</w:t>
+      </w:r>
+      <w:r>
+        <w:rPr>
+          <w:rFonts w:ascii="Open Sans" w:hAnsi="Open Sans" w:cs="Open Sans" w:hint="eastAsia"/>
+          <w:color w:val="333333"/>
+          <w:szCs w:val="20"/>
+        </w:rPr>
+        <w:t>진수</w:t>
       </w:r>
       <w:r>
         <w:rPr>
@@ -2153,31 +2137,31 @@
           <w:color w:val="333333"/>
           <w:szCs w:val="20"/>
         </w:rPr>
-        <w:t xml:space="preserve">159 </w:t>
-      </w:r>
-      <w:r>
-        <w:rPr>
-          <w:rFonts w:ascii="Open Sans" w:hAnsi="Open Sans" w:cs="Open Sans" w:hint="eastAsia"/>
-          <w:color w:val="333333"/>
-          <w:szCs w:val="20"/>
-        </w:rPr>
-        <w:t>농구</w:t>
-      </w:r>
-      <w:r>
-        <w:rPr>
-          <w:rFonts w:ascii="Open Sans" w:hAnsi="Open Sans" w:cs="Open Sans" w:hint="eastAsia"/>
-          <w:color w:val="333333"/>
-          <w:szCs w:val="20"/>
-        </w:rPr>
-        <w:t xml:space="preserve"> </w:t>
-      </w:r>
-      <w:r>
-        <w:rPr>
-          <w:rFonts w:ascii="Open Sans" w:hAnsi="Open Sans" w:cs="Open Sans" w:hint="eastAsia"/>
-          <w:color w:val="333333"/>
-          <w:szCs w:val="20"/>
-        </w:rPr>
-        <w:t>경기</w:t>
+        <w:t xml:space="preserve">0820 </w:t>
+      </w:r>
+      <w:r>
+        <w:rPr>
+          <w:rFonts w:ascii="Open Sans" w:hAnsi="Open Sans" w:cs="Open Sans" w:hint="eastAsia"/>
+          <w:color w:val="333333"/>
+          <w:szCs w:val="20"/>
+        </w:rPr>
+        <w:t>문자열</w:t>
+      </w:r>
+      <w:r>
+        <w:rPr>
+          <w:rFonts w:ascii="Open Sans" w:hAnsi="Open Sans" w:cs="Open Sans" w:hint="eastAsia"/>
+          <w:color w:val="333333"/>
+          <w:szCs w:val="20"/>
+        </w:rPr>
+        <w:t xml:space="preserve"> </w:t>
+      </w:r>
+      <w:r>
+        <w:rPr>
+          <w:rFonts w:ascii="Open Sans" w:hAnsi="Open Sans" w:cs="Open Sans" w:hint="eastAsia"/>
+          <w:color w:val="333333"/>
+          <w:szCs w:val="20"/>
+        </w:rPr>
+        <w:t>분석</w:t>
       </w:r>
       <w:r>
         <w:rPr>
@@ -2231,39 +2215,39 @@
           <w:color w:val="333333"/>
           <w:szCs w:val="20"/>
         </w:rPr>
-        <w:t>2</w:t>
-      </w:r>
-      <w:r>
-        <w:rPr>
-          <w:rFonts w:ascii="Open Sans" w:hAnsi="Open Sans" w:cs="Open Sans"/>
-          <w:color w:val="333333"/>
-          <w:szCs w:val="20"/>
-        </w:rPr>
-        <w:t xml:space="preserve">605 </w:t>
-      </w:r>
-      <w:r>
-        <w:rPr>
-          <w:rFonts w:ascii="Open Sans" w:hAnsi="Open Sans" w:cs="Open Sans" w:hint="eastAsia"/>
-          <w:color w:val="333333"/>
-          <w:szCs w:val="20"/>
-        </w:rPr>
-        <w:t>줄</w:t>
-      </w:r>
-      <w:r>
-        <w:rPr>
-          <w:rFonts w:ascii="Open Sans" w:hAnsi="Open Sans" w:cs="Open Sans" w:hint="eastAsia"/>
-          <w:color w:val="333333"/>
-          <w:szCs w:val="20"/>
-        </w:rPr>
-        <w:t xml:space="preserve"> </w:t>
-      </w:r>
-      <w:r>
-        <w:rPr>
-          <w:rFonts w:ascii="Open Sans" w:hAnsi="Open Sans" w:cs="Open Sans" w:hint="eastAsia"/>
-          <w:color w:val="333333"/>
-          <w:szCs w:val="20"/>
-        </w:rPr>
-        <w:t>세우기</w:t>
+        <w:t>1</w:t>
+      </w:r>
+      <w:r>
+        <w:rPr>
+          <w:rFonts w:ascii="Open Sans" w:hAnsi="Open Sans" w:cs="Open Sans"/>
+          <w:color w:val="333333"/>
+          <w:szCs w:val="20"/>
+        </w:rPr>
+        <w:t xml:space="preserve">159 </w:t>
+      </w:r>
+      <w:r>
+        <w:rPr>
+          <w:rFonts w:ascii="Open Sans" w:hAnsi="Open Sans" w:cs="Open Sans" w:hint="eastAsia"/>
+          <w:color w:val="333333"/>
+          <w:szCs w:val="20"/>
+        </w:rPr>
+        <w:t>농구</w:t>
+      </w:r>
+      <w:r>
+        <w:rPr>
+          <w:rFonts w:ascii="Open Sans" w:hAnsi="Open Sans" w:cs="Open Sans" w:hint="eastAsia"/>
+          <w:color w:val="333333"/>
+          <w:szCs w:val="20"/>
+        </w:rPr>
+        <w:t xml:space="preserve"> </w:t>
+      </w:r>
+      <w:r>
+        <w:rPr>
+          <w:rFonts w:ascii="Open Sans" w:hAnsi="Open Sans" w:cs="Open Sans" w:hint="eastAsia"/>
+          <w:color w:val="333333"/>
+          <w:szCs w:val="20"/>
+        </w:rPr>
+        <w:t>경기</w:t>
       </w:r>
       <w:r>
         <w:rPr>
@@ -2313,35 +2297,43 @@
       </w:pPr>
       <w:r>
         <w:rPr>
-          <w:rFonts w:ascii="Open Sans" w:hAnsi="Open Sans" w:cs="Open Sans"/>
-          <w:color w:val="333333"/>
-          <w:szCs w:val="20"/>
-        </w:rPr>
-        <w:t xml:space="preserve">6359 </w:t>
-      </w:r>
-      <w:r>
-        <w:rPr>
-          <w:rFonts w:ascii="Open Sans" w:hAnsi="Open Sans" w:cs="Open Sans" w:hint="eastAsia"/>
-          <w:color w:val="333333"/>
-          <w:szCs w:val="20"/>
-        </w:rPr>
-        <w:t>만취한</w:t>
-      </w:r>
-      <w:r>
-        <w:rPr>
-          <w:rFonts w:ascii="Open Sans" w:hAnsi="Open Sans" w:cs="Open Sans" w:hint="eastAsia"/>
-          <w:color w:val="333333"/>
-          <w:szCs w:val="20"/>
-        </w:rPr>
-        <w:t xml:space="preserve"> </w:t>
-      </w:r>
-      <w:r>
-        <w:rPr>
-          <w:rFonts w:ascii="Open Sans" w:hAnsi="Open Sans" w:cs="Open Sans" w:hint="eastAsia"/>
-          <w:color w:val="333333"/>
-          <w:szCs w:val="20"/>
-        </w:rPr>
-        <w:t>상범</w:t>
+          <w:rFonts w:ascii="Open Sans" w:hAnsi="Open Sans" w:cs="Open Sans" w:hint="eastAsia"/>
+          <w:color w:val="333333"/>
+          <w:szCs w:val="20"/>
+        </w:rPr>
+        <w:t>2</w:t>
+      </w:r>
+      <w:r>
+        <w:rPr>
+          <w:rFonts w:ascii="Open Sans" w:hAnsi="Open Sans" w:cs="Open Sans"/>
+          <w:color w:val="333333"/>
+          <w:szCs w:val="20"/>
+        </w:rPr>
+        <w:t xml:space="preserve">605 </w:t>
+      </w:r>
+      <w:r>
+        <w:rPr>
+          <w:rFonts w:ascii="Open Sans" w:hAnsi="Open Sans" w:cs="Open Sans" w:hint="eastAsia"/>
+          <w:color w:val="333333"/>
+          <w:szCs w:val="20"/>
+        </w:rPr>
+        <w:t>줄</w:t>
+      </w:r>
+      <w:r>
+        <w:rPr>
+          <w:rFonts w:ascii="Open Sans" w:hAnsi="Open Sans" w:cs="Open Sans" w:hint="eastAsia"/>
+          <w:color w:val="333333"/>
+          <w:szCs w:val="20"/>
+        </w:rPr>
+        <w:t xml:space="preserve"> </w:t>
+      </w:r>
+      <w:r>
+        <w:rPr>
+          <w:rFonts w:ascii="Open Sans" w:hAnsi="Open Sans" w:cs="Open Sans" w:hint="eastAsia"/>
+          <w:color w:val="333333"/>
+          <w:szCs w:val="20"/>
+        </w:rPr>
+        <w:t>세우기</w:t>
       </w:r>
       <w:r>
         <w:rPr>
@@ -2391,43 +2383,35 @@
       </w:pPr>
       <w:r>
         <w:rPr>
-          <w:rFonts w:ascii="Open Sans" w:hAnsi="Open Sans" w:cs="Open Sans" w:hint="eastAsia"/>
-          <w:color w:val="333333"/>
-          <w:szCs w:val="20"/>
-        </w:rPr>
-        <w:t>1</w:t>
-      </w:r>
-      <w:r>
-        <w:rPr>
-          <w:rFonts w:ascii="Open Sans" w:hAnsi="Open Sans" w:cs="Open Sans"/>
-          <w:color w:val="333333"/>
-          <w:szCs w:val="20"/>
-        </w:rPr>
-        <w:t xml:space="preserve">225 </w:t>
-      </w:r>
-      <w:r>
-        <w:rPr>
-          <w:rFonts w:ascii="Open Sans" w:hAnsi="Open Sans" w:cs="Open Sans" w:hint="eastAsia"/>
-          <w:color w:val="333333"/>
-          <w:szCs w:val="20"/>
-        </w:rPr>
-        <w:t>이상한</w:t>
-      </w:r>
-      <w:r>
-        <w:rPr>
-          <w:rFonts w:ascii="Open Sans" w:hAnsi="Open Sans" w:cs="Open Sans" w:hint="eastAsia"/>
-          <w:color w:val="333333"/>
-          <w:szCs w:val="20"/>
-        </w:rPr>
-        <w:t xml:space="preserve"> </w:t>
-      </w:r>
-      <w:r>
-        <w:rPr>
-          <w:rFonts w:ascii="Open Sans" w:hAnsi="Open Sans" w:cs="Open Sans" w:hint="eastAsia"/>
-          <w:color w:val="333333"/>
-          <w:szCs w:val="20"/>
-        </w:rPr>
-        <w:t>곱셈</w:t>
+          <w:rFonts w:ascii="Open Sans" w:hAnsi="Open Sans" w:cs="Open Sans"/>
+          <w:color w:val="333333"/>
+          <w:szCs w:val="20"/>
+        </w:rPr>
+        <w:t xml:space="preserve">6359 </w:t>
+      </w:r>
+      <w:r>
+        <w:rPr>
+          <w:rFonts w:ascii="Open Sans" w:hAnsi="Open Sans" w:cs="Open Sans" w:hint="eastAsia"/>
+          <w:color w:val="333333"/>
+          <w:szCs w:val="20"/>
+        </w:rPr>
+        <w:t>만취한</w:t>
+      </w:r>
+      <w:r>
+        <w:rPr>
+          <w:rFonts w:ascii="Open Sans" w:hAnsi="Open Sans" w:cs="Open Sans" w:hint="eastAsia"/>
+          <w:color w:val="333333"/>
+          <w:szCs w:val="20"/>
+        </w:rPr>
+        <w:t xml:space="preserve"> </w:t>
+      </w:r>
+      <w:r>
+        <w:rPr>
+          <w:rFonts w:ascii="Open Sans" w:hAnsi="Open Sans" w:cs="Open Sans" w:hint="eastAsia"/>
+          <w:color w:val="333333"/>
+          <w:szCs w:val="20"/>
+        </w:rPr>
+        <w:t>상범</w:t>
       </w:r>
       <w:r>
         <w:rPr>
@@ -2489,15 +2473,31 @@
           <w:color w:val="333333"/>
           <w:szCs w:val="20"/>
         </w:rPr>
-        <w:t xml:space="preserve">173 </w:t>
-      </w:r>
-      <w:r>
-        <w:rPr>
-          <w:rFonts w:ascii="Open Sans" w:hAnsi="Open Sans" w:cs="Open Sans" w:hint="eastAsia"/>
-          <w:color w:val="333333"/>
-          <w:szCs w:val="20"/>
-        </w:rPr>
-        <w:t>운동</w:t>
+        <w:t xml:space="preserve">225 </w:t>
+      </w:r>
+      <w:r>
+        <w:rPr>
+          <w:rFonts w:ascii="Open Sans" w:hAnsi="Open Sans" w:cs="Open Sans" w:hint="eastAsia"/>
+          <w:color w:val="333333"/>
+          <w:szCs w:val="20"/>
+        </w:rPr>
+        <w:t>이상한</w:t>
+      </w:r>
+      <w:r>
+        <w:rPr>
+          <w:rFonts w:ascii="Open Sans" w:hAnsi="Open Sans" w:cs="Open Sans" w:hint="eastAsia"/>
+          <w:color w:val="333333"/>
+          <w:szCs w:val="20"/>
+        </w:rPr>
+        <w:t xml:space="preserve"> </w:t>
+      </w:r>
+      <w:r>
+        <w:rPr>
+          <w:rFonts w:ascii="Open Sans" w:hAnsi="Open Sans" w:cs="Open Sans" w:hint="eastAsia"/>
+          <w:color w:val="333333"/>
+          <w:szCs w:val="20"/>
+        </w:rPr>
+        <w:t>곱셈</w:t>
       </w:r>
       <w:r>
         <w:rPr>
@@ -2551,39 +2551,23 @@
           <w:color w:val="333333"/>
           <w:szCs w:val="20"/>
         </w:rPr>
-        <w:t>6</w:t>
-      </w:r>
-      <w:r>
-        <w:rPr>
-          <w:rFonts w:ascii="Open Sans" w:hAnsi="Open Sans" w:cs="Open Sans"/>
-          <w:color w:val="333333"/>
-          <w:szCs w:val="20"/>
-        </w:rPr>
-        <w:t xml:space="preserve">502 </w:t>
-      </w:r>
-      <w:r>
-        <w:rPr>
-          <w:rFonts w:ascii="Open Sans" w:hAnsi="Open Sans" w:cs="Open Sans" w:hint="eastAsia"/>
-          <w:color w:val="333333"/>
-          <w:szCs w:val="20"/>
-        </w:rPr>
-        <w:t>동혁</w:t>
-      </w:r>
-      <w:r>
-        <w:rPr>
-          <w:rFonts w:ascii="Open Sans" w:hAnsi="Open Sans" w:cs="Open Sans" w:hint="eastAsia"/>
-          <w:color w:val="333333"/>
-          <w:szCs w:val="20"/>
-        </w:rPr>
-        <w:t xml:space="preserve"> </w:t>
-      </w:r>
-      <w:r>
-        <w:rPr>
-          <w:rFonts w:ascii="Open Sans" w:hAnsi="Open Sans" w:cs="Open Sans" w:hint="eastAsia"/>
-          <w:color w:val="333333"/>
-          <w:szCs w:val="20"/>
-        </w:rPr>
-        <w:t>피자</w:t>
+        <w:t>1</w:t>
+      </w:r>
+      <w:r>
+        <w:rPr>
+          <w:rFonts w:ascii="Open Sans" w:hAnsi="Open Sans" w:cs="Open Sans"/>
+          <w:color w:val="333333"/>
+          <w:szCs w:val="20"/>
+        </w:rPr>
+        <w:t xml:space="preserve">173 </w:t>
+      </w:r>
+      <w:r>
+        <w:rPr>
+          <w:rFonts w:ascii="Open Sans" w:hAnsi="Open Sans" w:cs="Open Sans" w:hint="eastAsia"/>
+          <w:color w:val="333333"/>
+          <w:szCs w:val="20"/>
+        </w:rPr>
+        <w:t>운동</w:t>
       </w:r>
       <w:r>
         <w:rPr>
@@ -2606,7 +2590,7 @@
       <w:pPr>
         <w:pStyle w:val="a3"/>
         <w:rPr>
-          <w:rFonts w:ascii="Open Sans" w:hAnsi="Open Sans" w:cs="Open Sans" w:hint="eastAsia"/>
+          <w:rFonts w:ascii="Open Sans" w:hAnsi="Open Sans" w:cs="Open Sans"/>
           <w:color w:val="333333"/>
           <w:szCs w:val="20"/>
         </w:rPr>
@@ -2637,39 +2621,39 @@
           <w:color w:val="333333"/>
           <w:szCs w:val="20"/>
         </w:rPr>
-        <w:t>5</w:t>
-      </w:r>
-      <w:r>
-        <w:rPr>
-          <w:rFonts w:ascii="Open Sans" w:hAnsi="Open Sans" w:cs="Open Sans"/>
-          <w:color w:val="333333"/>
-          <w:szCs w:val="20"/>
-        </w:rPr>
-        <w:t xml:space="preserve">355 </w:t>
-      </w:r>
-      <w:r>
-        <w:rPr>
-          <w:rFonts w:ascii="Open Sans" w:hAnsi="Open Sans" w:cs="Open Sans" w:hint="eastAsia"/>
-          <w:color w:val="333333"/>
-          <w:szCs w:val="20"/>
-        </w:rPr>
-        <w:t>화성</w:t>
-      </w:r>
-      <w:r>
-        <w:rPr>
-          <w:rFonts w:ascii="Open Sans" w:hAnsi="Open Sans" w:cs="Open Sans" w:hint="eastAsia"/>
-          <w:color w:val="333333"/>
-          <w:szCs w:val="20"/>
-        </w:rPr>
-        <w:t xml:space="preserve"> </w:t>
-      </w:r>
-      <w:r>
-        <w:rPr>
-          <w:rFonts w:ascii="Open Sans" w:hAnsi="Open Sans" w:cs="Open Sans" w:hint="eastAsia"/>
-          <w:color w:val="333333"/>
-          <w:szCs w:val="20"/>
-        </w:rPr>
-        <w:t>수학</w:t>
+        <w:t>6</w:t>
+      </w:r>
+      <w:r>
+        <w:rPr>
+          <w:rFonts w:ascii="Open Sans" w:hAnsi="Open Sans" w:cs="Open Sans"/>
+          <w:color w:val="333333"/>
+          <w:szCs w:val="20"/>
+        </w:rPr>
+        <w:t xml:space="preserve">502 </w:t>
+      </w:r>
+      <w:r>
+        <w:rPr>
+          <w:rFonts w:ascii="Open Sans" w:hAnsi="Open Sans" w:cs="Open Sans" w:hint="eastAsia"/>
+          <w:color w:val="333333"/>
+          <w:szCs w:val="20"/>
+        </w:rPr>
+        <w:t>동혁</w:t>
+      </w:r>
+      <w:r>
+        <w:rPr>
+          <w:rFonts w:ascii="Open Sans" w:hAnsi="Open Sans" w:cs="Open Sans" w:hint="eastAsia"/>
+          <w:color w:val="333333"/>
+          <w:szCs w:val="20"/>
+        </w:rPr>
+        <w:t xml:space="preserve"> </w:t>
+      </w:r>
+      <w:r>
+        <w:rPr>
+          <w:rFonts w:ascii="Open Sans" w:hAnsi="Open Sans" w:cs="Open Sans" w:hint="eastAsia"/>
+          <w:color w:val="333333"/>
+          <w:szCs w:val="20"/>
+        </w:rPr>
+        <w:t>피자</w:t>
       </w:r>
       <w:r>
         <w:rPr>
@@ -2690,12 +2674,7 @@
     </w:p>
     <w:p>
       <w:pPr>
-        <w:widowControl/>
-        <w:wordWrap/>
-        <w:autoSpaceDE/>
-        <w:autoSpaceDN/>
-        <w:spacing w:after="300"/>
-        <w:ind w:left="440"/>
+        <w:pStyle w:val="a3"/>
         <w:rPr>
           <w:rFonts w:ascii="Open Sans" w:hAnsi="Open Sans" w:cs="Open Sans"/>
           <w:color w:val="333333"/>
@@ -2728,64 +2707,65 @@
           <w:color w:val="333333"/>
           <w:szCs w:val="20"/>
         </w:rPr>
-        <w:t>1</w:t>
-      </w:r>
-      <w:r>
-        <w:rPr>
-          <w:rFonts w:ascii="Open Sans" w:hAnsi="Open Sans" w:cs="Open Sans"/>
-          <w:color w:val="333333"/>
-          <w:szCs w:val="20"/>
-        </w:rPr>
-        <w:t xml:space="preserve">157 </w:t>
-      </w:r>
-      <w:r>
-        <w:rPr>
-          <w:rFonts w:ascii="Open Sans" w:hAnsi="Open Sans" w:cs="Open Sans" w:hint="eastAsia"/>
-          <w:color w:val="333333"/>
-          <w:szCs w:val="20"/>
-        </w:rPr>
-        <w:t>단어</w:t>
-      </w:r>
-      <w:r>
-        <w:rPr>
-          <w:rFonts w:ascii="Open Sans" w:hAnsi="Open Sans" w:cs="Open Sans" w:hint="eastAsia"/>
-          <w:color w:val="333333"/>
-          <w:szCs w:val="20"/>
-        </w:rPr>
-        <w:t xml:space="preserve"> </w:t>
-      </w:r>
-      <w:r>
-        <w:rPr>
-          <w:rFonts w:ascii="Open Sans" w:hAnsi="Open Sans" w:cs="Open Sans" w:hint="eastAsia"/>
-          <w:color w:val="333333"/>
-          <w:szCs w:val="20"/>
-        </w:rPr>
-        <w:t>공부</w:t>
-      </w:r>
-      <w:r>
-        <w:rPr>
-          <w:rFonts w:ascii="Open Sans" w:hAnsi="Open Sans" w:cs="Open Sans" w:hint="eastAsia"/>
-          <w:color w:val="333333"/>
-          <w:szCs w:val="20"/>
-        </w:rPr>
-        <w:t xml:space="preserve"> </w:t>
-      </w:r>
-      <w:r>
-        <w:rPr>
-          <w:rFonts w:ascii="Open Sans" w:hAnsi="Open Sans" w:cs="Open Sans"/>
-          <w:color w:val="333333"/>
-          <w:szCs w:val="20"/>
-        </w:rPr>
-        <w:t>(B1)</w:t>
-      </w:r>
-    </w:p>
-    <w:p>
-      <w:pPr>
-        <w:widowControl/>
-        <w:wordWrap/>
-        <w:autoSpaceDE/>
-        <w:autoSpaceDN/>
-        <w:spacing w:after="300"/>
+        <w:t>5</w:t>
+      </w:r>
+      <w:r>
+        <w:rPr>
+          <w:rFonts w:ascii="Open Sans" w:hAnsi="Open Sans" w:cs="Open Sans"/>
+          <w:color w:val="333333"/>
+          <w:szCs w:val="20"/>
+        </w:rPr>
+        <w:t xml:space="preserve">355 </w:t>
+      </w:r>
+      <w:r>
+        <w:rPr>
+          <w:rFonts w:ascii="Open Sans" w:hAnsi="Open Sans" w:cs="Open Sans" w:hint="eastAsia"/>
+          <w:color w:val="333333"/>
+          <w:szCs w:val="20"/>
+        </w:rPr>
+        <w:t>화성</w:t>
+      </w:r>
+      <w:r>
+        <w:rPr>
+          <w:rFonts w:ascii="Open Sans" w:hAnsi="Open Sans" w:cs="Open Sans" w:hint="eastAsia"/>
+          <w:color w:val="333333"/>
+          <w:szCs w:val="20"/>
+        </w:rPr>
+        <w:t xml:space="preserve"> </w:t>
+      </w:r>
+      <w:r>
+        <w:rPr>
+          <w:rFonts w:ascii="Open Sans" w:hAnsi="Open Sans" w:cs="Open Sans" w:hint="eastAsia"/>
+          <w:color w:val="333333"/>
+          <w:szCs w:val="20"/>
+        </w:rPr>
+        <w:t>수학</w:t>
+      </w:r>
+      <w:r>
+        <w:rPr>
+          <w:rFonts w:ascii="Open Sans" w:hAnsi="Open Sans" w:cs="Open Sans" w:hint="eastAsia"/>
+          <w:color w:val="333333"/>
+          <w:szCs w:val="20"/>
+        </w:rPr>
+        <w:t xml:space="preserve"> </w:t>
+      </w:r>
+      <w:r>
+        <w:rPr>
+          <w:rFonts w:ascii="Open Sans" w:hAnsi="Open Sans" w:cs="Open Sans"/>
+          <w:color w:val="333333"/>
+          <w:szCs w:val="20"/>
+        </w:rPr>
+        <w:t>(B2)</w:t>
+      </w:r>
+    </w:p>
+    <w:p>
+      <w:pPr>
+        <w:widowControl/>
+        <w:wordWrap/>
+        <w:autoSpaceDE/>
+        <w:autoSpaceDN/>
+        <w:spacing w:after="300"/>
+        <w:ind w:left="440"/>
         <w:rPr>
           <w:rFonts w:ascii="Open Sans" w:hAnsi="Open Sans" w:cs="Open Sans"/>
           <w:color w:val="333333"/>
@@ -2826,15 +2806,31 @@
           <w:color w:val="333333"/>
           <w:szCs w:val="20"/>
         </w:rPr>
-        <w:t xml:space="preserve">259 </w:t>
-      </w:r>
-      <w:r>
-        <w:rPr>
-          <w:rFonts w:ascii="Open Sans" w:hAnsi="Open Sans" w:cs="Open Sans" w:hint="eastAsia"/>
-          <w:color w:val="333333"/>
-          <w:szCs w:val="20"/>
-        </w:rPr>
-        <w:t>팰린드롬수</w:t>
+        <w:t xml:space="preserve">157 </w:t>
+      </w:r>
+      <w:r>
+        <w:rPr>
+          <w:rFonts w:ascii="Open Sans" w:hAnsi="Open Sans" w:cs="Open Sans" w:hint="eastAsia"/>
+          <w:color w:val="333333"/>
+          <w:szCs w:val="20"/>
+        </w:rPr>
+        <w:t>단어</w:t>
+      </w:r>
+      <w:r>
+        <w:rPr>
+          <w:rFonts w:ascii="Open Sans" w:hAnsi="Open Sans" w:cs="Open Sans" w:hint="eastAsia"/>
+          <w:color w:val="333333"/>
+          <w:szCs w:val="20"/>
+        </w:rPr>
+        <w:t xml:space="preserve"> </w:t>
+      </w:r>
+      <w:r>
+        <w:rPr>
+          <w:rFonts w:ascii="Open Sans" w:hAnsi="Open Sans" w:cs="Open Sans" w:hint="eastAsia"/>
+          <w:color w:val="333333"/>
+          <w:szCs w:val="20"/>
+        </w:rPr>
+        <w:t>공부</w:t>
       </w:r>
       <w:r>
         <w:rPr>
@@ -2855,7 +2851,11 @@
     </w:p>
     <w:p>
       <w:pPr>
-        <w:pStyle w:val="a3"/>
+        <w:widowControl/>
+        <w:wordWrap/>
+        <w:autoSpaceDE/>
+        <w:autoSpaceDN/>
+        <w:spacing w:after="300"/>
         <w:rPr>
           <w:rFonts w:ascii="Open Sans" w:hAnsi="Open Sans" w:cs="Open Sans"/>
           <w:color w:val="333333"/>
@@ -2896,31 +2896,15 @@
           <w:color w:val="333333"/>
           <w:szCs w:val="20"/>
         </w:rPr>
-        <w:t xml:space="preserve">032 </w:t>
-      </w:r>
-      <w:r>
-        <w:rPr>
-          <w:rFonts w:ascii="Open Sans" w:hAnsi="Open Sans" w:cs="Open Sans" w:hint="eastAsia"/>
-          <w:color w:val="333333"/>
-          <w:szCs w:val="20"/>
-        </w:rPr>
-        <w:t>명령</w:t>
-      </w:r>
-      <w:r>
-        <w:rPr>
-          <w:rFonts w:ascii="Open Sans" w:hAnsi="Open Sans" w:cs="Open Sans" w:hint="eastAsia"/>
-          <w:color w:val="333333"/>
-          <w:szCs w:val="20"/>
-        </w:rPr>
-        <w:t xml:space="preserve"> </w:t>
-      </w:r>
-      <w:r>
-        <w:rPr>
-          <w:rFonts w:ascii="Open Sans" w:hAnsi="Open Sans" w:cs="Open Sans" w:hint="eastAsia"/>
-          <w:color w:val="333333"/>
-          <w:szCs w:val="20"/>
-        </w:rPr>
-        <w:t>프롬프트</w:t>
+        <w:t xml:space="preserve">259 </w:t>
+      </w:r>
+      <w:r>
+        <w:rPr>
+          <w:rFonts w:ascii="Open Sans" w:hAnsi="Open Sans" w:cs="Open Sans" w:hint="eastAsia"/>
+          <w:color w:val="333333"/>
+          <w:szCs w:val="20"/>
+        </w:rPr>
+        <w:t>팰린드롬수</w:t>
       </w:r>
       <w:r>
         <w:rPr>
@@ -2974,39 +2958,39 @@
           <w:color w:val="333333"/>
           <w:szCs w:val="20"/>
         </w:rPr>
-        <w:t>9</w:t>
-      </w:r>
-      <w:r>
-        <w:rPr>
-          <w:rFonts w:ascii="Open Sans" w:hAnsi="Open Sans" w:cs="Open Sans"/>
-          <w:color w:val="333333"/>
-          <w:szCs w:val="20"/>
-        </w:rPr>
-        <w:t xml:space="preserve">093 </w:t>
-      </w:r>
-      <w:r>
-        <w:rPr>
-          <w:rFonts w:ascii="Open Sans" w:hAnsi="Open Sans" w:cs="Open Sans" w:hint="eastAsia"/>
-          <w:color w:val="333333"/>
-          <w:szCs w:val="20"/>
-        </w:rPr>
-        <w:t>단어</w:t>
-      </w:r>
-      <w:r>
-        <w:rPr>
-          <w:rFonts w:ascii="Open Sans" w:hAnsi="Open Sans" w:cs="Open Sans" w:hint="eastAsia"/>
-          <w:color w:val="333333"/>
-          <w:szCs w:val="20"/>
-        </w:rPr>
-        <w:t xml:space="preserve"> </w:t>
-      </w:r>
-      <w:r>
-        <w:rPr>
-          <w:rFonts w:ascii="Open Sans" w:hAnsi="Open Sans" w:cs="Open Sans" w:hint="eastAsia"/>
-          <w:color w:val="333333"/>
-          <w:szCs w:val="20"/>
-        </w:rPr>
-        <w:t>뒤집기</w:t>
+        <w:t>1</w:t>
+      </w:r>
+      <w:r>
+        <w:rPr>
+          <w:rFonts w:ascii="Open Sans" w:hAnsi="Open Sans" w:cs="Open Sans"/>
+          <w:color w:val="333333"/>
+          <w:szCs w:val="20"/>
+        </w:rPr>
+        <w:t xml:space="preserve">032 </w:t>
+      </w:r>
+      <w:r>
+        <w:rPr>
+          <w:rFonts w:ascii="Open Sans" w:hAnsi="Open Sans" w:cs="Open Sans" w:hint="eastAsia"/>
+          <w:color w:val="333333"/>
+          <w:szCs w:val="20"/>
+        </w:rPr>
+        <w:t>명령</w:t>
+      </w:r>
+      <w:r>
+        <w:rPr>
+          <w:rFonts w:ascii="Open Sans" w:hAnsi="Open Sans" w:cs="Open Sans" w:hint="eastAsia"/>
+          <w:color w:val="333333"/>
+          <w:szCs w:val="20"/>
+        </w:rPr>
+        <w:t xml:space="preserve"> </w:t>
+      </w:r>
+      <w:r>
+        <w:rPr>
+          <w:rFonts w:ascii="Open Sans" w:hAnsi="Open Sans" w:cs="Open Sans" w:hint="eastAsia"/>
+          <w:color w:val="333333"/>
+          <w:szCs w:val="20"/>
+        </w:rPr>
+        <w:t>프롬프트</w:t>
       </w:r>
       <w:r>
         <w:rPr>
@@ -3061,6 +3045,92 @@
           <w:szCs w:val="20"/>
         </w:rPr>
         <w:lastRenderedPageBreak/>
+        <w:t>9</w:t>
+      </w:r>
+      <w:r>
+        <w:rPr>
+          <w:rFonts w:ascii="Open Sans" w:hAnsi="Open Sans" w:cs="Open Sans"/>
+          <w:color w:val="333333"/>
+          <w:szCs w:val="20"/>
+        </w:rPr>
+        <w:t xml:space="preserve">093 </w:t>
+      </w:r>
+      <w:r>
+        <w:rPr>
+          <w:rFonts w:ascii="Open Sans" w:hAnsi="Open Sans" w:cs="Open Sans" w:hint="eastAsia"/>
+          <w:color w:val="333333"/>
+          <w:szCs w:val="20"/>
+        </w:rPr>
+        <w:t>단어</w:t>
+      </w:r>
+      <w:r>
+        <w:rPr>
+          <w:rFonts w:ascii="Open Sans" w:hAnsi="Open Sans" w:cs="Open Sans" w:hint="eastAsia"/>
+          <w:color w:val="333333"/>
+          <w:szCs w:val="20"/>
+        </w:rPr>
+        <w:t xml:space="preserve"> </w:t>
+      </w:r>
+      <w:r>
+        <w:rPr>
+          <w:rFonts w:ascii="Open Sans" w:hAnsi="Open Sans" w:cs="Open Sans" w:hint="eastAsia"/>
+          <w:color w:val="333333"/>
+          <w:szCs w:val="20"/>
+        </w:rPr>
+        <w:t>뒤집기</w:t>
+      </w:r>
+      <w:r>
+        <w:rPr>
+          <w:rFonts w:ascii="Open Sans" w:hAnsi="Open Sans" w:cs="Open Sans" w:hint="eastAsia"/>
+          <w:color w:val="333333"/>
+          <w:szCs w:val="20"/>
+        </w:rPr>
+        <w:t xml:space="preserve"> </w:t>
+      </w:r>
+      <w:r>
+        <w:rPr>
+          <w:rFonts w:ascii="Open Sans" w:hAnsi="Open Sans" w:cs="Open Sans"/>
+          <w:color w:val="333333"/>
+          <w:szCs w:val="20"/>
+        </w:rPr>
+        <w:t>(B1)</w:t>
+      </w:r>
+    </w:p>
+    <w:p>
+      <w:pPr>
+        <w:pStyle w:val="a3"/>
+        <w:rPr>
+          <w:rFonts w:ascii="Open Sans" w:hAnsi="Open Sans" w:cs="Open Sans"/>
+          <w:color w:val="333333"/>
+          <w:szCs w:val="20"/>
+        </w:rPr>
+      </w:pPr>
+    </w:p>
+    <w:p>
+      <w:pPr>
+        <w:pStyle w:val="a3"/>
+        <w:widowControl/>
+        <w:numPr>
+          <w:ilvl w:val="0"/>
+          <w:numId w:val="10"/>
+        </w:numPr>
+        <w:wordWrap/>
+        <w:autoSpaceDE/>
+        <w:autoSpaceDN/>
+        <w:spacing w:after="300"/>
+        <w:ind w:leftChars="0"/>
+        <w:rPr>
+          <w:rFonts w:ascii="Open Sans" w:hAnsi="Open Sans" w:cs="Open Sans"/>
+          <w:color w:val="333333"/>
+          <w:szCs w:val="20"/>
+        </w:rPr>
+      </w:pPr>
+      <w:r>
+        <w:rPr>
+          <w:rFonts w:ascii="Open Sans" w:hAnsi="Open Sans" w:cs="Open Sans" w:hint="eastAsia"/>
+          <w:color w:val="333333"/>
+          <w:szCs w:val="20"/>
+        </w:rPr>
         <w:t>3</w:t>
       </w:r>
       <w:r>
@@ -3832,6 +3902,7 @@
           <w:color w:val="333333"/>
           <w:szCs w:val="20"/>
         </w:rPr>
+        <w:lastRenderedPageBreak/>
         <w:t>4</w:t>
       </w:r>
       <w:r>
@@ -3908,7 +3979,6 @@
           <w:color w:val="333333"/>
           <w:szCs w:val="20"/>
         </w:rPr>
-        <w:lastRenderedPageBreak/>
         <w:t xml:space="preserve">1297 </w:t>
       </w:r>
       <w:r>
@@ -6815,6 +6885,7 @@
           <w:color w:val="333333"/>
           <w:szCs w:val="20"/>
         </w:rPr>
+        <w:lastRenderedPageBreak/>
         <w:t>1</w:t>
       </w:r>
       <w:r>
@@ -6854,7 +6925,6 @@
           <w:color w:val="333333"/>
           <w:szCs w:val="20"/>
         </w:rPr>
-        <w:lastRenderedPageBreak/>
         <w:t>-</w:t>
       </w:r>
       <w:r>
@@ -7670,6 +7740,7 @@
           <w:color w:val="333333"/>
           <w:szCs w:val="20"/>
         </w:rPr>
+        <w:lastRenderedPageBreak/>
         <w:t>1</w:t>
       </w:r>
       <w:r>
@@ -7756,7 +7827,6 @@
           <w:color w:val="333333"/>
           <w:szCs w:val="20"/>
         </w:rPr>
-        <w:lastRenderedPageBreak/>
         <w:t>1</w:t>
       </w:r>
       <w:r>
@@ -8682,6 +8752,7 @@
           <w:color w:val="333333"/>
           <w:szCs w:val="20"/>
         </w:rPr>
+        <w:lastRenderedPageBreak/>
         <w:t>1</w:t>
       </w:r>
       <w:r>
@@ -8774,7 +8845,6 @@
           <w:color w:val="333333"/>
           <w:szCs w:val="20"/>
         </w:rPr>
-        <w:lastRenderedPageBreak/>
         <w:t>4</w:t>
       </w:r>
       <w:r>
@@ -9587,6 +9657,7 @@
           <w:color w:val="333333"/>
           <w:szCs w:val="20"/>
         </w:rPr>
+        <w:lastRenderedPageBreak/>
         <w:t>2</w:t>
       </w:r>
       <w:r>
@@ -9661,7 +9732,6 @@
           <w:color w:val="333333"/>
           <w:szCs w:val="20"/>
         </w:rPr>
-        <w:lastRenderedPageBreak/>
         <w:t xml:space="preserve">6996 </w:t>
       </w:r>
       <w:r>
@@ -10416,6 +10486,7 @@
           <w:color w:val="333333"/>
           <w:szCs w:val="20"/>
         </w:rPr>
+        <w:lastRenderedPageBreak/>
         <w:t xml:space="preserve">1254 </w:t>
       </w:r>
       <w:r>
@@ -10498,7 +10569,6 @@
           <w:color w:val="333333"/>
           <w:szCs w:val="20"/>
         </w:rPr>
-        <w:lastRenderedPageBreak/>
         <w:t xml:space="preserve">12891 </w:t>
       </w:r>
       <w:r>
@@ -11234,6 +11304,7 @@
           <w:color w:val="333333"/>
           <w:szCs w:val="20"/>
         </w:rPr>
+        <w:lastRenderedPageBreak/>
         <w:t>2</w:t>
       </w:r>
       <w:r>
@@ -11324,7 +11395,6 @@
           <w:color w:val="333333"/>
           <w:szCs w:val="20"/>
         </w:rPr>
-        <w:lastRenderedPageBreak/>
         <w:t>17626 Four Squares (S3)</w:t>
       </w:r>
     </w:p>
@@ -12114,6 +12184,7 @@
           <w:color w:val="333333"/>
           <w:szCs w:val="20"/>
         </w:rPr>
+        <w:lastRenderedPageBreak/>
         <w:t>-</w:t>
       </w:r>
       <w:r>
@@ -12205,7 +12276,6 @@
           <w:color w:val="333333"/>
           <w:szCs w:val="20"/>
         </w:rPr>
-        <w:lastRenderedPageBreak/>
         <w:t>1</w:t>
       </w:r>
       <w:r>
@@ -13047,6 +13117,7 @@
           <w:color w:val="333333"/>
           <w:szCs w:val="20"/>
         </w:rPr>
+        <w:lastRenderedPageBreak/>
         <w:t>6</w:t>
       </w:r>
       <w:r>
@@ -13137,7 +13208,6 @@
           <w:color w:val="333333"/>
           <w:szCs w:val="20"/>
         </w:rPr>
-        <w:lastRenderedPageBreak/>
         <w:t>1</w:t>
       </w:r>
       <w:r>
@@ -13892,6 +13962,7 @@
           <w:color w:val="333333"/>
           <w:szCs w:val="20"/>
         </w:rPr>
+        <w:lastRenderedPageBreak/>
         <w:t xml:space="preserve">10845 </w:t>
       </w:r>
       <w:r>
@@ -13958,7 +14029,6 @@
           <w:color w:val="333333"/>
           <w:szCs w:val="20"/>
         </w:rPr>
-        <w:lastRenderedPageBreak/>
         <w:t xml:space="preserve">1158 </w:t>
       </w:r>
       <w:r>
@@ -14839,6 +14909,7 @@
           <w:color w:val="333333"/>
           <w:szCs w:val="20"/>
         </w:rPr>
+        <w:lastRenderedPageBreak/>
         <w:t>1</w:t>
       </w:r>
       <w:r>
@@ -14913,7 +14984,6 @@
           <w:color w:val="333333"/>
           <w:szCs w:val="20"/>
         </w:rPr>
-        <w:lastRenderedPageBreak/>
         <w:t xml:space="preserve">1012 </w:t>
       </w:r>
       <w:r>

</xml_diff>

<commit_message>
Q2476_Dice_Game (MATHETICS, BRONZE 3) added
</commit_message>
<xml_diff>
--- a/알고리즘 가이드라인.docx
+++ b/알고리즘 가이드라인.docx
@@ -1336,7 +1336,7 @@
       <w:pPr>
         <w:pStyle w:val="a3"/>
         <w:rPr>
-          <w:rFonts w:ascii="Open Sans" w:hAnsi="Open Sans" w:cs="Open Sans" w:hint="eastAsia"/>
+          <w:rFonts w:ascii="Open Sans" w:hAnsi="Open Sans" w:cs="Open Sans"/>
           <w:color w:val="333333"/>
           <w:szCs w:val="20"/>
         </w:rPr>
@@ -4984,6 +4984,92 @@
     <w:p>
       <w:pPr>
         <w:pStyle w:val="a3"/>
+        <w:rPr>
+          <w:rFonts w:ascii="Open Sans" w:hAnsi="Open Sans" w:cs="Open Sans" w:hint="eastAsia"/>
+          <w:color w:val="333333"/>
+          <w:szCs w:val="20"/>
+        </w:rPr>
+      </w:pPr>
+    </w:p>
+    <w:p>
+      <w:pPr>
+        <w:pStyle w:val="a3"/>
+        <w:widowControl/>
+        <w:numPr>
+          <w:ilvl w:val="0"/>
+          <w:numId w:val="3"/>
+        </w:numPr>
+        <w:wordWrap/>
+        <w:autoSpaceDE/>
+        <w:autoSpaceDN/>
+        <w:spacing w:after="300"/>
+        <w:ind w:leftChars="0"/>
+        <w:rPr>
+          <w:rFonts w:ascii="Open Sans" w:hAnsi="Open Sans" w:cs="Open Sans"/>
+          <w:color w:val="333333"/>
+          <w:szCs w:val="20"/>
+        </w:rPr>
+      </w:pPr>
+      <w:r>
+        <w:rPr>
+          <w:rFonts w:ascii="Open Sans" w:hAnsi="Open Sans" w:cs="Open Sans" w:hint="eastAsia"/>
+          <w:color w:val="333333"/>
+          <w:szCs w:val="20"/>
+        </w:rPr>
+        <w:t>2</w:t>
+      </w:r>
+      <w:r>
+        <w:rPr>
+          <w:rFonts w:ascii="Open Sans" w:hAnsi="Open Sans" w:cs="Open Sans"/>
+          <w:color w:val="333333"/>
+          <w:szCs w:val="20"/>
+        </w:rPr>
+        <w:t xml:space="preserve">476 </w:t>
+      </w:r>
+      <w:r>
+        <w:rPr>
+          <w:rFonts w:ascii="Open Sans" w:hAnsi="Open Sans" w:cs="Open Sans" w:hint="eastAsia"/>
+          <w:color w:val="333333"/>
+          <w:szCs w:val="20"/>
+        </w:rPr>
+        <w:t>주사위</w:t>
+      </w:r>
+      <w:r>
+        <w:rPr>
+          <w:rFonts w:ascii="Open Sans" w:hAnsi="Open Sans" w:cs="Open Sans" w:hint="eastAsia"/>
+          <w:color w:val="333333"/>
+          <w:szCs w:val="20"/>
+        </w:rPr>
+        <w:t xml:space="preserve"> </w:t>
+      </w:r>
+      <w:r>
+        <w:rPr>
+          <w:rFonts w:ascii="Open Sans" w:hAnsi="Open Sans" w:cs="Open Sans" w:hint="eastAsia"/>
+          <w:color w:val="333333"/>
+          <w:szCs w:val="20"/>
+        </w:rPr>
+        <w:t>게임</w:t>
+      </w:r>
+      <w:r>
+        <w:rPr>
+          <w:rFonts w:ascii="Open Sans" w:hAnsi="Open Sans" w:cs="Open Sans" w:hint="eastAsia"/>
+          <w:color w:val="333333"/>
+          <w:szCs w:val="20"/>
+        </w:rPr>
+        <w:t xml:space="preserve"> </w:t>
+      </w:r>
+      <w:r>
+        <w:rPr>
+          <w:rFonts w:ascii="Open Sans" w:hAnsi="Open Sans" w:cs="Open Sans"/>
+          <w:color w:val="333333"/>
+          <w:szCs w:val="20"/>
+        </w:rPr>
+        <w:t>(B3)</w:t>
+      </w:r>
+    </w:p>
+    <w:p>
+      <w:pPr>
+        <w:pStyle w:val="a3"/>
         <w:widowControl/>
         <w:wordWrap/>
         <w:autoSpaceDE/>
@@ -8712,6 +8798,7 @@
           <w:color w:val="333333"/>
           <w:szCs w:val="20"/>
         </w:rPr>
+        <w:lastRenderedPageBreak/>
         <w:t>2</w:t>
       </w:r>
       <w:r>
@@ -8798,7 +8885,6 @@
           <w:color w:val="333333"/>
           <w:szCs w:val="20"/>
         </w:rPr>
-        <w:lastRenderedPageBreak/>
         <w:t>1</w:t>
       </w:r>
       <w:r>
@@ -9668,6 +9754,7 @@
           <w:color w:val="333333"/>
           <w:szCs w:val="20"/>
         </w:rPr>
+        <w:lastRenderedPageBreak/>
         <w:t>-</w:t>
       </w:r>
       <w:r>
@@ -9759,7 +9846,6 @@
           <w:color w:val="333333"/>
           <w:szCs w:val="20"/>
         </w:rPr>
-        <w:lastRenderedPageBreak/>
         <w:t>1</w:t>
       </w:r>
       <w:r>
@@ -14001,6 +14087,7 @@
           <w:b/>
           <w:bCs/>
         </w:rPr>
+        <w:lastRenderedPageBreak/>
         <w:t>A</w:t>
       </w:r>
       <w:r>
@@ -15020,7 +15107,6 @@
           <w:color w:val="333333"/>
           <w:szCs w:val="20"/>
         </w:rPr>
-        <w:lastRenderedPageBreak/>
         <w:t>A</w:t>
       </w:r>
       <w:r>

</xml_diff>

<commit_message>
Q2592_REPRESENTATIVE_VALUE (MATHEMATICS, BRONZE 2) ADDED
</commit_message>
<xml_diff>
--- a/알고리즘 가이드라인.docx
+++ b/알고리즘 가이드라인.docx
@@ -5533,7 +5533,7 @@
       <w:pPr>
         <w:pStyle w:val="a3"/>
         <w:rPr>
-          <w:rFonts w:ascii="Open Sans" w:hAnsi="Open Sans" w:cs="Open Sans" w:hint="eastAsia"/>
+          <w:rFonts w:ascii="Open Sans" w:hAnsi="Open Sans" w:cs="Open Sans"/>
           <w:color w:val="333333"/>
           <w:szCs w:val="20"/>
         </w:rPr>
@@ -5597,6 +5597,76 @@
           <w:szCs w:val="20"/>
         </w:rPr>
         <w:t>쿠폰</w:t>
+      </w:r>
+      <w:r>
+        <w:rPr>
+          <w:rFonts w:ascii="Open Sans" w:hAnsi="Open Sans" w:cs="Open Sans" w:hint="eastAsia"/>
+          <w:color w:val="333333"/>
+          <w:szCs w:val="20"/>
+        </w:rPr>
+        <w:t xml:space="preserve"> </w:t>
+      </w:r>
+      <w:r>
+        <w:rPr>
+          <w:rFonts w:ascii="Open Sans" w:hAnsi="Open Sans" w:cs="Open Sans"/>
+          <w:color w:val="333333"/>
+          <w:szCs w:val="20"/>
+        </w:rPr>
+        <w:t>(B2)</w:t>
+      </w:r>
+    </w:p>
+    <w:p>
+      <w:pPr>
+        <w:pStyle w:val="a3"/>
+        <w:rPr>
+          <w:rFonts w:ascii="Open Sans" w:hAnsi="Open Sans" w:cs="Open Sans" w:hint="eastAsia"/>
+          <w:color w:val="333333"/>
+          <w:szCs w:val="20"/>
+        </w:rPr>
+      </w:pPr>
+    </w:p>
+    <w:p>
+      <w:pPr>
+        <w:pStyle w:val="a3"/>
+        <w:widowControl/>
+        <w:numPr>
+          <w:ilvl w:val="0"/>
+          <w:numId w:val="3"/>
+        </w:numPr>
+        <w:wordWrap/>
+        <w:autoSpaceDE/>
+        <w:autoSpaceDN/>
+        <w:spacing w:after="300"/>
+        <w:ind w:leftChars="0"/>
+        <w:rPr>
+          <w:rFonts w:ascii="Open Sans" w:hAnsi="Open Sans" w:cs="Open Sans"/>
+          <w:color w:val="333333"/>
+          <w:szCs w:val="20"/>
+        </w:rPr>
+      </w:pPr>
+      <w:r>
+        <w:rPr>
+          <w:rFonts w:ascii="Open Sans" w:hAnsi="Open Sans" w:cs="Open Sans" w:hint="eastAsia"/>
+          <w:color w:val="333333"/>
+          <w:szCs w:val="20"/>
+        </w:rPr>
+        <w:t>2</w:t>
+      </w:r>
+      <w:r>
+        <w:rPr>
+          <w:rFonts w:ascii="Open Sans" w:hAnsi="Open Sans" w:cs="Open Sans"/>
+          <w:color w:val="333333"/>
+          <w:szCs w:val="20"/>
+        </w:rPr>
+        <w:t xml:space="preserve">592 </w:t>
+      </w:r>
+      <w:r>
+        <w:rPr>
+          <w:rFonts w:ascii="Open Sans" w:hAnsi="Open Sans" w:cs="Open Sans" w:hint="eastAsia"/>
+          <w:color w:val="333333"/>
+          <w:szCs w:val="20"/>
+        </w:rPr>
+        <w:t>대표값</w:t>
       </w:r>
       <w:r>
         <w:rPr>
@@ -8670,6 +8740,7 @@
           <w:color w:val="333333"/>
           <w:szCs w:val="20"/>
         </w:rPr>
+        <w:lastRenderedPageBreak/>
         <w:t>3</w:t>
       </w:r>
       <w:r>
@@ -8794,7 +8865,6 @@
           <w:color w:val="333333"/>
           <w:szCs w:val="20"/>
         </w:rPr>
-        <w:lastRenderedPageBreak/>
         <w:t>2</w:t>
       </w:r>
       <w:r>
@@ -9682,6 +9752,7 @@
           <w:color w:val="333333"/>
           <w:szCs w:val="20"/>
         </w:rPr>
+        <w:lastRenderedPageBreak/>
         <w:t>1</w:t>
       </w:r>
       <w:r>
@@ -9756,7 +9827,6 @@
           <w:color w:val="333333"/>
           <w:szCs w:val="20"/>
         </w:rPr>
-        <w:lastRenderedPageBreak/>
         <w:t>1</w:t>
       </w:r>
       <w:r>
@@ -14912,6 +14982,7 @@
           <w:color w:val="333333"/>
           <w:szCs w:val="20"/>
         </w:rPr>
+        <w:lastRenderedPageBreak/>
         <w:t xml:space="preserve">2002 </w:t>
       </w:r>
       <w:r>
@@ -14980,7 +15051,6 @@
           <w:color w:val="333333"/>
           <w:szCs w:val="20"/>
         </w:rPr>
-        <w:lastRenderedPageBreak/>
         <w:t>1</w:t>
       </w:r>
       <w:r>

</xml_diff>

<commit_message>
Q10093 NUMBER (IMPLEMENTATION, BRONZE 2) ADDED
</commit_message>
<xml_diff>
--- a/알고리즘 가이드라인.docx
+++ b/알고리즘 가이드라인.docx
@@ -2916,14 +2916,9 @@
     </w:p>
     <w:p>
       <w:pPr>
-        <w:widowControl/>
-        <w:wordWrap/>
-        <w:autoSpaceDE/>
-        <w:autoSpaceDN/>
-        <w:spacing w:after="300"/>
-        <w:ind w:left="440"/>
-        <w:rPr>
-          <w:rFonts w:ascii="Open Sans" w:hAnsi="Open Sans" w:cs="Open Sans"/>
+        <w:pStyle w:val="a3"/>
+        <w:rPr>
+          <w:rFonts w:ascii="Open Sans" w:hAnsi="Open Sans" w:cs="Open Sans" w:hint="eastAsia"/>
           <w:color w:val="333333"/>
           <w:szCs w:val="20"/>
         </w:rPr>
@@ -2962,56 +2957,41 @@
           <w:color w:val="333333"/>
           <w:szCs w:val="20"/>
         </w:rPr>
-        <w:t xml:space="preserve">157 </w:t>
-      </w:r>
-      <w:r>
-        <w:rPr>
-          <w:rFonts w:ascii="Open Sans" w:hAnsi="Open Sans" w:cs="Open Sans" w:hint="eastAsia"/>
-          <w:color w:val="333333"/>
-          <w:szCs w:val="20"/>
-        </w:rPr>
-        <w:t>단어</w:t>
-      </w:r>
-      <w:r>
-        <w:rPr>
-          <w:rFonts w:ascii="Open Sans" w:hAnsi="Open Sans" w:cs="Open Sans" w:hint="eastAsia"/>
-          <w:color w:val="333333"/>
-          <w:szCs w:val="20"/>
-        </w:rPr>
-        <w:t xml:space="preserve"> </w:t>
-      </w:r>
-      <w:r>
-        <w:rPr>
-          <w:rFonts w:ascii="Open Sans" w:hAnsi="Open Sans" w:cs="Open Sans" w:hint="eastAsia"/>
-          <w:color w:val="333333"/>
-          <w:szCs w:val="20"/>
-        </w:rPr>
-        <w:t>공부</w:t>
-      </w:r>
-      <w:r>
-        <w:rPr>
-          <w:rFonts w:ascii="Open Sans" w:hAnsi="Open Sans" w:cs="Open Sans" w:hint="eastAsia"/>
-          <w:color w:val="333333"/>
-          <w:szCs w:val="20"/>
-        </w:rPr>
-        <w:t xml:space="preserve"> </w:t>
-      </w:r>
-      <w:r>
-        <w:rPr>
-          <w:rFonts w:ascii="Open Sans" w:hAnsi="Open Sans" w:cs="Open Sans"/>
-          <w:color w:val="333333"/>
-          <w:szCs w:val="20"/>
-        </w:rPr>
-        <w:t>(B1)</w:t>
-      </w:r>
-    </w:p>
-    <w:p>
-      <w:pPr>
-        <w:widowControl/>
-        <w:wordWrap/>
-        <w:autoSpaceDE/>
-        <w:autoSpaceDN/>
-        <w:spacing w:after="300"/>
+        <w:t xml:space="preserve">0093 </w:t>
+      </w:r>
+      <w:r>
+        <w:rPr>
+          <w:rFonts w:ascii="Open Sans" w:hAnsi="Open Sans" w:cs="Open Sans" w:hint="eastAsia"/>
+          <w:color w:val="333333"/>
+          <w:szCs w:val="20"/>
+        </w:rPr>
+        <w:t>숫자</w:t>
+      </w:r>
+      <w:r>
+        <w:rPr>
+          <w:rFonts w:ascii="Open Sans" w:hAnsi="Open Sans" w:cs="Open Sans" w:hint="eastAsia"/>
+          <w:color w:val="333333"/>
+          <w:szCs w:val="20"/>
+        </w:rPr>
+        <w:t xml:space="preserve"> </w:t>
+      </w:r>
+      <w:r>
+        <w:rPr>
+          <w:rFonts w:ascii="Open Sans" w:hAnsi="Open Sans" w:cs="Open Sans"/>
+          <w:color w:val="333333"/>
+          <w:szCs w:val="20"/>
+        </w:rPr>
+        <w:t>(B2)</w:t>
+      </w:r>
+    </w:p>
+    <w:p>
+      <w:pPr>
+        <w:widowControl/>
+        <w:wordWrap/>
+        <w:autoSpaceDE/>
+        <w:autoSpaceDN/>
+        <w:spacing w:after="300"/>
+        <w:ind w:left="440"/>
         <w:rPr>
           <w:rFonts w:ascii="Open Sans" w:hAnsi="Open Sans" w:cs="Open Sans"/>
           <w:color w:val="333333"/>
@@ -3045,6 +3025,96 @@
           <w:szCs w:val="20"/>
         </w:rPr>
         <w:lastRenderedPageBreak/>
+        <w:t>1</w:t>
+      </w:r>
+      <w:r>
+        <w:rPr>
+          <w:rFonts w:ascii="Open Sans" w:hAnsi="Open Sans" w:cs="Open Sans"/>
+          <w:color w:val="333333"/>
+          <w:szCs w:val="20"/>
+        </w:rPr>
+        <w:t xml:space="preserve">157 </w:t>
+      </w:r>
+      <w:r>
+        <w:rPr>
+          <w:rFonts w:ascii="Open Sans" w:hAnsi="Open Sans" w:cs="Open Sans" w:hint="eastAsia"/>
+          <w:color w:val="333333"/>
+          <w:szCs w:val="20"/>
+        </w:rPr>
+        <w:t>단어</w:t>
+      </w:r>
+      <w:r>
+        <w:rPr>
+          <w:rFonts w:ascii="Open Sans" w:hAnsi="Open Sans" w:cs="Open Sans" w:hint="eastAsia"/>
+          <w:color w:val="333333"/>
+          <w:szCs w:val="20"/>
+        </w:rPr>
+        <w:t xml:space="preserve"> </w:t>
+      </w:r>
+      <w:r>
+        <w:rPr>
+          <w:rFonts w:ascii="Open Sans" w:hAnsi="Open Sans" w:cs="Open Sans" w:hint="eastAsia"/>
+          <w:color w:val="333333"/>
+          <w:szCs w:val="20"/>
+        </w:rPr>
+        <w:t>공부</w:t>
+      </w:r>
+      <w:r>
+        <w:rPr>
+          <w:rFonts w:ascii="Open Sans" w:hAnsi="Open Sans" w:cs="Open Sans" w:hint="eastAsia"/>
+          <w:color w:val="333333"/>
+          <w:szCs w:val="20"/>
+        </w:rPr>
+        <w:t xml:space="preserve"> </w:t>
+      </w:r>
+      <w:r>
+        <w:rPr>
+          <w:rFonts w:ascii="Open Sans" w:hAnsi="Open Sans" w:cs="Open Sans"/>
+          <w:color w:val="333333"/>
+          <w:szCs w:val="20"/>
+        </w:rPr>
+        <w:t>(B1)</w:t>
+      </w:r>
+    </w:p>
+    <w:p>
+      <w:pPr>
+        <w:widowControl/>
+        <w:wordWrap/>
+        <w:autoSpaceDE/>
+        <w:autoSpaceDN/>
+        <w:spacing w:after="300"/>
+        <w:rPr>
+          <w:rFonts w:ascii="Open Sans" w:hAnsi="Open Sans" w:cs="Open Sans"/>
+          <w:color w:val="333333"/>
+          <w:szCs w:val="20"/>
+        </w:rPr>
+      </w:pPr>
+    </w:p>
+    <w:p>
+      <w:pPr>
+        <w:pStyle w:val="a3"/>
+        <w:widowControl/>
+        <w:numPr>
+          <w:ilvl w:val="0"/>
+          <w:numId w:val="10"/>
+        </w:numPr>
+        <w:wordWrap/>
+        <w:autoSpaceDE/>
+        <w:autoSpaceDN/>
+        <w:spacing w:after="300"/>
+        <w:ind w:leftChars="0"/>
+        <w:rPr>
+          <w:rFonts w:ascii="Open Sans" w:hAnsi="Open Sans" w:cs="Open Sans"/>
+          <w:color w:val="333333"/>
+          <w:szCs w:val="20"/>
+        </w:rPr>
+      </w:pPr>
+      <w:r>
+        <w:rPr>
+          <w:rFonts w:ascii="Open Sans" w:hAnsi="Open Sans" w:cs="Open Sans" w:hint="eastAsia"/>
+          <w:color w:val="333333"/>
+          <w:szCs w:val="20"/>
+        </w:rPr>
         <w:t>1</w:t>
       </w:r>
       <w:r>
@@ -4827,6 +4897,7 @@
           <w:color w:val="333333"/>
           <w:szCs w:val="20"/>
         </w:rPr>
+        <w:lastRenderedPageBreak/>
         <w:t>1</w:t>
       </w:r>
       <w:r>
@@ -4929,7 +5000,6 @@
           <w:color w:val="333333"/>
           <w:szCs w:val="20"/>
         </w:rPr>
-        <w:lastRenderedPageBreak/>
         <w:t>1</w:t>
       </w:r>
       <w:r>
@@ -5619,7 +5689,7 @@
       <w:pPr>
         <w:pStyle w:val="a3"/>
         <w:rPr>
-          <w:rFonts w:ascii="Open Sans" w:hAnsi="Open Sans" w:cs="Open Sans" w:hint="eastAsia"/>
+          <w:rFonts w:ascii="Open Sans" w:hAnsi="Open Sans" w:cs="Open Sans"/>
           <w:color w:val="333333"/>
           <w:szCs w:val="20"/>
         </w:rPr>
@@ -7647,6 +7717,7 @@
           <w:color w:val="333333"/>
           <w:szCs w:val="20"/>
         </w:rPr>
+        <w:lastRenderedPageBreak/>
         <w:t>A</w:t>
       </w:r>
       <w:r>
@@ -8666,6 +8737,7 @@
           <w:color w:val="333333"/>
           <w:szCs w:val="20"/>
         </w:rPr>
+        <w:lastRenderedPageBreak/>
         <w:t>2</w:t>
       </w:r>
       <w:r>
@@ -8740,7 +8812,6 @@
           <w:color w:val="333333"/>
           <w:szCs w:val="20"/>
         </w:rPr>
-        <w:lastRenderedPageBreak/>
         <w:t>3</w:t>
       </w:r>
       <w:r>
@@ -9572,6 +9643,7 @@
           <w:color w:val="333333"/>
           <w:szCs w:val="20"/>
         </w:rPr>
+        <w:lastRenderedPageBreak/>
         <w:t>1</w:t>
       </w:r>
       <w:r>
@@ -9752,7 +9824,6 @@
           <w:color w:val="333333"/>
           <w:szCs w:val="20"/>
         </w:rPr>
-        <w:lastRenderedPageBreak/>
         <w:t>1</w:t>
       </w:r>
       <w:r>
@@ -14884,6 +14955,7 @@
           <w:color w:val="333333"/>
           <w:szCs w:val="20"/>
         </w:rPr>
+        <w:lastRenderedPageBreak/>
         <w:t>1</w:t>
       </w:r>
       <w:r>
@@ -14982,7 +15054,6 @@
           <w:color w:val="333333"/>
           <w:szCs w:val="20"/>
         </w:rPr>
-        <w:lastRenderedPageBreak/>
         <w:t xml:space="preserve">2002 </w:t>
       </w:r>
       <w:r>

</xml_diff>

<commit_message>
Q13305 GAS STATION (GREEDY, SILVER 3) ADDED
</commit_message>
<xml_diff>
--- a/알고리즘 가이드라인.docx
+++ b/알고리즘 가이드라인.docx
@@ -8421,7 +8421,7 @@
       <w:pPr>
         <w:pStyle w:val="a3"/>
         <w:rPr>
-          <w:rFonts w:ascii="Open Sans" w:hAnsi="Open Sans" w:cs="Open Sans" w:hint="eastAsia"/>
+          <w:rFonts w:ascii="Open Sans" w:hAnsi="Open Sans" w:cs="Open Sans"/>
           <w:color w:val="333333"/>
           <w:szCs w:val="20"/>
         </w:rPr>
@@ -10597,13 +10597,9 @@
     </w:p>
     <w:p>
       <w:pPr>
-        <w:widowControl/>
-        <w:wordWrap/>
-        <w:autoSpaceDE/>
-        <w:autoSpaceDN/>
-        <w:spacing w:after="300"/>
-        <w:rPr>
-          <w:rFonts w:ascii="Open Sans" w:hAnsi="Open Sans" w:cs="Open Sans"/>
+        <w:pStyle w:val="a3"/>
+        <w:rPr>
+          <w:rFonts w:ascii="Open Sans" w:hAnsi="Open Sans" w:cs="Open Sans" w:hint="eastAsia"/>
           <w:color w:val="333333"/>
           <w:szCs w:val="20"/>
         </w:rPr>
@@ -10642,36 +10638,40 @@
           <w:color w:val="333333"/>
           <w:szCs w:val="20"/>
         </w:rPr>
-        <w:t xml:space="preserve">052 </w:t>
-      </w:r>
-      <w:r>
-        <w:rPr>
-          <w:rFonts w:ascii="Open Sans" w:hAnsi="Open Sans" w:cs="Open Sans" w:hint="eastAsia"/>
-          <w:color w:val="333333"/>
-          <w:szCs w:val="20"/>
-        </w:rPr>
-        <w:t>물병</w:t>
-      </w:r>
-      <w:r>
-        <w:rPr>
-          <w:rFonts w:ascii="Open Sans" w:hAnsi="Open Sans" w:cs="Open Sans" w:hint="eastAsia"/>
-          <w:color w:val="333333"/>
-          <w:szCs w:val="20"/>
-        </w:rPr>
-        <w:t xml:space="preserve"> </w:t>
-      </w:r>
-      <w:r>
-        <w:rPr>
-          <w:rFonts w:ascii="Open Sans" w:hAnsi="Open Sans" w:cs="Open Sans"/>
-          <w:color w:val="333333"/>
-          <w:szCs w:val="20"/>
-        </w:rPr>
-        <w:t>(S1)</w:t>
-      </w:r>
-    </w:p>
-    <w:p>
-      <w:pPr>
-        <w:pStyle w:val="a3"/>
+        <w:t xml:space="preserve">3305 </w:t>
+      </w:r>
+      <w:r>
+        <w:rPr>
+          <w:rFonts w:ascii="Open Sans" w:hAnsi="Open Sans" w:cs="Open Sans" w:hint="eastAsia"/>
+          <w:color w:val="333333"/>
+          <w:szCs w:val="20"/>
+        </w:rPr>
+        <w:t>주유소</w:t>
+      </w:r>
+      <w:r>
+        <w:rPr>
+          <w:rFonts w:ascii="Open Sans" w:hAnsi="Open Sans" w:cs="Open Sans" w:hint="eastAsia"/>
+          <w:color w:val="333333"/>
+          <w:szCs w:val="20"/>
+        </w:rPr>
+        <w:t xml:space="preserve"> </w:t>
+      </w:r>
+      <w:r>
+        <w:rPr>
+          <w:rFonts w:ascii="Open Sans" w:hAnsi="Open Sans" w:cs="Open Sans"/>
+          <w:color w:val="333333"/>
+          <w:szCs w:val="20"/>
+        </w:rPr>
+        <w:t>(S3)</w:t>
+      </w:r>
+    </w:p>
+    <w:p>
+      <w:pPr>
+        <w:widowControl/>
+        <w:wordWrap/>
+        <w:autoSpaceDE/>
+        <w:autoSpaceDN/>
+        <w:spacing w:after="300"/>
         <w:rPr>
           <w:rFonts w:ascii="Open Sans" w:hAnsi="Open Sans" w:cs="Open Sans"/>
           <w:color w:val="333333"/>
@@ -10705,6 +10705,76 @@
           <w:szCs w:val="20"/>
         </w:rPr>
         <w:lastRenderedPageBreak/>
+        <w:t>1</w:t>
+      </w:r>
+      <w:r>
+        <w:rPr>
+          <w:rFonts w:ascii="Open Sans" w:hAnsi="Open Sans" w:cs="Open Sans"/>
+          <w:color w:val="333333"/>
+          <w:szCs w:val="20"/>
+        </w:rPr>
+        <w:t xml:space="preserve">052 </w:t>
+      </w:r>
+      <w:r>
+        <w:rPr>
+          <w:rFonts w:ascii="Open Sans" w:hAnsi="Open Sans" w:cs="Open Sans" w:hint="eastAsia"/>
+          <w:color w:val="333333"/>
+          <w:szCs w:val="20"/>
+        </w:rPr>
+        <w:t>물병</w:t>
+      </w:r>
+      <w:r>
+        <w:rPr>
+          <w:rFonts w:ascii="Open Sans" w:hAnsi="Open Sans" w:cs="Open Sans" w:hint="eastAsia"/>
+          <w:color w:val="333333"/>
+          <w:szCs w:val="20"/>
+        </w:rPr>
+        <w:t xml:space="preserve"> </w:t>
+      </w:r>
+      <w:r>
+        <w:rPr>
+          <w:rFonts w:ascii="Open Sans" w:hAnsi="Open Sans" w:cs="Open Sans"/>
+          <w:color w:val="333333"/>
+          <w:szCs w:val="20"/>
+        </w:rPr>
+        <w:t>(S1)</w:t>
+      </w:r>
+    </w:p>
+    <w:p>
+      <w:pPr>
+        <w:pStyle w:val="a3"/>
+        <w:rPr>
+          <w:rFonts w:ascii="Open Sans" w:hAnsi="Open Sans" w:cs="Open Sans"/>
+          <w:color w:val="333333"/>
+          <w:szCs w:val="20"/>
+        </w:rPr>
+      </w:pPr>
+    </w:p>
+    <w:p>
+      <w:pPr>
+        <w:pStyle w:val="a3"/>
+        <w:widowControl/>
+        <w:numPr>
+          <w:ilvl w:val="0"/>
+          <w:numId w:val="23"/>
+        </w:numPr>
+        <w:wordWrap/>
+        <w:autoSpaceDE/>
+        <w:autoSpaceDN/>
+        <w:spacing w:after="300"/>
+        <w:ind w:leftChars="0"/>
+        <w:rPr>
+          <w:rFonts w:ascii="Open Sans" w:hAnsi="Open Sans" w:cs="Open Sans"/>
+          <w:color w:val="333333"/>
+          <w:szCs w:val="20"/>
+        </w:rPr>
+      </w:pPr>
+      <w:r>
+        <w:rPr>
+          <w:rFonts w:ascii="Open Sans" w:hAnsi="Open Sans" w:cs="Open Sans" w:hint="eastAsia"/>
+          <w:color w:val="333333"/>
+          <w:szCs w:val="20"/>
+        </w:rPr>
         <w:t>2</w:t>
       </w:r>
       <w:r>
@@ -12499,6 +12569,7 @@
           <w:color w:val="333333"/>
           <w:szCs w:val="20"/>
         </w:rPr>
+        <w:lastRenderedPageBreak/>
         <w:t>2</w:t>
       </w:r>
       <w:r>
@@ -12591,7 +12662,6 @@
           <w:color w:val="333333"/>
           <w:szCs w:val="20"/>
         </w:rPr>
-        <w:lastRenderedPageBreak/>
         <w:t>1</w:t>
       </w:r>
       <w:r>
@@ -14407,7 +14477,6 @@
           <w:color w:val="333333"/>
           <w:szCs w:val="20"/>
         </w:rPr>
-        <w:lastRenderedPageBreak/>
         <w:t>-</w:t>
       </w:r>
       <w:r>
@@ -15367,7 +15436,6 @@
           <w:color w:val="333333"/>
           <w:szCs w:val="20"/>
         </w:rPr>
-        <w:lastRenderedPageBreak/>
         <w:t>-</w:t>
       </w:r>
       <w:r>
@@ -16282,6 +16350,7 @@
           <w:color w:val="333333"/>
           <w:szCs w:val="20"/>
         </w:rPr>
+        <w:lastRenderedPageBreak/>
         <w:t>1</w:t>
       </w:r>
       <w:r>
@@ -17239,6 +17308,7 @@
           <w:color w:val="333333"/>
           <w:szCs w:val="20"/>
         </w:rPr>
+        <w:lastRenderedPageBreak/>
         <w:t>1</w:t>
       </w:r>
       <w:r>

</xml_diff>

<commit_message>
Q1564 FACTORIAL 5 (NUMBER THEORY, SILVER 2) ADDED
</commit_message>
<xml_diff>
--- a/알고리즘 가이드라인.docx
+++ b/알고리즘 가이드라인.docx
@@ -10599,7 +10599,7 @@
       <w:pPr>
         <w:pStyle w:val="a3"/>
         <w:rPr>
-          <w:rFonts w:ascii="Open Sans" w:hAnsi="Open Sans" w:cs="Open Sans" w:hint="eastAsia"/>
+          <w:rFonts w:ascii="Open Sans" w:hAnsi="Open Sans" w:cs="Open Sans"/>
           <w:color w:val="333333"/>
           <w:szCs w:val="20"/>
         </w:rPr>
@@ -11851,6 +11851,76 @@
     </w:p>
     <w:p>
       <w:pPr>
+        <w:pStyle w:val="a3"/>
+        <w:rPr>
+          <w:rFonts w:ascii="Open Sans" w:hAnsi="Open Sans" w:cs="Open Sans" w:hint="eastAsia"/>
+          <w:color w:val="333333"/>
+          <w:szCs w:val="20"/>
+        </w:rPr>
+      </w:pPr>
+    </w:p>
+    <w:p>
+      <w:pPr>
+        <w:pStyle w:val="a3"/>
+        <w:widowControl/>
+        <w:numPr>
+          <w:ilvl w:val="0"/>
+          <w:numId w:val="22"/>
+        </w:numPr>
+        <w:wordWrap/>
+        <w:autoSpaceDE/>
+        <w:autoSpaceDN/>
+        <w:spacing w:after="300"/>
+        <w:ind w:leftChars="0"/>
+        <w:rPr>
+          <w:rFonts w:ascii="Open Sans" w:hAnsi="Open Sans" w:cs="Open Sans"/>
+          <w:color w:val="333333"/>
+          <w:szCs w:val="20"/>
+        </w:rPr>
+      </w:pPr>
+      <w:r>
+        <w:rPr>
+          <w:rFonts w:ascii="Open Sans" w:hAnsi="Open Sans" w:cs="Open Sans" w:hint="eastAsia"/>
+          <w:color w:val="333333"/>
+          <w:szCs w:val="20"/>
+        </w:rPr>
+        <w:t>1</w:t>
+      </w:r>
+      <w:r>
+        <w:rPr>
+          <w:rFonts w:ascii="Open Sans" w:hAnsi="Open Sans" w:cs="Open Sans"/>
+          <w:color w:val="333333"/>
+          <w:szCs w:val="20"/>
+        </w:rPr>
+        <w:t xml:space="preserve">564 </w:t>
+      </w:r>
+      <w:r>
+        <w:rPr>
+          <w:rFonts w:ascii="Open Sans" w:hAnsi="Open Sans" w:cs="Open Sans" w:hint="eastAsia"/>
+          <w:color w:val="333333"/>
+          <w:szCs w:val="20"/>
+        </w:rPr>
+        <w:t>팩토리얼</w:t>
+      </w:r>
+      <w:r>
+        <w:rPr>
+          <w:rFonts w:ascii="Open Sans" w:hAnsi="Open Sans" w:cs="Open Sans" w:hint="eastAsia"/>
+          <w:color w:val="333333"/>
+          <w:szCs w:val="20"/>
+        </w:rPr>
+        <w:t xml:space="preserve"> </w:t>
+      </w:r>
+      <w:r>
+        <w:rPr>
+          <w:rFonts w:ascii="Open Sans" w:hAnsi="Open Sans" w:cs="Open Sans"/>
+          <w:color w:val="333333"/>
+          <w:szCs w:val="20"/>
+        </w:rPr>
+        <w:t>5 (S2)</w:t>
+      </w:r>
+    </w:p>
+    <w:p>
+      <w:pPr>
         <w:widowControl/>
         <w:wordWrap/>
         <w:autoSpaceDE/>
@@ -12499,6 +12569,7 @@
           <w:color w:val="333333"/>
           <w:szCs w:val="20"/>
         </w:rPr>
+        <w:lastRenderedPageBreak/>
         <w:t>2</w:t>
       </w:r>
       <w:r>
@@ -12569,7 +12640,6 @@
           <w:color w:val="333333"/>
           <w:szCs w:val="20"/>
         </w:rPr>
-        <w:lastRenderedPageBreak/>
         <w:t>2</w:t>
       </w:r>
       <w:r>
@@ -16260,6 +16330,7 @@
           <w:color w:val="333333"/>
           <w:szCs w:val="20"/>
         </w:rPr>
+        <w:lastRenderedPageBreak/>
         <w:t>1</w:t>
       </w:r>
       <w:r>
@@ -16350,7 +16421,6 @@
           <w:color w:val="333333"/>
           <w:szCs w:val="20"/>
         </w:rPr>
-        <w:lastRenderedPageBreak/>
         <w:t>1</w:t>
       </w:r>
       <w:r>
@@ -17256,6 +17326,7 @@
           <w:color w:val="333333"/>
           <w:szCs w:val="20"/>
         </w:rPr>
+        <w:lastRenderedPageBreak/>
         <w:t>1</w:t>
       </w:r>
       <w:r>
@@ -17308,7 +17379,6 @@
           <w:color w:val="333333"/>
           <w:szCs w:val="20"/>
         </w:rPr>
-        <w:lastRenderedPageBreak/>
         <w:t>1</w:t>
       </w:r>
       <w:r>

</xml_diff>